<commit_message>
added cause and effect diagram file and write thoughts about project
</commit_message>
<xml_diff>
--- a/economic-analysis.docx
+++ b/economic-analysis.docx
@@ -2,14 +2,821 @@
 <file path=word/document.xml><?xml version="1.0" encoding="utf-8"?>
 <w:document xmlns:wpc="http://schemas.microsoft.com/office/word/2010/wordprocessingCanvas" xmlns:cx="http://schemas.microsoft.com/office/drawing/2014/chartex" xmlns:cx1="http://schemas.microsoft.com/office/drawing/2015/9/8/chartex" xmlns:mc="http://schemas.openxmlformats.org/markup-compatibility/2006" xmlns:o="urn:schemas-microsoft-com:office:office" xmlns:r="http://schemas.openxmlformats.org/officeDocument/2006/relationships" xmlns:m="http://schemas.openxmlformats.org/officeDocument/2006/math" xmlns:v="urn:schemas-microsoft-com:vml" xmlns:wp14="http://schemas.microsoft.com/office/word/2010/wordprocessingDrawing" xmlns:wp="http://schemas.openxmlformats.org/drawingml/2006/wordprocessingDrawing" xmlns:w10="urn:schemas-microsoft-com:office:word" xmlns:w="http://schemas.openxmlformats.org/wordprocessingml/2006/main" xmlns:w14="http://schemas.microsoft.com/office/word/2010/wordml" xmlns:w15="http://schemas.microsoft.com/office/word/2012/wordml" xmlns:w16se="http://schemas.microsoft.com/office/word/2015/wordml/symex" xmlns:wpg="http://schemas.microsoft.com/office/word/2010/wordprocessingGroup" xmlns:wpi="http://schemas.microsoft.com/office/word/2010/wordprocessingInk" xmlns:wne="http://schemas.microsoft.com/office/word/2006/wordml" xmlns:wps="http://schemas.microsoft.com/office/word/2010/wordprocessingShape" mc:Ignorable="w14 w15 w16se wp14">
   <w:body>
+    <w:sdt>
+      <w:sdtPr>
+        <w:id w:val="-1884249162"/>
+        <w:docPartObj>
+          <w:docPartGallery w:val="Cover Pages"/>
+          <w:docPartUnique/>
+        </w:docPartObj>
+      </w:sdtPr>
+      <w:sdtContent>
+        <w:p/>
+        <w:p>
+          <w:r>
+            <w:rPr>
+              <w:noProof/>
+            </w:rPr>
+            <mc:AlternateContent>
+              <mc:Choice Requires="wps">
+                <w:drawing>
+                  <wp:anchor distT="0" distB="0" distL="182880" distR="182880" simplePos="0" relativeHeight="251660288" behindDoc="0" locked="0" layoutInCell="1" allowOverlap="1">
+                    <wp:simplePos x="0" y="0"/>
+                    <mc:AlternateContent>
+                      <mc:Choice Requires="wp14">
+                        <wp:positionH relativeFrom="margin">
+                          <wp14:pctPosHOffset>7700</wp14:pctPosHOffset>
+                        </wp:positionH>
+                      </mc:Choice>
+                      <mc:Fallback>
+                        <wp:positionH relativeFrom="page">
+                          <wp:posOffset>1537335</wp:posOffset>
+                        </wp:positionH>
+                      </mc:Fallback>
+                    </mc:AlternateContent>
+                    <mc:AlternateContent>
+                      <mc:Choice Requires="wp14">
+                        <wp:positionV relativeFrom="page">
+                          <wp14:pctPosVOffset>54000</wp14:pctPosVOffset>
+                        </wp:positionV>
+                      </mc:Choice>
+                      <mc:Fallback>
+                        <wp:positionV relativeFrom="page">
+                          <wp:posOffset>5773420</wp:posOffset>
+                        </wp:positionV>
+                      </mc:Fallback>
+                    </mc:AlternateContent>
+                    <wp:extent cx="4686300" cy="6720840"/>
+                    <wp:effectExtent l="0" t="0" r="10160" b="3810"/>
+                    <wp:wrapSquare wrapText="bothSides"/>
+                    <wp:docPr id="131" name="Текстовое поле 131"/>
+                    <wp:cNvGraphicFramePr/>
+                    <a:graphic xmlns:a="http://schemas.openxmlformats.org/drawingml/2006/main">
+                      <a:graphicData uri="http://schemas.microsoft.com/office/word/2010/wordprocessingShape">
+                        <wps:wsp>
+                          <wps:cNvSpPr txBox="1"/>
+                          <wps:spPr>
+                            <a:xfrm>
+                              <a:off x="0" y="0"/>
+                              <a:ext cx="4686300" cy="6720840"/>
+                            </a:xfrm>
+                            <a:prstGeom prst="rect">
+                              <a:avLst/>
+                            </a:prstGeom>
+                            <a:noFill/>
+                            <a:ln w="6350">
+                              <a:noFill/>
+                            </a:ln>
+                            <a:effectLst/>
+                          </wps:spPr>
+                          <wps:style>
+                            <a:lnRef idx="0">
+                              <a:schemeClr val="accent1"/>
+                            </a:lnRef>
+                            <a:fillRef idx="0">
+                              <a:schemeClr val="accent1"/>
+                            </a:fillRef>
+                            <a:effectRef idx="0">
+                              <a:schemeClr val="accent1"/>
+                            </a:effectRef>
+                            <a:fontRef idx="minor">
+                              <a:schemeClr val="dk1"/>
+                            </a:fontRef>
+                          </wps:style>
+                          <wps:txbx>
+                            <w:txbxContent>
+                              <w:p>
+                                <w:pPr>
+                                  <w:pStyle w:val="a3"/>
+                                  <w:spacing w:before="40" w:after="560" w:line="216" w:lineRule="auto"/>
+                                  <w:rPr>
+                                    <w:color w:val="5B9BD5" w:themeColor="accent1"/>
+                                    <w:sz w:val="72"/>
+                                    <w:szCs w:val="72"/>
+                                  </w:rPr>
+                                </w:pPr>
+                                <w:sdt>
+                                  <w:sdtPr>
+                                    <w:rPr>
+                                      <w:color w:val="5B9BD5" w:themeColor="accent1"/>
+                                      <w:sz w:val="72"/>
+                                      <w:szCs w:val="72"/>
+                                    </w:rPr>
+                                    <w:alias w:val="Название"/>
+                                    <w:tag w:val=""/>
+                                    <w:id w:val="151731938"/>
+                                    <w:dataBinding w:prefixMappings="xmlns:ns0='http://purl.org/dc/elements/1.1/' xmlns:ns1='http://schemas.openxmlformats.org/package/2006/metadata/core-properties' " w:xpath="/ns1:coreProperties[1]/ns0:title[1]" w:storeItemID="{6C3C8BC8-F283-45AE-878A-BAB7291924A1}"/>
+                                    <w:text/>
+                                  </w:sdtPr>
+                                  <w:sdtContent>
+                                    <w:r>
+                                      <w:rPr>
+                                        <w:color w:val="5B9BD5" w:themeColor="accent1"/>
+                                        <w:sz w:val="72"/>
+                                        <w:szCs w:val="72"/>
+                                      </w:rPr>
+                                      <w:t>Анализ</w:t>
+                                    </w:r>
+                                  </w:sdtContent>
+                                </w:sdt>
+                              </w:p>
+                              <w:sdt>
+                                <w:sdtPr>
+                                  <w:rPr>
+                                    <w:caps/>
+                                    <w:color w:val="1F3864" w:themeColor="accent5" w:themeShade="80"/>
+                                    <w:sz w:val="28"/>
+                                    <w:szCs w:val="28"/>
+                                  </w:rPr>
+                                  <w:alias w:val="Подзаголовок"/>
+                                  <w:tag w:val=""/>
+                                  <w:id w:val="-2090151685"/>
+                                  <w:showingPlcHdr/>
+                                  <w:dataBinding w:prefixMappings="xmlns:ns0='http://purl.org/dc/elements/1.1/' xmlns:ns1='http://schemas.openxmlformats.org/package/2006/metadata/core-properties' " w:xpath="/ns1:coreProperties[1]/ns0:subject[1]" w:storeItemID="{6C3C8BC8-F283-45AE-878A-BAB7291924A1}"/>
+                                  <w:text/>
+                                </w:sdtPr>
+                                <w:sdtContent>
+                                  <w:p>
+                                    <w:pPr>
+                                      <w:pStyle w:val="a3"/>
+                                      <w:spacing w:before="40" w:after="40"/>
+                                      <w:rPr>
+                                        <w:caps/>
+                                        <w:color w:val="1F3864" w:themeColor="accent5" w:themeShade="80"/>
+                                        <w:sz w:val="28"/>
+                                        <w:szCs w:val="28"/>
+                                      </w:rPr>
+                                    </w:pPr>
+                                    <w:r>
+                                      <w:rPr>
+                                        <w:caps/>
+                                        <w:color w:val="1F3864" w:themeColor="accent5" w:themeShade="80"/>
+                                        <w:sz w:val="28"/>
+                                        <w:szCs w:val="28"/>
+                                      </w:rPr>
+                                      <w:t xml:space="preserve">     </w:t>
+                                    </w:r>
+                                  </w:p>
+                                </w:sdtContent>
+                              </w:sdt>
+                              <w:sdt>
+                                <w:sdtPr>
+                                  <w:rPr>
+                                    <w:caps/>
+                                    <w:color w:val="4472C4" w:themeColor="accent5"/>
+                                    <w:sz w:val="24"/>
+                                    <w:szCs w:val="24"/>
+                                  </w:rPr>
+                                  <w:alias w:val="Автор"/>
+                                  <w:tag w:val=""/>
+                                  <w:id w:val="-1536112409"/>
+                                  <w:dataBinding w:prefixMappings="xmlns:ns0='http://purl.org/dc/elements/1.1/' xmlns:ns1='http://schemas.openxmlformats.org/package/2006/metadata/core-properties' " w:xpath="/ns1:coreProperties[1]/ns0:creator[1]" w:storeItemID="{6C3C8BC8-F283-45AE-878A-BAB7291924A1}"/>
+                                  <w:text/>
+                                </w:sdtPr>
+                                <w:sdtContent>
+                                  <w:p>
+                                    <w:pPr>
+                                      <w:pStyle w:val="a3"/>
+                                      <w:spacing w:before="80" w:after="40"/>
+                                      <w:rPr>
+                                        <w:caps/>
+                                        <w:color w:val="4472C4" w:themeColor="accent5"/>
+                                        <w:sz w:val="24"/>
+                                        <w:szCs w:val="24"/>
+                                      </w:rPr>
+                                    </w:pPr>
+                                    <w:r>
+                                      <w:rPr>
+                                        <w:caps/>
+                                        <w:color w:val="4472C4" w:themeColor="accent5"/>
+                                        <w:sz w:val="24"/>
+                                        <w:szCs w:val="24"/>
+                                      </w:rPr>
+                                      <w:t>Проскурин александр</w:t>
+                                    </w:r>
+                                  </w:p>
+                                </w:sdtContent>
+                              </w:sdt>
+                            </w:txbxContent>
+                          </wps:txbx>
+                          <wps:bodyPr rot="0" spcFirstLastPara="0" vertOverflow="overflow" horzOverflow="overflow" vert="horz" wrap="square" lIns="0" tIns="0" rIns="0" bIns="0" numCol="1" spcCol="0" rtlCol="0" fromWordArt="0" anchor="t" anchorCtr="0" forceAA="0" compatLnSpc="1">
+                            <a:prstTxWarp prst="textNoShape">
+                              <a:avLst/>
+                            </a:prstTxWarp>
+                            <a:spAutoFit/>
+                          </wps:bodyPr>
+                        </wps:wsp>
+                      </a:graphicData>
+                    </a:graphic>
+                    <wp14:sizeRelH relativeFrom="margin">
+                      <wp14:pctWidth>79000</wp14:pctWidth>
+                    </wp14:sizeRelH>
+                    <wp14:sizeRelV relativeFrom="page">
+                      <wp14:pctHeight>35000</wp14:pctHeight>
+                    </wp14:sizeRelV>
+                  </wp:anchor>
+                </w:drawing>
+              </mc:Choice>
+              <mc:Fallback>
+                <w:pict>
+                  <v:shapetype id="_x0000_t202" coordsize="21600,21600" o:spt="202" path="m,l,21600r21600,l21600,xe">
+                    <v:stroke joinstyle="miter"/>
+                    <v:path gradientshapeok="t" o:connecttype="rect"/>
+                  </v:shapetype>
+                  <v:shape id="Текстовое поле 131" o:spid="_x0000_s1026" type="#_x0000_t202" style="position:absolute;margin-left:0;margin-top:0;width:369pt;height:529.2pt;z-index:251660288;visibility:visible;mso-wrap-style:square;mso-width-percent:790;mso-height-percent:350;mso-left-percent:77;mso-top-percent:540;mso-wrap-distance-left:14.4pt;mso-wrap-distance-top:0;mso-wrap-distance-right:14.4pt;mso-wrap-distance-bottom:0;mso-position-horizontal-relative:margin;mso-position-vertical-relative:page;mso-width-percent:790;mso-height-percent:350;mso-left-percent:77;mso-top-percent:540;mso-width-relative:margin;mso-height-relative:page;v-text-anchor:top" o:gfxdata="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" filled="f" stroked="f" strokeweight=".5pt">
+                    <v:textbox style="mso-fit-shape-to-text:t" inset="0,0,0,0">
+                      <w:txbxContent>
+                        <w:p>
+                          <w:pPr>
+                            <w:pStyle w:val="a3"/>
+                            <w:spacing w:before="40" w:after="560" w:line="216" w:lineRule="auto"/>
+                            <w:rPr>
+                              <w:color w:val="5B9BD5" w:themeColor="accent1"/>
+                              <w:sz w:val="72"/>
+                              <w:szCs w:val="72"/>
+                            </w:rPr>
+                          </w:pPr>
+                          <w:sdt>
+                            <w:sdtPr>
+                              <w:rPr>
+                                <w:color w:val="5B9BD5" w:themeColor="accent1"/>
+                                <w:sz w:val="72"/>
+                                <w:szCs w:val="72"/>
+                              </w:rPr>
+                              <w:alias w:val="Название"/>
+                              <w:tag w:val=""/>
+                              <w:id w:val="151731938"/>
+                              <w:dataBinding w:prefixMappings="xmlns:ns0='http://purl.org/dc/elements/1.1/' xmlns:ns1='http://schemas.openxmlformats.org/package/2006/metadata/core-properties' " w:xpath="/ns1:coreProperties[1]/ns0:title[1]" w:storeItemID="{6C3C8BC8-F283-45AE-878A-BAB7291924A1}"/>
+                              <w:text/>
+                            </w:sdtPr>
+                            <w:sdtContent>
+                              <w:r>
+                                <w:rPr>
+                                  <w:color w:val="5B9BD5" w:themeColor="accent1"/>
+                                  <w:sz w:val="72"/>
+                                  <w:szCs w:val="72"/>
+                                </w:rPr>
+                                <w:t>Анализ</w:t>
+                              </w:r>
+                            </w:sdtContent>
+                          </w:sdt>
+                        </w:p>
+                        <w:sdt>
+                          <w:sdtPr>
+                            <w:rPr>
+                              <w:caps/>
+                              <w:color w:val="1F3864" w:themeColor="accent5" w:themeShade="80"/>
+                              <w:sz w:val="28"/>
+                              <w:szCs w:val="28"/>
+                            </w:rPr>
+                            <w:alias w:val="Подзаголовок"/>
+                            <w:tag w:val=""/>
+                            <w:id w:val="-2090151685"/>
+                            <w:showingPlcHdr/>
+                            <w:dataBinding w:prefixMappings="xmlns:ns0='http://purl.org/dc/elements/1.1/' xmlns:ns1='http://schemas.openxmlformats.org/package/2006/metadata/core-properties' " w:xpath="/ns1:coreProperties[1]/ns0:subject[1]" w:storeItemID="{6C3C8BC8-F283-45AE-878A-BAB7291924A1}"/>
+                            <w:text/>
+                          </w:sdtPr>
+                          <w:sdtContent>
+                            <w:p>
+                              <w:pPr>
+                                <w:pStyle w:val="a3"/>
+                                <w:spacing w:before="40" w:after="40"/>
+                                <w:rPr>
+                                  <w:caps/>
+                                  <w:color w:val="1F3864" w:themeColor="accent5" w:themeShade="80"/>
+                                  <w:sz w:val="28"/>
+                                  <w:szCs w:val="28"/>
+                                </w:rPr>
+                              </w:pPr>
+                              <w:r>
+                                <w:rPr>
+                                  <w:caps/>
+                                  <w:color w:val="1F3864" w:themeColor="accent5" w:themeShade="80"/>
+                                  <w:sz w:val="28"/>
+                                  <w:szCs w:val="28"/>
+                                </w:rPr>
+                                <w:t xml:space="preserve">     </w:t>
+                              </w:r>
+                            </w:p>
+                          </w:sdtContent>
+                        </w:sdt>
+                        <w:sdt>
+                          <w:sdtPr>
+                            <w:rPr>
+                              <w:caps/>
+                              <w:color w:val="4472C4" w:themeColor="accent5"/>
+                              <w:sz w:val="24"/>
+                              <w:szCs w:val="24"/>
+                            </w:rPr>
+                            <w:alias w:val="Автор"/>
+                            <w:tag w:val=""/>
+                            <w:id w:val="-1536112409"/>
+                            <w:dataBinding w:prefixMappings="xmlns:ns0='http://purl.org/dc/elements/1.1/' xmlns:ns1='http://schemas.openxmlformats.org/package/2006/metadata/core-properties' " w:xpath="/ns1:coreProperties[1]/ns0:creator[1]" w:storeItemID="{6C3C8BC8-F283-45AE-878A-BAB7291924A1}"/>
+                            <w:text/>
+                          </w:sdtPr>
+                          <w:sdtContent>
+                            <w:p>
+                              <w:pPr>
+                                <w:pStyle w:val="a3"/>
+                                <w:spacing w:before="80" w:after="40"/>
+                                <w:rPr>
+                                  <w:caps/>
+                                  <w:color w:val="4472C4" w:themeColor="accent5"/>
+                                  <w:sz w:val="24"/>
+                                  <w:szCs w:val="24"/>
+                                </w:rPr>
+                              </w:pPr>
+                              <w:r>
+                                <w:rPr>
+                                  <w:caps/>
+                                  <w:color w:val="4472C4" w:themeColor="accent5"/>
+                                  <w:sz w:val="24"/>
+                                  <w:szCs w:val="24"/>
+                                </w:rPr>
+                                <w:t>Проскурин александр</w:t>
+                              </w:r>
+                            </w:p>
+                          </w:sdtContent>
+                        </w:sdt>
+                      </w:txbxContent>
+                    </v:textbox>
+                    <w10:wrap type="square" anchorx="margin" anchory="page"/>
+                  </v:shape>
+                </w:pict>
+              </mc:Fallback>
+            </mc:AlternateContent>
+          </w:r>
+          <w:r>
+            <w:rPr>
+              <w:noProof/>
+            </w:rPr>
+            <mc:AlternateContent>
+              <mc:Choice Requires="wps">
+                <w:drawing>
+                  <wp:anchor distT="0" distB="0" distL="114300" distR="114300" simplePos="0" relativeHeight="251659264" behindDoc="0" locked="0" layoutInCell="1" allowOverlap="1">
+                    <wp:simplePos x="0" y="0"/>
+                    <wp:positionH relativeFrom="margin">
+                      <wp:align>right</wp:align>
+                    </wp:positionH>
+                    <mc:AlternateContent>
+                      <mc:Choice Requires="wp14">
+                        <wp:positionV relativeFrom="page">
+                          <wp14:pctPosVOffset>2300</wp14:pctPosVOffset>
+                        </wp:positionV>
+                      </mc:Choice>
+                      <mc:Fallback>
+                        <wp:positionV relativeFrom="page">
+                          <wp:posOffset>245745</wp:posOffset>
+                        </wp:positionV>
+                      </mc:Fallback>
+                    </mc:AlternateContent>
+                    <wp:extent cx="594360" cy="987552"/>
+                    <wp:effectExtent l="0" t="0" r="0" b="5080"/>
+                    <wp:wrapNone/>
+                    <wp:docPr id="132" name="Прямоугольник 132"/>
+                    <wp:cNvGraphicFramePr>
+                      <a:graphicFrameLocks xmlns:a="http://schemas.openxmlformats.org/drawingml/2006/main" noChangeAspect="1"/>
+                    </wp:cNvGraphicFramePr>
+                    <a:graphic xmlns:a="http://schemas.openxmlformats.org/drawingml/2006/main">
+                      <a:graphicData uri="http://schemas.microsoft.com/office/word/2010/wordprocessingShape">
+                        <wps:wsp>
+                          <wps:cNvSpPr>
+                            <a:spLocks noChangeAspect="1"/>
+                          </wps:cNvSpPr>
+                          <wps:spPr>
+                            <a:xfrm>
+                              <a:off x="0" y="0"/>
+                              <a:ext cx="594360" cy="987552"/>
+                            </a:xfrm>
+                            <a:prstGeom prst="rect">
+                              <a:avLst/>
+                            </a:prstGeom>
+                            <a:ln>
+                              <a:noFill/>
+                            </a:ln>
+                          </wps:spPr>
+                          <wps:style>
+                            <a:lnRef idx="2">
+                              <a:schemeClr val="accent1">
+                                <a:shade val="50000"/>
+                              </a:schemeClr>
+                            </a:lnRef>
+                            <a:fillRef idx="1">
+                              <a:schemeClr val="accent1"/>
+                            </a:fillRef>
+                            <a:effectRef idx="0">
+                              <a:schemeClr val="accent1"/>
+                            </a:effectRef>
+                            <a:fontRef idx="minor">
+                              <a:schemeClr val="lt1"/>
+                            </a:fontRef>
+                          </wps:style>
+                          <wps:txbx>
+                            <w:txbxContent>
+                              <w:sdt>
+                                <w:sdtPr>
+                                  <w:rPr>
+                                    <w:color w:val="FFFFFF" w:themeColor="background1"/>
+                                    <w:sz w:val="24"/>
+                                    <w:szCs w:val="24"/>
+                                  </w:rPr>
+                                  <w:alias w:val="Год"/>
+                                  <w:tag w:val=""/>
+                                  <w:id w:val="-785116381"/>
+                                  <w:dataBinding w:prefixMappings="xmlns:ns0='http://schemas.microsoft.com/office/2006/coverPageProps' " w:xpath="/ns0:CoverPageProperties[1]/ns0:PublishDate[1]" w:storeItemID="{55AF091B-3C7A-41E3-B477-F2FDAA23CFDA}"/>
+                                  <w:date w:fullDate="2019-01-01T00:00:00Z">
+                                    <w:dateFormat w:val="yyyy"/>
+                                    <w:lid w:val="ru-RU"/>
+                                    <w:storeMappedDataAs w:val="dateTime"/>
+                                    <w:calendar w:val="gregorian"/>
+                                  </w:date>
+                                </w:sdtPr>
+                                <w:sdtContent>
+                                  <w:p>
+                                    <w:pPr>
+                                      <w:pStyle w:val="a3"/>
+                                      <w:jc w:val="right"/>
+                                      <w:rPr>
+                                        <w:color w:val="FFFFFF" w:themeColor="background1"/>
+                                        <w:sz w:val="24"/>
+                                        <w:szCs w:val="24"/>
+                                      </w:rPr>
+                                    </w:pPr>
+                                    <w:r>
+                                      <w:rPr>
+                                        <w:color w:val="FFFFFF" w:themeColor="background1"/>
+                                        <w:sz w:val="24"/>
+                                        <w:szCs w:val="24"/>
+                                      </w:rPr>
+                                      <w:t>2019</w:t>
+                                    </w:r>
+                                  </w:p>
+                                </w:sdtContent>
+                              </w:sdt>
+                            </w:txbxContent>
+                          </wps:txbx>
+                          <wps:bodyPr rot="0" spcFirstLastPara="0" vertOverflow="overflow" horzOverflow="overflow" vert="horz" wrap="square" lIns="45720" tIns="45720" rIns="45720" bIns="45720" numCol="1" spcCol="0" rtlCol="0" fromWordArt="0" anchor="b" anchorCtr="0" forceAA="0" compatLnSpc="1">
+                            <a:prstTxWarp prst="textNoShape">
+                              <a:avLst/>
+                            </a:prstTxWarp>
+                            <a:noAutofit/>
+                          </wps:bodyPr>
+                        </wps:wsp>
+                      </a:graphicData>
+                    </a:graphic>
+                    <wp14:sizeRelH relativeFrom="page">
+                      <wp14:pctWidth>7600</wp14:pctWidth>
+                    </wp14:sizeRelH>
+                    <wp14:sizeRelV relativeFrom="page">
+                      <wp14:pctHeight>9800</wp14:pctHeight>
+                    </wp14:sizeRelV>
+                  </wp:anchor>
+                </w:drawing>
+              </mc:Choice>
+              <mc:Fallback>
+                <w:pict>
+                  <v:rect id="Прямоугольник 132" o:spid="_x0000_s1027" style="position:absolute;margin-left:-4.4pt;margin-top:0;width:46.8pt;height:77.75pt;z-index:251659264;visibility:visible;mso-wrap-style:square;mso-width-percent:76;mso-height-percent:98;mso-top-percent:23;mso-wrap-distance-left:9pt;mso-wrap-distance-top:0;mso-wrap-distance-right:9pt;mso-wrap-distance-bottom:0;mso-position-horizontal:right;mso-position-horizontal-relative:margin;mso-position-vertical-relative:page;mso-width-percent:76;mso-height-percent:98;mso-top-percent:23;mso-width-relative:page;mso-height-relative:page;v-text-anchor:bottom" o:gfxdata="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" fillcolor="#5b9bd5 [3204]" stroked="f" strokeweight="1pt">
+                    <v:path arrowok="t"/>
+                    <o:lock v:ext="edit" aspectratio="t"/>
+                    <v:textbox inset="3.6pt,,3.6pt">
+                      <w:txbxContent>
+                        <w:sdt>
+                          <w:sdtPr>
+                            <w:rPr>
+                              <w:color w:val="FFFFFF" w:themeColor="background1"/>
+                              <w:sz w:val="24"/>
+                              <w:szCs w:val="24"/>
+                            </w:rPr>
+                            <w:alias w:val="Год"/>
+                            <w:tag w:val=""/>
+                            <w:id w:val="-785116381"/>
+                            <w:dataBinding w:prefixMappings="xmlns:ns0='http://schemas.microsoft.com/office/2006/coverPageProps' " w:xpath="/ns0:CoverPageProperties[1]/ns0:PublishDate[1]" w:storeItemID="{55AF091B-3C7A-41E3-B477-F2FDAA23CFDA}"/>
+                            <w:date w:fullDate="2019-01-01T00:00:00Z">
+                              <w:dateFormat w:val="yyyy"/>
+                              <w:lid w:val="ru-RU"/>
+                              <w:storeMappedDataAs w:val="dateTime"/>
+                              <w:calendar w:val="gregorian"/>
+                            </w:date>
+                          </w:sdtPr>
+                          <w:sdtContent>
+                            <w:p>
+                              <w:pPr>
+                                <w:pStyle w:val="a3"/>
+                                <w:jc w:val="right"/>
+                                <w:rPr>
+                                  <w:color w:val="FFFFFF" w:themeColor="background1"/>
+                                  <w:sz w:val="24"/>
+                                  <w:szCs w:val="24"/>
+                                </w:rPr>
+                              </w:pPr>
+                              <w:r>
+                                <w:rPr>
+                                  <w:color w:val="FFFFFF" w:themeColor="background1"/>
+                                  <w:sz w:val="24"/>
+                                  <w:szCs w:val="24"/>
+                                </w:rPr>
+                                <w:t>2019</w:t>
+                              </w:r>
+                            </w:p>
+                          </w:sdtContent>
+                        </w:sdt>
+                      </w:txbxContent>
+                    </v:textbox>
+                    <w10:wrap anchorx="margin" anchory="page"/>
+                  </v:rect>
+                </w:pict>
+              </mc:Fallback>
+            </mc:AlternateContent>
+          </w:r>
+          <w:r>
+            <w:br w:type="page"/>
+          </w:r>
+        </w:p>
+      </w:sdtContent>
+    </w:sdt>
+    <w:sdt>
+      <w:sdtPr>
+        <w:id w:val="-1456168036"/>
+        <w:docPartObj>
+          <w:docPartGallery w:val="Table of Contents"/>
+          <w:docPartUnique/>
+        </w:docPartObj>
+      </w:sdtPr>
+      <w:sdtEndPr>
+        <w:rPr>
+          <w:rFonts w:asciiTheme="minorHAnsi" w:eastAsiaTheme="minorHAnsi" w:hAnsiTheme="minorHAnsi" w:cstheme="minorBidi"/>
+          <w:b/>
+          <w:bCs/>
+          <w:color w:val="auto"/>
+          <w:sz w:val="22"/>
+          <w:szCs w:val="22"/>
+          <w:lang w:eastAsia="en-US"/>
+        </w:rPr>
+      </w:sdtEndPr>
+      <w:sdtContent>
+        <w:p>
+          <w:pPr>
+            <w:pStyle w:val="a5"/>
+          </w:pPr>
+          <w:r>
+            <w:t>Оглавление</w:t>
+          </w:r>
+        </w:p>
+        <w:p>
+          <w:fldSimple w:instr=" TOC \o &quot;1-3&quot; \h \z \u ">
+            <w:r>
+              <w:rPr>
+                <w:b/>
+                <w:bCs/>
+                <w:noProof/>
+              </w:rPr>
+              <w:t>Элементы оглавления не найдены.</w:t>
+            </w:r>
+          </w:fldSimple>
+        </w:p>
+      </w:sdtContent>
+    </w:sdt>
     <w:p>
+      <w:r>
+        <w:br w:type="page"/>
+      </w:r>
+    </w:p>
+    <w:p>
+      <w:pPr>
+        <w:pStyle w:val="1"/>
+      </w:pPr>
+      <w:r>
+        <w:lastRenderedPageBreak/>
+        <w:t>Анализ предметной области</w:t>
+      </w:r>
+    </w:p>
+    <w:p>
+      <w:r>
+        <w:t>Потребности бизнеса:</w:t>
+      </w:r>
+    </w:p>
+    <w:p>
+      <w:r>
+        <w:t>Комплексная поддержка</w:t>
+      </w:r>
+    </w:p>
+    <w:p>
+      <w:r>
+        <w:t>Бизнес цели:</w:t>
+      </w:r>
+    </w:p>
+    <w:p/>
+    <w:p/>
+    <w:p>
+      <w:r>
+        <w:t>Почему мы будем использовать именно сервер лесс архитектуру?</w:t>
+      </w:r>
+    </w:p>
+    <w:p>
+      <w:r>
+        <w:t>Первое, что стоит проанализировать, так это то, как компания относится к сторонним облачным решениям, а также применению облаков в своих разработках</w:t>
+      </w:r>
+    </w:p>
+    <w:p>
+      <w:r>
+        <w:t xml:space="preserve">Перед тем, как даже рассматривать такой тип архитектуры, как </w:t>
+      </w:r>
+      <w:proofErr w:type="spellStart"/>
+      <w:r>
+        <w:t>серверлесс</w:t>
+      </w:r>
+      <w:proofErr w:type="spellEnd"/>
+      <w:r>
+        <w:t>, нужно рассмотреть общее расположение компании к таким сервисам.</w:t>
+      </w:r>
+    </w:p>
+    <w:p/>
+    <w:p>
+      <w:r>
+        <w:t>Из … я выяснил, что продукты компании находятся в их собственных дата центрах и в облаках, а значит у него уже есть все необходимые специалисты для создания приложения по данной архитектуре, что может сократить издержки на поиск подходящих специалистов, либо привлечение сторонних подрядчиков.</w:t>
+      </w:r>
+    </w:p>
+    <w:p/>
+    <w:p>
+      <w:r>
+        <w:t xml:space="preserve">Это мировая компания, поэтому нужно трижды подумать перед выбором конкретного хостинга для данного продукта. Почему? Дело в том, что данная компания поставляет свои услуги, в том числе и в Китай. Для этого им пришлось обойти </w:t>
+      </w:r>
+      <w:r>
+        <w:t>“</w:t>
+      </w:r>
+      <w:r>
+        <w:t xml:space="preserve">Великий китайский </w:t>
+      </w:r>
+      <w:proofErr w:type="spellStart"/>
+      <w:r>
+        <w:t>фаервол</w:t>
+      </w:r>
+      <w:proofErr w:type="spellEnd"/>
+      <w:r>
+        <w:t>”</w:t>
+      </w:r>
+      <w:r>
+        <w:t xml:space="preserve">. А для этого, в свою очередь, им было необходимо получить </w:t>
+      </w:r>
+      <w:proofErr w:type="spellStart"/>
+      <w:r>
+        <w:rPr>
+          <w:lang w:val="en-US"/>
+        </w:rPr>
+        <w:t>icp</w:t>
+      </w:r>
+      <w:proofErr w:type="spellEnd"/>
+      <w:r>
+        <w:t xml:space="preserve"> </w:t>
+      </w:r>
+      <w:r>
+        <w:t xml:space="preserve">– лицензию, которая имеет одну очень важную особенность: в нее вписывается конкретный провайдер, будь то </w:t>
+      </w:r>
+      <w:proofErr w:type="spellStart"/>
+      <w:r>
+        <w:rPr>
+          <w:lang w:val="en-US"/>
+        </w:rPr>
+        <w:t>Cloudflare</w:t>
+      </w:r>
+      <w:proofErr w:type="spellEnd"/>
+      <w:r>
+        <w:t xml:space="preserve"> </w:t>
+      </w:r>
+      <w:r>
+        <w:t xml:space="preserve">или </w:t>
+      </w:r>
+      <w:r>
+        <w:rPr>
+          <w:lang w:val="en-US"/>
+        </w:rPr>
+        <w:t>Alibaba</w:t>
+      </w:r>
+      <w:r>
+        <w:t xml:space="preserve"> </w:t>
+      </w:r>
+      <w:r>
+        <w:rPr>
+          <w:lang w:val="en-US"/>
+        </w:rPr>
+        <w:t>Cloud</w:t>
+      </w:r>
+      <w:r>
+        <w:t xml:space="preserve">. </w:t>
+      </w:r>
+      <w:r>
+        <w:rPr>
+          <w:rFonts w:ascii="Roboto" w:hAnsi="Roboto"/>
+          <w:color w:val="000000"/>
+          <w:sz w:val="20"/>
+          <w:szCs w:val="20"/>
+          <w:shd w:val="clear" w:color="auto" w:fill="FFFFFF"/>
+        </w:rPr>
+        <w:t xml:space="preserve">Поэтому, если вы получали ICP-лицензию для </w:t>
+      </w:r>
+      <w:proofErr w:type="spellStart"/>
+      <w:r>
+        <w:rPr>
+          <w:rFonts w:ascii="Roboto" w:hAnsi="Roboto"/>
+          <w:color w:val="000000"/>
+          <w:sz w:val="20"/>
+          <w:szCs w:val="20"/>
+          <w:shd w:val="clear" w:color="auto" w:fill="FFFFFF"/>
+        </w:rPr>
+        <w:t>Cloudflare</w:t>
+      </w:r>
+      <w:proofErr w:type="spellEnd"/>
+      <w:r>
+        <w:rPr>
+          <w:rFonts w:ascii="Roboto" w:hAnsi="Roboto"/>
+          <w:color w:val="000000"/>
+          <w:sz w:val="20"/>
+          <w:szCs w:val="20"/>
+          <w:shd w:val="clear" w:color="auto" w:fill="FFFFFF"/>
+        </w:rPr>
+        <w:t xml:space="preserve"> и размещали свой сайт у них, в последствии “</w:t>
+      </w:r>
+      <w:proofErr w:type="spellStart"/>
+      <w:r>
+        <w:rPr>
+          <w:rFonts w:ascii="Roboto" w:hAnsi="Roboto"/>
+          <w:color w:val="000000"/>
+          <w:sz w:val="20"/>
+          <w:szCs w:val="20"/>
+          <w:shd w:val="clear" w:color="auto" w:fill="FFFFFF"/>
+        </w:rPr>
+        <w:t>бесшовно</w:t>
+      </w:r>
+      <w:proofErr w:type="spellEnd"/>
+      <w:r>
+        <w:rPr>
+          <w:rFonts w:ascii="Roboto" w:hAnsi="Roboto"/>
+          <w:color w:val="000000"/>
+          <w:sz w:val="20"/>
+          <w:szCs w:val="20"/>
+          <w:shd w:val="clear" w:color="auto" w:fill="FFFFFF"/>
+        </w:rPr>
+        <w:t xml:space="preserve">” переехать на </w:t>
+      </w:r>
+      <w:proofErr w:type="spellStart"/>
+      <w:r>
+        <w:rPr>
+          <w:rFonts w:ascii="Roboto" w:hAnsi="Roboto"/>
+          <w:color w:val="000000"/>
+          <w:sz w:val="20"/>
+          <w:szCs w:val="20"/>
+          <w:shd w:val="clear" w:color="auto" w:fill="FFFFFF"/>
+        </w:rPr>
+        <w:t>Alibaba</w:t>
+      </w:r>
+      <w:proofErr w:type="spellEnd"/>
+      <w:r>
+        <w:rPr>
+          <w:rFonts w:ascii="Roboto" w:hAnsi="Roboto"/>
+          <w:color w:val="000000"/>
+          <w:sz w:val="20"/>
+          <w:szCs w:val="20"/>
+          <w:shd w:val="clear" w:color="auto" w:fill="FFFFFF"/>
+        </w:rPr>
+        <w:t xml:space="preserve"> </w:t>
+      </w:r>
+      <w:proofErr w:type="spellStart"/>
+      <w:r>
+        <w:rPr>
+          <w:rFonts w:ascii="Roboto" w:hAnsi="Roboto"/>
+          <w:color w:val="000000"/>
+          <w:sz w:val="20"/>
+          <w:szCs w:val="20"/>
+          <w:shd w:val="clear" w:color="auto" w:fill="FFFFFF"/>
+        </w:rPr>
+        <w:t>Cloud</w:t>
+      </w:r>
+      <w:proofErr w:type="spellEnd"/>
+      <w:r>
+        <w:rPr>
+          <w:rFonts w:ascii="Roboto" w:hAnsi="Roboto"/>
+          <w:color w:val="000000"/>
+          <w:sz w:val="20"/>
+          <w:szCs w:val="20"/>
+          <w:shd w:val="clear" w:color="auto" w:fill="FFFFFF"/>
+        </w:rPr>
+        <w:t xml:space="preserve"> у вас не получится. Необходимо будет добавлять в эту лицензию еще один хостинг.</w:t>
+      </w:r>
       <w:bookmarkStart w:id="0" w:name="_GoBack"/>
       <w:bookmarkEnd w:id="0"/>
+    </w:p>
+    <w:p/>
+    <w:p>
+      <w:r>
+        <w:t xml:space="preserve">Дело в том, что данный тип </w:t>
+      </w:r>
     </w:p>
     <w:sectPr>
       <w:pgSz w:w="11906" w:h="16838"/>
       <w:pgMar w:top="1134" w:right="850" w:bottom="1134" w:left="1701" w:header="708" w:footer="708" w:gutter="0"/>
+      <w:pgNumType w:start="0"/>
       <w:cols w:space="708"/>
+      <w:titlePg/>
       <w:docGrid w:linePitch="360"/>
     </w:sectPr>
   </w:body>
@@ -410,6 +1217,27 @@
     <w:name w:val="Normal"/>
     <w:qFormat/>
   </w:style>
+  <w:style w:type="paragraph" w:styleId="1">
+    <w:name w:val="heading 1"/>
+    <w:basedOn w:val="a"/>
+    <w:next w:val="a"/>
+    <w:link w:val="10"/>
+    <w:uiPriority w:val="9"/>
+    <w:qFormat/>
+    <w:rsid w:val="00DF5BB4"/>
+    <w:pPr>
+      <w:keepNext/>
+      <w:keepLines/>
+      <w:spacing w:before="240" w:after="0"/>
+      <w:outlineLvl w:val="0"/>
+    </w:pPr>
+    <w:rPr>
+      <w:rFonts w:asciiTheme="majorHAnsi" w:eastAsiaTheme="majorEastAsia" w:hAnsiTheme="majorHAnsi" w:cstheme="majorBidi"/>
+      <w:color w:val="2E74B5" w:themeColor="accent1" w:themeShade="BF"/>
+      <w:sz w:val="32"/>
+      <w:szCs w:val="32"/>
+    </w:rPr>
+  </w:style>
   <w:style w:type="character" w:default="1" w:styleId="a0">
     <w:name w:val="Default Paragraph Font"/>
     <w:uiPriority w:val="1"/>
@@ -436,6 +1264,59 @@
     <w:uiPriority w:val="99"/>
     <w:semiHidden/>
     <w:unhideWhenUsed/>
+  </w:style>
+  <w:style w:type="paragraph" w:styleId="a3">
+    <w:name w:val="No Spacing"/>
+    <w:link w:val="a4"/>
+    <w:uiPriority w:val="1"/>
+    <w:qFormat/>
+    <w:rsid w:val="00DF5BB4"/>
+    <w:pPr>
+      <w:spacing w:after="0" w:line="240" w:lineRule="auto"/>
+    </w:pPr>
+    <w:rPr>
+      <w:rFonts w:eastAsiaTheme="minorEastAsia"/>
+      <w:lang w:eastAsia="ru-RU"/>
+    </w:rPr>
+  </w:style>
+  <w:style w:type="character" w:customStyle="1" w:styleId="a4">
+    <w:name w:val="Без интервала Знак"/>
+    <w:basedOn w:val="a0"/>
+    <w:link w:val="a3"/>
+    <w:uiPriority w:val="1"/>
+    <w:rsid w:val="00DF5BB4"/>
+    <w:rPr>
+      <w:rFonts w:eastAsiaTheme="minorEastAsia"/>
+      <w:lang w:eastAsia="ru-RU"/>
+    </w:rPr>
+  </w:style>
+  <w:style w:type="character" w:customStyle="1" w:styleId="10">
+    <w:name w:val="Заголовок 1 Знак"/>
+    <w:basedOn w:val="a0"/>
+    <w:link w:val="1"/>
+    <w:uiPriority w:val="9"/>
+    <w:rsid w:val="00DF5BB4"/>
+    <w:rPr>
+      <w:rFonts w:asciiTheme="majorHAnsi" w:eastAsiaTheme="majorEastAsia" w:hAnsiTheme="majorHAnsi" w:cstheme="majorBidi"/>
+      <w:color w:val="2E74B5" w:themeColor="accent1" w:themeShade="BF"/>
+      <w:sz w:val="32"/>
+      <w:szCs w:val="32"/>
+    </w:rPr>
+  </w:style>
+  <w:style w:type="paragraph" w:styleId="a5">
+    <w:name w:val="TOC Heading"/>
+    <w:basedOn w:val="1"/>
+    <w:next w:val="a"/>
+    <w:uiPriority w:val="39"/>
+    <w:unhideWhenUsed/>
+    <w:qFormat/>
+    <w:rsid w:val="00DF5BB4"/>
+    <w:pPr>
+      <w:outlineLvl w:val="9"/>
+    </w:pPr>
+    <w:rPr>
+      <w:lang w:eastAsia="ru-RU"/>
+    </w:rPr>
   </w:style>
 </w:styles>
 </file>
@@ -699,4 +1580,23 @@
     </a:ext>
   </a:extLst>
 </a:theme>
+</file>
+
+<file path=customXml/item1.xml><?xml version="1.0" encoding="utf-8"?>
+<CoverPageProperties xmlns="http://schemas.microsoft.com/office/2006/coverPageProps">
+  <PublishDate>2019</PublishDate>
+  <Abstract/>
+  <CompanyAddress/>
+  <CompanyPhone/>
+  <CompanyFax/>
+  <CompanyEmail/>
+</CoverPageProperties>
+</file>
+
+<file path=customXml/itemProps1.xml><?xml version="1.0" encoding="utf-8"?>
+<ds:datastoreItem xmlns:ds="http://schemas.openxmlformats.org/officeDocument/2006/customXml" ds:itemID="{55AF091B-3C7A-41E3-B477-F2FDAA23CFDA}">
+  <ds:schemaRefs>
+    <ds:schemaRef ds:uri="http://schemas.microsoft.com/office/2006/coverPageProps"/>
+  </ds:schemaRefs>
+</ds:datastoreItem>
 </file>
</xml_diff>

<commit_message>
initial structure all doc files
</commit_message>
<xml_diff>
--- a/economic-analysis.docx
+++ b/economic-analysis.docx
@@ -10,12 +10,14 @@
           <w:docPartUnique/>
         </w:docPartObj>
       </w:sdtPr>
+      <w:sdtEndPr/>
       <w:sdtContent>
         <w:p/>
         <w:p>
           <w:r>
             <w:rPr>
               <w:noProof/>
+              <w:lang w:eastAsia="ru-RU"/>
             </w:rPr>
             <mc:AlternateContent>
               <mc:Choice Requires="wps">
@@ -108,6 +110,7 @@
                                     <w:dataBinding w:prefixMappings="xmlns:ns0='http://purl.org/dc/elements/1.1/' xmlns:ns1='http://schemas.openxmlformats.org/package/2006/metadata/core-properties' " w:xpath="/ns1:coreProperties[1]/ns0:title[1]" w:storeItemID="{6C3C8BC8-F283-45AE-878A-BAB7291924A1}"/>
                                     <w:text/>
                                   </w:sdtPr>
+                                  <w:sdtEndPr/>
                                   <w:sdtContent>
                                     <w:r>
                                       <w:rPr>
@@ -115,7 +118,7 @@
                                         <w:sz w:val="72"/>
                                         <w:szCs w:val="72"/>
                                       </w:rPr>
-                                      <w:t>Анализ</w:t>
+                                      <w:t>Мини-проект</w:t>
                                     </w:r>
                                   </w:sdtContent>
                                 </w:sdt>
@@ -135,6 +138,7 @@
                                   <w:dataBinding w:prefixMappings="xmlns:ns0='http://purl.org/dc/elements/1.1/' xmlns:ns1='http://schemas.openxmlformats.org/package/2006/metadata/core-properties' " w:xpath="/ns1:coreProperties[1]/ns0:subject[1]" w:storeItemID="{6C3C8BC8-F283-45AE-878A-BAB7291924A1}"/>
                                   <w:text/>
                                 </w:sdtPr>
+                                <w:sdtEndPr/>
                                 <w:sdtContent>
                                   <w:p>
                                     <w:pPr>
@@ -173,6 +177,7 @@
                                   <w:dataBinding w:prefixMappings="xmlns:ns0='http://purl.org/dc/elements/1.1/' xmlns:ns1='http://schemas.openxmlformats.org/package/2006/metadata/core-properties' " w:xpath="/ns1:coreProperties[1]/ns0:creator[1]" w:storeItemID="{6C3C8BC8-F283-45AE-878A-BAB7291924A1}"/>
                                   <w:text/>
                                 </w:sdtPr>
+                                <w:sdtEndPr/>
                                 <w:sdtContent>
                                   <w:p>
                                     <w:pPr>
@@ -249,6 +254,7 @@
                               <w:dataBinding w:prefixMappings="xmlns:ns0='http://purl.org/dc/elements/1.1/' xmlns:ns1='http://schemas.openxmlformats.org/package/2006/metadata/core-properties' " w:xpath="/ns1:coreProperties[1]/ns0:title[1]" w:storeItemID="{6C3C8BC8-F283-45AE-878A-BAB7291924A1}"/>
                               <w:text/>
                             </w:sdtPr>
+                            <w:sdtEndPr/>
                             <w:sdtContent>
                               <w:r>
                                 <w:rPr>
@@ -256,7 +262,7 @@
                                   <w:sz w:val="72"/>
                                   <w:szCs w:val="72"/>
                                 </w:rPr>
-                                <w:t>Анализ</w:t>
+                                <w:t>Мини-проект</w:t>
                               </w:r>
                             </w:sdtContent>
                           </w:sdt>
@@ -276,6 +282,7 @@
                             <w:dataBinding w:prefixMappings="xmlns:ns0='http://purl.org/dc/elements/1.1/' xmlns:ns1='http://schemas.openxmlformats.org/package/2006/metadata/core-properties' " w:xpath="/ns1:coreProperties[1]/ns0:subject[1]" w:storeItemID="{6C3C8BC8-F283-45AE-878A-BAB7291924A1}"/>
                             <w:text/>
                           </w:sdtPr>
+                          <w:sdtEndPr/>
                           <w:sdtContent>
                             <w:p>
                               <w:pPr>
@@ -314,6 +321,7 @@
                             <w:dataBinding w:prefixMappings="xmlns:ns0='http://purl.org/dc/elements/1.1/' xmlns:ns1='http://schemas.openxmlformats.org/package/2006/metadata/core-properties' " w:xpath="/ns1:coreProperties[1]/ns0:creator[1]" w:storeItemID="{6C3C8BC8-F283-45AE-878A-BAB7291924A1}"/>
                             <w:text/>
                           </w:sdtPr>
+                          <w:sdtEndPr/>
                           <w:sdtContent>
                             <w:p>
                               <w:pPr>
@@ -349,6 +357,7 @@
           <w:r>
             <w:rPr>
               <w:noProof/>
+              <w:lang w:eastAsia="ru-RU"/>
             </w:rPr>
             <mc:AlternateContent>
               <mc:Choice Requires="wps">
@@ -431,6 +440,7 @@
                                     <w:calendar w:val="gregorian"/>
                                   </w:date>
                                 </w:sdtPr>
+                                <w:sdtEndPr/>
                                 <w:sdtContent>
                                   <w:p>
                                     <w:pPr>
@@ -536,6 +546,13 @@
     </w:sdt>
     <w:sdt>
       <w:sdtPr>
+        <w:rPr>
+          <w:rFonts w:asciiTheme="minorHAnsi" w:eastAsiaTheme="minorHAnsi" w:hAnsiTheme="minorHAnsi" w:cstheme="minorBidi"/>
+          <w:color w:val="auto"/>
+          <w:sz w:val="22"/>
+          <w:szCs w:val="22"/>
+          <w:lang w:eastAsia="en-US"/>
+        </w:rPr>
         <w:id w:val="-1456168036"/>
         <w:docPartObj>
           <w:docPartGallery w:val="Table of Contents"/>
@@ -544,13 +561,8 @@
       </w:sdtPr>
       <w:sdtEndPr>
         <w:rPr>
-          <w:rFonts w:asciiTheme="minorHAnsi" w:eastAsiaTheme="minorHAnsi" w:hAnsiTheme="minorHAnsi" w:cstheme="minorBidi"/>
           <w:b/>
           <w:bCs/>
-          <w:color w:val="auto"/>
-          <w:sz w:val="22"/>
-          <w:szCs w:val="22"/>
-          <w:lang w:eastAsia="en-US"/>
         </w:rPr>
       </w:sdtEndPr>
       <w:sdtContent>
@@ -584,6 +596,7 @@
             <w:rPr>
               <w:b/>
               <w:bCs/>
+              <w:noProof/>
             </w:rPr>
             <w:fldChar w:fldCharType="end"/>
           </w:r>
@@ -597,412 +610,202 @@
     </w:p>
     <w:p>
       <w:pPr>
+        <w:rPr>
+          <w:rFonts w:asciiTheme="majorHAnsi" w:eastAsiaTheme="majorEastAsia" w:hAnsiTheme="majorHAnsi" w:cstheme="majorBidi"/>
+          <w:color w:val="2E74B5" w:themeColor="accent1" w:themeShade="BF"/>
+          <w:sz w:val="32"/>
+          <w:szCs w:val="32"/>
+        </w:rPr>
+      </w:pPr>
+      <w:r>
+        <w:rPr>
+          <w:rFonts w:asciiTheme="majorHAnsi" w:eastAsiaTheme="majorEastAsia" w:hAnsiTheme="majorHAnsi" w:cstheme="majorBidi"/>
+          <w:color w:val="2E74B5" w:themeColor="accent1" w:themeShade="BF"/>
+          <w:sz w:val="32"/>
+          <w:szCs w:val="32"/>
+        </w:rPr>
+        <w:lastRenderedPageBreak/>
+        <w:t>Анализ предметной области</w:t>
+      </w:r>
+    </w:p>
+    <w:p>
+      <w:r>
+        <w:t>Потребности бизнеса:</w:t>
+      </w:r>
+    </w:p>
+    <w:p>
+      <w:r>
+        <w:t>Комплексная поддержка</w:t>
+      </w:r>
+    </w:p>
+    <w:p>
+      <w:r>
+        <w:t>Бизнес цели:</w:t>
+      </w:r>
+    </w:p>
+    <w:p>
+      <w:r>
+        <w:t>Финансы</w:t>
+      </w:r>
+    </w:p>
+    <w:p>
+      <w:r>
+        <w:t>Снижение себестоимости оказываемой услуги</w:t>
+      </w:r>
+    </w:p>
+    <w:p>
+      <w:r>
+        <w:t>Увеличение выручки</w:t>
+      </w:r>
+    </w:p>
+    <w:p/>
+    <w:p/>
+    <w:p/>
+    <w:p/>
+    <w:p/>
+    <w:p/>
+    <w:p/>
+    <w:p/>
+    <w:p>
+      <w:pPr>
         <w:pStyle w:val="1"/>
       </w:pPr>
       <w:r>
+        <w:t xml:space="preserve">Матрица влияния (файл </w:t>
+      </w:r>
+      <w:proofErr w:type="spellStart"/>
+      <w:r>
+        <w:t>excel</w:t>
+      </w:r>
+      <w:proofErr w:type="spellEnd"/>
+      <w:r>
+        <w:t xml:space="preserve"> приложен)</w:t>
+      </w:r>
+    </w:p>
+    <w:p/>
+    <w:p/>
+    <w:p>
+      <w:pPr>
+        <w:pStyle w:val="1"/>
+      </w:pPr>
+      <w:r>
+        <w:t>Организационная структура:</w:t>
+      </w:r>
+    </w:p>
+    <w:p/>
+    <w:p/>
+    <w:p>
+      <w:pPr>
+        <w:pStyle w:val="1"/>
+      </w:pPr>
+      <w:r>
+        <w:t>Перечень процессов управления IT в компании</w:t>
+      </w:r>
+    </w:p>
+    <w:p/>
+    <w:p/>
+    <w:p>
+      <w:pPr>
+        <w:pStyle w:val="1"/>
+      </w:pPr>
+      <w:r>
+        <w:t>Процессы управления ИТ, которые затрагивает разработка.</w:t>
+      </w:r>
+    </w:p>
+    <w:p/>
+    <w:p/>
+    <w:p/>
+    <w:p>
+      <w:pPr>
+        <w:pStyle w:val="1"/>
+      </w:pPr>
+      <w:r>
+        <w:t>Технико-экономическое обоснование (эффекты и стоимость владения)</w:t>
+      </w:r>
+    </w:p>
+    <w:p/>
+    <w:p>
+      <w:r>
+        <w:t>Предварительная подготовка</w:t>
+      </w:r>
+    </w:p>
+    <w:p>
+      <w:r>
+        <w:t>Расчет прогнозируемых показателей для расчета эффективности данного проекта.</w:t>
+      </w:r>
+    </w:p>
+    <w:p>
+      <w:r>
         <w:lastRenderedPageBreak/>
-        <w:t>Анализ предметной области</w:t>
-      </w:r>
-      <w:r>
-        <w:t xml:space="preserve"> и обоснование необходимости создания ИС</w:t>
-      </w:r>
-    </w:p>
+        <w:t>Расчет новых показателей, если в отсчетные точки он не производится</w:t>
+      </w:r>
+    </w:p>
+    <w:p>
+      <w:r>
+        <w:t>Учет внешних и внутренних отклонений от показателей, влияющих на прогнозируемые.</w:t>
+      </w:r>
+    </w:p>
+    <w:p/>
+    <w:p/>
+    <w:p/>
+    <w:p>
+      <w:r>
+        <w:t xml:space="preserve">Занести в смету </w:t>
+      </w:r>
+    </w:p>
+    <w:p>
+      <w:r>
+        <w:t>Смета расходов</w:t>
+      </w:r>
+    </w:p>
+    <w:p/>
+    <w:p/>
+    <w:p/>
+    <w:p/>
+    <w:p/>
+    <w:p/>
+    <w:p/>
+    <w:p/>
+    <w:p/>
+    <w:p/>
+    <w:p/>
+    <w:p/>
+    <w:p/>
+    <w:p/>
+    <w:p/>
+    <w:p/>
+    <w:p/>
+    <w:p/>
+    <w:p/>
+    <w:p/>
+    <w:p/>
+    <w:p/>
+    <w:p/>
+    <w:p/>
+    <w:p/>
+    <w:p/>
+    <w:p/>
+    <w:p/>
     <w:p>
       <w:pPr>
-        <w:pStyle w:val="2"/>
+        <w:pStyle w:val="1"/>
       </w:pPr>
       <w:r>
-        <w:t>Анализ проблем, характерных для выбранного вида деятельности</w:t>
-      </w:r>
-    </w:p>
-    <w:p>
-      <w:r>
-        <w:t>Потребности бизнеса:</w:t>
-      </w:r>
-    </w:p>
-    <w:p>
-      <w:r>
-        <w:t>Комплексная поддержка</w:t>
-      </w:r>
-    </w:p>
-    <w:p>
-      <w:r>
-        <w:t>Бизнес цели:</w:t>
-      </w:r>
-    </w:p>
-    <w:p>
-      <w:r>
-        <w:t>Финансы</w:t>
-      </w:r>
-    </w:p>
-    <w:p>
-      <w:r>
-        <w:t>Снижение себестоимости оказываемой услуги</w:t>
-      </w:r>
-    </w:p>
-    <w:p>
-      <w:r>
-        <w:t>Увеличение выручки</w:t>
-      </w:r>
+        <w:t xml:space="preserve">Решения по сопровождению </w:t>
+      </w:r>
+      <w:r>
+        <w:t xml:space="preserve">ИС (по техподдержке, управление </w:t>
+      </w:r>
+      <w:r>
+        <w:t>конфигурациями, регламенты изменений и др., ITIL)</w:t>
+      </w:r>
+    </w:p>
+    <w:p/>
+    <w:p/>
+    <w:p/>
+    <w:p>
       <w:bookmarkStart w:id="0" w:name="_GoBack"/>
       <w:bookmarkEnd w:id="0"/>
-    </w:p>
-    <w:p/>
-    <w:p/>
-    <w:p/>
-    <w:p>
-      <w:r>
-        <w:t xml:space="preserve">То, что сейчас есть в компании не является проблемой, на самом деле. Если посмотреть на нее со стороны, то в ней все </w:t>
-      </w:r>
-      <w:proofErr w:type="gramStart"/>
-      <w:r>
-        <w:t>более менее</w:t>
-      </w:r>
-      <w:proofErr w:type="gramEnd"/>
-      <w:r>
-        <w:t xml:space="preserve"> нормально. Живут, как живут и дальше бы так жили. Но почему же ей нужны изменения? Почему данной компании необходимо трансформация, необходима информационная система?</w:t>
-      </w:r>
-    </w:p>
-    <w:p>
-      <w:r>
-        <w:t xml:space="preserve">Дело не в том, как исправить то, что не работает, а в том, как сделать так, чтобы оно работало лучше. На самом деле, понятие работает и не работает не совсем верны. Не работает, возникает или существует </w:t>
-      </w:r>
-      <w:proofErr w:type="gramStart"/>
-      <w:r>
-        <w:t>проблема значит</w:t>
-      </w:r>
-      <w:proofErr w:type="gramEnd"/>
-      <w:r>
-        <w:t xml:space="preserve"> лишь то, что какие-либо показатели могут быть улучшены. И в некоторых ситуациях, которые чаще всего и называют проблемами, данные показатели не достигают значения </w:t>
-      </w:r>
-      <w:proofErr w:type="spellStart"/>
-      <w:r>
-        <w:t>приемлимых</w:t>
-      </w:r>
-      <w:proofErr w:type="spellEnd"/>
-      <w:r>
-        <w:t xml:space="preserve"> показателей.</w:t>
-      </w:r>
-    </w:p>
-    <w:p>
-      <w:r>
-        <w:t xml:space="preserve">Поэтому в центре диаграммы </w:t>
-      </w:r>
-      <w:proofErr w:type="spellStart"/>
-      <w:r>
-        <w:t>Исикавы</w:t>
-      </w:r>
-      <w:proofErr w:type="spellEnd"/>
-      <w:r>
-        <w:t xml:space="preserve"> мы поставим показатель, который мы хотим улучшить. </w:t>
-      </w:r>
-      <w:proofErr w:type="gramStart"/>
-      <w:r>
-        <w:t>Улучшение</w:t>
-      </w:r>
-      <w:proofErr w:type="gramEnd"/>
-      <w:r>
-        <w:t xml:space="preserve"> которого, будет для нас являться основной целью. Например, увеличение выручки. Будет ли он основным показателем. Нет, так как почти любое улучшение, направленное на развитие компании, направлено и на увеличение выручки этой компании, на ее рост, который является целью </w:t>
-      </w:r>
-      <w:proofErr w:type="gramStart"/>
-      <w:r>
-        <w:t>для топ</w:t>
-      </w:r>
-      <w:proofErr w:type="gramEnd"/>
-      <w:r>
-        <w:t xml:space="preserve"> менеджера данной компании.</w:t>
-      </w:r>
-    </w:p>
-    <w:p>
-      <w:r>
-        <w:t xml:space="preserve">Итак, посмотрим на другие </w:t>
-      </w:r>
-    </w:p>
-    <w:p/>
-    <w:p/>
-    <w:p/>
-    <w:p/>
-    <w:p>
-      <w:r>
-        <w:t>Показатели деятельности компании, служащие индикаторами проблемы. Предварительная оценка.</w:t>
-      </w:r>
-    </w:p>
-    <w:p>
-      <w:r>
-        <w:t>Выручка</w:t>
-      </w:r>
-    </w:p>
-    <w:p/>
-    <w:p/>
-    <w:p/>
-    <w:p/>
-    <w:p>
-      <w:r>
-        <w:t>Предварительная подготовка</w:t>
-      </w:r>
-    </w:p>
-    <w:p>
-      <w:r>
-        <w:lastRenderedPageBreak/>
-        <w:t>Расчет прогнозируемых показателей для расчета эффективности данного проекта.</w:t>
-      </w:r>
-    </w:p>
-    <w:p>
-      <w:r>
-        <w:t>Расчет новых показателей, если в отсчетные точки он не производится</w:t>
-      </w:r>
-    </w:p>
-    <w:p>
-      <w:r>
-        <w:t>Учет внешних и внутренних отклонений от показателей, влияющих на прогнозируемые.</w:t>
-      </w:r>
-    </w:p>
-    <w:p/>
-    <w:p>
-      <w:r>
-        <w:t xml:space="preserve">Занести в смету </w:t>
-      </w:r>
-    </w:p>
-    <w:p>
-      <w:r>
-        <w:t>Смета расходов</w:t>
-      </w:r>
-    </w:p>
-    <w:p/>
-    <w:p/>
-    <w:p/>
-    <w:p/>
-    <w:p/>
-    <w:p/>
-    <w:p/>
-    <w:p/>
-    <w:p/>
-    <w:p/>
-    <w:p/>
-    <w:p/>
-    <w:p/>
-    <w:p/>
-    <w:p/>
-    <w:p/>
-    <w:p/>
-    <w:p/>
-    <w:p/>
-    <w:p/>
-    <w:p/>
-    <w:p/>
-    <w:p/>
-    <w:p/>
-    <w:p/>
-    <w:p/>
-    <w:p/>
-    <w:p/>
-    <w:p>
-      <w:r>
-        <w:t>Почему мы будем использовать именно сервер лесс архитектуру?</w:t>
-      </w:r>
-    </w:p>
-    <w:p>
-      <w:r>
-        <w:t>Первое, что стоит проанализировать, так это то, как компания относится к сторонним облачным решениям, а также применению облаков в своих разработках</w:t>
-      </w:r>
-    </w:p>
-    <w:p>
-      <w:r>
-        <w:t xml:space="preserve">Перед тем, как даже рассматривать такой тип архитектуры, как </w:t>
-      </w:r>
-      <w:proofErr w:type="spellStart"/>
-      <w:r>
-        <w:t>серверлесс</w:t>
-      </w:r>
-      <w:proofErr w:type="spellEnd"/>
-      <w:r>
-        <w:t>, нужно рассмотреть общее расположение компании к таким сервисам.</w:t>
-      </w:r>
-    </w:p>
-    <w:p/>
-    <w:p>
-      <w:r>
-        <w:t>Из … я выяснил, что продукты компании находятся в их собственных дата центрах и в облаках, а значит у него уже есть все необходимые специалисты для создания приложения по данной архитектуре, что может сократить издержки на поиск подходящих специалистов, либо привлечение сторонних подрядчиков.</w:t>
-      </w:r>
-    </w:p>
-    <w:p/>
-    <w:p>
-      <w:r>
-        <w:t xml:space="preserve">Это мировая компания, поэтому нужно трижды подумать перед выбором конкретного хостинга для данного продукта. Почему? Дело в том, что данная компания поставляет свои услуги, в том числе и в Китай. Для этого им пришлось обойти </w:t>
-      </w:r>
-      <w:r>
-        <w:t>“</w:t>
-      </w:r>
-      <w:r>
-        <w:t xml:space="preserve">Великий китайский </w:t>
-      </w:r>
-      <w:proofErr w:type="spellStart"/>
-      <w:r>
-        <w:t>фаервол</w:t>
-      </w:r>
-      <w:proofErr w:type="spellEnd"/>
-      <w:r>
-        <w:t>”</w:t>
-      </w:r>
-      <w:r>
-        <w:t xml:space="preserve">. А для этого, в свою очередь, им было необходимо получить </w:t>
-      </w:r>
-      <w:proofErr w:type="spellStart"/>
-      <w:r>
-        <w:rPr>
-          <w:lang w:val="en-US"/>
-        </w:rPr>
-        <w:t>icp</w:t>
-      </w:r>
-      <w:proofErr w:type="spellEnd"/>
-      <w:r>
-        <w:t xml:space="preserve"> </w:t>
-      </w:r>
-      <w:r>
-        <w:t xml:space="preserve">– лицензию, которая имеет одну очень важную особенность: в нее вписывается конкретный провайдер, будь то </w:t>
-      </w:r>
-      <w:proofErr w:type="spellStart"/>
-      <w:r>
-        <w:rPr>
-          <w:lang w:val="en-US"/>
-        </w:rPr>
-        <w:t>Cloudflare</w:t>
-      </w:r>
-      <w:proofErr w:type="spellEnd"/>
-      <w:r>
-        <w:t xml:space="preserve"> </w:t>
-      </w:r>
-      <w:r>
-        <w:t xml:space="preserve">или </w:t>
-      </w:r>
-      <w:r>
-        <w:rPr>
-          <w:lang w:val="en-US"/>
-        </w:rPr>
-        <w:t>Alibaba</w:t>
-      </w:r>
-      <w:r>
-        <w:t xml:space="preserve"> </w:t>
-      </w:r>
-      <w:r>
-        <w:rPr>
-          <w:lang w:val="en-US"/>
-        </w:rPr>
-        <w:t>Cloud</w:t>
-      </w:r>
-      <w:r>
-        <w:t xml:space="preserve">. </w:t>
-      </w:r>
-      <w:r>
-        <w:rPr>
-          <w:rFonts w:ascii="Roboto" w:hAnsi="Roboto"/>
-          <w:color w:val="000000"/>
-          <w:sz w:val="20"/>
-          <w:szCs w:val="20"/>
-          <w:shd w:val="clear" w:color="auto" w:fill="FFFFFF"/>
-        </w:rPr>
-        <w:t xml:space="preserve">Поэтому, если вы получали ICP-лицензию для </w:t>
-      </w:r>
-      <w:proofErr w:type="spellStart"/>
-      <w:r>
-        <w:rPr>
-          <w:rFonts w:ascii="Roboto" w:hAnsi="Roboto"/>
-          <w:color w:val="000000"/>
-          <w:sz w:val="20"/>
-          <w:szCs w:val="20"/>
-          <w:shd w:val="clear" w:color="auto" w:fill="FFFFFF"/>
-        </w:rPr>
-        <w:t>Cloudflare</w:t>
-      </w:r>
-      <w:proofErr w:type="spellEnd"/>
-      <w:r>
-        <w:rPr>
-          <w:rFonts w:ascii="Roboto" w:hAnsi="Roboto"/>
-          <w:color w:val="000000"/>
-          <w:sz w:val="20"/>
-          <w:szCs w:val="20"/>
-          <w:shd w:val="clear" w:color="auto" w:fill="FFFFFF"/>
-        </w:rPr>
-        <w:t xml:space="preserve"> и размещали свой сайт у них, в последствии “</w:t>
-      </w:r>
-      <w:proofErr w:type="spellStart"/>
-      <w:r>
-        <w:rPr>
-          <w:rFonts w:ascii="Roboto" w:hAnsi="Roboto"/>
-          <w:color w:val="000000"/>
-          <w:sz w:val="20"/>
-          <w:szCs w:val="20"/>
-          <w:shd w:val="clear" w:color="auto" w:fill="FFFFFF"/>
-        </w:rPr>
-        <w:t>бесшовно</w:t>
-      </w:r>
-      <w:proofErr w:type="spellEnd"/>
-      <w:r>
-        <w:rPr>
-          <w:rFonts w:ascii="Roboto" w:hAnsi="Roboto"/>
-          <w:color w:val="000000"/>
-          <w:sz w:val="20"/>
-          <w:szCs w:val="20"/>
-          <w:shd w:val="clear" w:color="auto" w:fill="FFFFFF"/>
-        </w:rPr>
-        <w:t xml:space="preserve">” переехать на </w:t>
-      </w:r>
-      <w:proofErr w:type="spellStart"/>
-      <w:r>
-        <w:rPr>
-          <w:rFonts w:ascii="Roboto" w:hAnsi="Roboto"/>
-          <w:color w:val="000000"/>
-          <w:sz w:val="20"/>
-          <w:szCs w:val="20"/>
-          <w:shd w:val="clear" w:color="auto" w:fill="FFFFFF"/>
-        </w:rPr>
-        <w:t>Alibaba</w:t>
-      </w:r>
-      <w:proofErr w:type="spellEnd"/>
-      <w:r>
-        <w:rPr>
-          <w:rFonts w:ascii="Roboto" w:hAnsi="Roboto"/>
-          <w:color w:val="000000"/>
-          <w:sz w:val="20"/>
-          <w:szCs w:val="20"/>
-          <w:shd w:val="clear" w:color="auto" w:fill="FFFFFF"/>
-        </w:rPr>
-        <w:t xml:space="preserve"> </w:t>
-      </w:r>
-      <w:proofErr w:type="spellStart"/>
-      <w:r>
-        <w:rPr>
-          <w:rFonts w:ascii="Roboto" w:hAnsi="Roboto"/>
-          <w:color w:val="000000"/>
-          <w:sz w:val="20"/>
-          <w:szCs w:val="20"/>
-          <w:shd w:val="clear" w:color="auto" w:fill="FFFFFF"/>
-        </w:rPr>
-        <w:t>Cloud</w:t>
-      </w:r>
-      <w:proofErr w:type="spellEnd"/>
-      <w:r>
-        <w:rPr>
-          <w:rFonts w:ascii="Roboto" w:hAnsi="Roboto"/>
-          <w:color w:val="000000"/>
-          <w:sz w:val="20"/>
-          <w:szCs w:val="20"/>
-          <w:shd w:val="clear" w:color="auto" w:fill="FFFFFF"/>
-        </w:rPr>
-        <w:t xml:space="preserve"> у вас не получится. Необходимо будет добавлять в эту лицензию еще один хостинг.</w:t>
-      </w:r>
-    </w:p>
-    <w:p/>
-    <w:p>
-      <w:r>
-        <w:t xml:space="preserve">Дело в том, что данный тип </w:t>
-      </w:r>
-    </w:p>
-    <w:p/>
-    <w:p>
-      <w:r>
-        <w:t>Если результаты полностью совпадут с текущими и известными миру, то минимум мы привлечем к своей системе внимание масс тем самым сократив расходы на рекламу</w:t>
-      </w:r>
     </w:p>
     <w:sectPr>
       <w:pgSz w:w="11906" w:h="16838"/>

</xml_diff>

<commit_message>
added influence matriz, organization structure and added analysis of market and goals
</commit_message>
<xml_diff>
--- a/economic-analysis.docx
+++ b/economic-analysis.docx
@@ -508,6 +508,7 @@
                               <w:calendar w:val="gregorian"/>
                             </w:date>
                           </w:sdtPr>
+                          <w:sdtEndPr/>
                           <w:sdtContent>
                             <w:p>
                               <w:pPr>
@@ -575,6 +576,15 @@
           </w:r>
         </w:p>
         <w:p>
+          <w:pPr>
+            <w:pStyle w:val="11"/>
+            <w:tabs>
+              <w:tab w:val="right" w:leader="dot" w:pos="10196"/>
+            </w:tabs>
+            <w:rPr>
+              <w:noProof/>
+            </w:rPr>
+          </w:pPr>
           <w:r>
             <w:fldChar w:fldCharType="begin"/>
           </w:r>
@@ -584,14 +594,541 @@
           <w:r>
             <w:fldChar w:fldCharType="separate"/>
           </w:r>
-          <w:r>
+          <w:hyperlink w:anchor="_Toc26716003" w:history="1">
+            <w:r>
+              <w:rPr>
+                <w:rStyle w:val="a7"/>
+                <w:noProof/>
+              </w:rPr>
+              <w:t>Матрица влияния (файл excel приложен)</w:t>
+            </w:r>
+            <w:r>
+              <w:rPr>
+                <w:noProof/>
+                <w:webHidden/>
+              </w:rPr>
+              <w:tab/>
+            </w:r>
+            <w:r>
+              <w:rPr>
+                <w:noProof/>
+                <w:webHidden/>
+              </w:rPr>
+              <w:fldChar w:fldCharType="begin"/>
+            </w:r>
+            <w:r>
+              <w:rPr>
+                <w:noProof/>
+                <w:webHidden/>
+              </w:rPr>
+              <w:instrText xml:space="preserve"> PAGEREF _Toc26716003 \h </w:instrText>
+            </w:r>
+            <w:r>
+              <w:rPr>
+                <w:noProof/>
+                <w:webHidden/>
+              </w:rPr>
+            </w:r>
+            <w:r>
+              <w:rPr>
+                <w:noProof/>
+                <w:webHidden/>
+              </w:rPr>
+              <w:fldChar w:fldCharType="separate"/>
+            </w:r>
+            <w:r>
+              <w:rPr>
+                <w:noProof/>
+                <w:webHidden/>
+              </w:rPr>
+              <w:t>6</w:t>
+            </w:r>
+            <w:r>
+              <w:rPr>
+                <w:noProof/>
+                <w:webHidden/>
+              </w:rPr>
+              <w:fldChar w:fldCharType="end"/>
+            </w:r>
+          </w:hyperlink>
+        </w:p>
+        <w:p>
+          <w:pPr>
+            <w:pStyle w:val="11"/>
+            <w:tabs>
+              <w:tab w:val="right" w:leader="dot" w:pos="10196"/>
+            </w:tabs>
             <w:rPr>
-              <w:b/>
-              <w:bCs/>
               <w:noProof/>
             </w:rPr>
-            <w:t>Элементы оглавления не найдены.</w:t>
-          </w:r>
+          </w:pPr>
+          <w:hyperlink w:anchor="_Toc26716004" w:history="1">
+            <w:r>
+              <w:rPr>
+                <w:rStyle w:val="a7"/>
+                <w:noProof/>
+              </w:rPr>
+              <w:t>Организационная структура:</w:t>
+            </w:r>
+            <w:r>
+              <w:rPr>
+                <w:noProof/>
+                <w:webHidden/>
+              </w:rPr>
+              <w:tab/>
+            </w:r>
+            <w:r>
+              <w:rPr>
+                <w:noProof/>
+                <w:webHidden/>
+              </w:rPr>
+              <w:fldChar w:fldCharType="begin"/>
+            </w:r>
+            <w:r>
+              <w:rPr>
+                <w:noProof/>
+                <w:webHidden/>
+              </w:rPr>
+              <w:instrText xml:space="preserve"> PAGEREF _Toc26716004 \h </w:instrText>
+            </w:r>
+            <w:r>
+              <w:rPr>
+                <w:noProof/>
+                <w:webHidden/>
+              </w:rPr>
+            </w:r>
+            <w:r>
+              <w:rPr>
+                <w:noProof/>
+                <w:webHidden/>
+              </w:rPr>
+              <w:fldChar w:fldCharType="separate"/>
+            </w:r>
+            <w:r>
+              <w:rPr>
+                <w:noProof/>
+                <w:webHidden/>
+              </w:rPr>
+              <w:t>6</w:t>
+            </w:r>
+            <w:r>
+              <w:rPr>
+                <w:noProof/>
+                <w:webHidden/>
+              </w:rPr>
+              <w:fldChar w:fldCharType="end"/>
+            </w:r>
+          </w:hyperlink>
+        </w:p>
+        <w:p>
+          <w:pPr>
+            <w:pStyle w:val="11"/>
+            <w:tabs>
+              <w:tab w:val="right" w:leader="dot" w:pos="10196"/>
+            </w:tabs>
+            <w:rPr>
+              <w:noProof/>
+            </w:rPr>
+          </w:pPr>
+          <w:hyperlink w:anchor="_Toc26716005" w:history="1">
+            <w:r>
+              <w:rPr>
+                <w:rStyle w:val="a7"/>
+                <w:noProof/>
+              </w:rPr>
+              <w:t>Перечень процессов управления IT в компании</w:t>
+            </w:r>
+            <w:r>
+              <w:rPr>
+                <w:noProof/>
+                <w:webHidden/>
+              </w:rPr>
+              <w:tab/>
+            </w:r>
+            <w:r>
+              <w:rPr>
+                <w:noProof/>
+                <w:webHidden/>
+              </w:rPr>
+              <w:fldChar w:fldCharType="begin"/>
+            </w:r>
+            <w:r>
+              <w:rPr>
+                <w:noProof/>
+                <w:webHidden/>
+              </w:rPr>
+              <w:instrText xml:space="preserve"> PAGEREF _Toc26716005 \h </w:instrText>
+            </w:r>
+            <w:r>
+              <w:rPr>
+                <w:noProof/>
+                <w:webHidden/>
+              </w:rPr>
+            </w:r>
+            <w:r>
+              <w:rPr>
+                <w:noProof/>
+                <w:webHidden/>
+              </w:rPr>
+              <w:fldChar w:fldCharType="separate"/>
+            </w:r>
+            <w:r>
+              <w:rPr>
+                <w:noProof/>
+                <w:webHidden/>
+              </w:rPr>
+              <w:t>6</w:t>
+            </w:r>
+            <w:r>
+              <w:rPr>
+                <w:noProof/>
+                <w:webHidden/>
+              </w:rPr>
+              <w:fldChar w:fldCharType="end"/>
+            </w:r>
+          </w:hyperlink>
+        </w:p>
+        <w:p>
+          <w:pPr>
+            <w:pStyle w:val="11"/>
+            <w:tabs>
+              <w:tab w:val="right" w:leader="dot" w:pos="10196"/>
+            </w:tabs>
+            <w:rPr>
+              <w:noProof/>
+            </w:rPr>
+          </w:pPr>
+          <w:hyperlink w:anchor="_Toc26716006" w:history="1">
+            <w:r>
+              <w:rPr>
+                <w:rStyle w:val="a7"/>
+                <w:noProof/>
+              </w:rPr>
+              <w:t>Процессы управления ИТ, которые затрагивает разработка.</w:t>
+            </w:r>
+            <w:r>
+              <w:rPr>
+                <w:noProof/>
+                <w:webHidden/>
+              </w:rPr>
+              <w:tab/>
+            </w:r>
+            <w:r>
+              <w:rPr>
+                <w:noProof/>
+                <w:webHidden/>
+              </w:rPr>
+              <w:fldChar w:fldCharType="begin"/>
+            </w:r>
+            <w:r>
+              <w:rPr>
+                <w:noProof/>
+                <w:webHidden/>
+              </w:rPr>
+              <w:instrText xml:space="preserve"> PAGEREF _Toc26716006 \h </w:instrText>
+            </w:r>
+            <w:r>
+              <w:rPr>
+                <w:noProof/>
+                <w:webHidden/>
+              </w:rPr>
+            </w:r>
+            <w:r>
+              <w:rPr>
+                <w:noProof/>
+                <w:webHidden/>
+              </w:rPr>
+              <w:fldChar w:fldCharType="separate"/>
+            </w:r>
+            <w:r>
+              <w:rPr>
+                <w:noProof/>
+                <w:webHidden/>
+              </w:rPr>
+              <w:t>6</w:t>
+            </w:r>
+            <w:r>
+              <w:rPr>
+                <w:noProof/>
+                <w:webHidden/>
+              </w:rPr>
+              <w:fldChar w:fldCharType="end"/>
+            </w:r>
+          </w:hyperlink>
+        </w:p>
+        <w:p>
+          <w:pPr>
+            <w:pStyle w:val="11"/>
+            <w:tabs>
+              <w:tab w:val="right" w:leader="dot" w:pos="10196"/>
+            </w:tabs>
+            <w:rPr>
+              <w:noProof/>
+            </w:rPr>
+          </w:pPr>
+          <w:hyperlink w:anchor="_Toc26716007" w:history="1">
+            <w:r>
+              <w:rPr>
+                <w:rStyle w:val="a7"/>
+                <w:noProof/>
+              </w:rPr>
+              <w:t>Технико-экономическое обоснование (эффекты и стоимость владения)</w:t>
+            </w:r>
+            <w:r>
+              <w:rPr>
+                <w:noProof/>
+                <w:webHidden/>
+              </w:rPr>
+              <w:tab/>
+            </w:r>
+            <w:r>
+              <w:rPr>
+                <w:noProof/>
+                <w:webHidden/>
+              </w:rPr>
+              <w:fldChar w:fldCharType="begin"/>
+            </w:r>
+            <w:r>
+              <w:rPr>
+                <w:noProof/>
+                <w:webHidden/>
+              </w:rPr>
+              <w:instrText xml:space="preserve"> PAGEREF _Toc26716007 \h </w:instrText>
+            </w:r>
+            <w:r>
+              <w:rPr>
+                <w:noProof/>
+                <w:webHidden/>
+              </w:rPr>
+            </w:r>
+            <w:r>
+              <w:rPr>
+                <w:noProof/>
+                <w:webHidden/>
+              </w:rPr>
+              <w:fldChar w:fldCharType="separate"/>
+            </w:r>
+            <w:r>
+              <w:rPr>
+                <w:noProof/>
+                <w:webHidden/>
+              </w:rPr>
+              <w:t>6</w:t>
+            </w:r>
+            <w:r>
+              <w:rPr>
+                <w:noProof/>
+                <w:webHidden/>
+              </w:rPr>
+              <w:fldChar w:fldCharType="end"/>
+            </w:r>
+          </w:hyperlink>
+        </w:p>
+        <w:p>
+          <w:pPr>
+            <w:pStyle w:val="11"/>
+            <w:tabs>
+              <w:tab w:val="right" w:leader="dot" w:pos="10196"/>
+            </w:tabs>
+            <w:rPr>
+              <w:noProof/>
+            </w:rPr>
+          </w:pPr>
+          <w:hyperlink w:anchor="_Toc26716008" w:history="1">
+            <w:r>
+              <w:rPr>
+                <w:rStyle w:val="a7"/>
+                <w:noProof/>
+              </w:rPr>
+              <w:t>Решения по сопровождению ИС (по техподдержке, управление конфигурациями, регламенты изменений и др., ITIL)</w:t>
+            </w:r>
+            <w:r>
+              <w:rPr>
+                <w:noProof/>
+                <w:webHidden/>
+              </w:rPr>
+              <w:tab/>
+            </w:r>
+            <w:r>
+              <w:rPr>
+                <w:noProof/>
+                <w:webHidden/>
+              </w:rPr>
+              <w:fldChar w:fldCharType="begin"/>
+            </w:r>
+            <w:r>
+              <w:rPr>
+                <w:noProof/>
+                <w:webHidden/>
+              </w:rPr>
+              <w:instrText xml:space="preserve"> PAGEREF _Toc26716008 \h </w:instrText>
+            </w:r>
+            <w:r>
+              <w:rPr>
+                <w:noProof/>
+                <w:webHidden/>
+              </w:rPr>
+            </w:r>
+            <w:r>
+              <w:rPr>
+                <w:noProof/>
+                <w:webHidden/>
+              </w:rPr>
+              <w:fldChar w:fldCharType="separate"/>
+            </w:r>
+            <w:r>
+              <w:rPr>
+                <w:noProof/>
+                <w:webHidden/>
+              </w:rPr>
+              <w:t>8</w:t>
+            </w:r>
+            <w:r>
+              <w:rPr>
+                <w:noProof/>
+                <w:webHidden/>
+              </w:rPr>
+              <w:fldChar w:fldCharType="end"/>
+            </w:r>
+          </w:hyperlink>
+        </w:p>
+        <w:p>
+          <w:pPr>
+            <w:pStyle w:val="11"/>
+            <w:tabs>
+              <w:tab w:val="right" w:leader="dot" w:pos="10196"/>
+            </w:tabs>
+            <w:rPr>
+              <w:noProof/>
+            </w:rPr>
+          </w:pPr>
+          <w:hyperlink w:anchor="_Toc26716009" w:history="1">
+            <w:r>
+              <w:rPr>
+                <w:rStyle w:val="a7"/>
+                <w:noProof/>
+              </w:rPr>
+              <w:t>Приложения</w:t>
+            </w:r>
+            <w:r>
+              <w:rPr>
+                <w:noProof/>
+                <w:webHidden/>
+              </w:rPr>
+              <w:tab/>
+            </w:r>
+            <w:r>
+              <w:rPr>
+                <w:noProof/>
+                <w:webHidden/>
+              </w:rPr>
+              <w:fldChar w:fldCharType="begin"/>
+            </w:r>
+            <w:r>
+              <w:rPr>
+                <w:noProof/>
+                <w:webHidden/>
+              </w:rPr>
+              <w:instrText xml:space="preserve"> PAGEREF _Toc26716009 \h </w:instrText>
+            </w:r>
+            <w:r>
+              <w:rPr>
+                <w:noProof/>
+                <w:webHidden/>
+              </w:rPr>
+            </w:r>
+            <w:r>
+              <w:rPr>
+                <w:noProof/>
+                <w:webHidden/>
+              </w:rPr>
+              <w:fldChar w:fldCharType="separate"/>
+            </w:r>
+            <w:r>
+              <w:rPr>
+                <w:noProof/>
+                <w:webHidden/>
+              </w:rPr>
+              <w:t>8</w:t>
+            </w:r>
+            <w:r>
+              <w:rPr>
+                <w:noProof/>
+                <w:webHidden/>
+              </w:rPr>
+              <w:fldChar w:fldCharType="end"/>
+            </w:r>
+          </w:hyperlink>
+        </w:p>
+        <w:p>
+          <w:pPr>
+            <w:pStyle w:val="11"/>
+            <w:tabs>
+              <w:tab w:val="right" w:leader="dot" w:pos="10196"/>
+            </w:tabs>
+            <w:rPr>
+              <w:noProof/>
+            </w:rPr>
+          </w:pPr>
+          <w:hyperlink w:anchor="_Toc26716010" w:history="1">
+            <w:r>
+              <w:rPr>
+                <w:rStyle w:val="a7"/>
+                <w:noProof/>
+              </w:rPr>
+              <w:t>Источники информации:</w:t>
+            </w:r>
+            <w:r>
+              <w:rPr>
+                <w:noProof/>
+                <w:webHidden/>
+              </w:rPr>
+              <w:tab/>
+            </w:r>
+            <w:r>
+              <w:rPr>
+                <w:noProof/>
+                <w:webHidden/>
+              </w:rPr>
+              <w:fldChar w:fldCharType="begin"/>
+            </w:r>
+            <w:r>
+              <w:rPr>
+                <w:noProof/>
+                <w:webHidden/>
+              </w:rPr>
+              <w:instrText xml:space="preserve"> PAGEREF _Toc26716010 \h </w:instrText>
+            </w:r>
+            <w:r>
+              <w:rPr>
+                <w:noProof/>
+                <w:webHidden/>
+              </w:rPr>
+            </w:r>
+            <w:r>
+              <w:rPr>
+                <w:noProof/>
+                <w:webHidden/>
+              </w:rPr>
+              <w:fldChar w:fldCharType="separate"/>
+            </w:r>
+            <w:r>
+              <w:rPr>
+                <w:noProof/>
+                <w:webHidden/>
+              </w:rPr>
+              <w:t>8</w:t>
+            </w:r>
+            <w:r>
+              <w:rPr>
+                <w:noProof/>
+                <w:webHidden/>
+              </w:rPr>
+              <w:fldChar w:fldCharType="end"/>
+            </w:r>
+          </w:hyperlink>
+        </w:p>
+        <w:p>
           <w:r>
             <w:rPr>
               <w:b/>
@@ -630,16 +1167,491 @@
     </w:p>
     <w:p>
       <w:r>
+        <w:t xml:space="preserve">Для начала рассмотрим компанию </w:t>
+      </w:r>
+      <w:r>
+        <w:rPr>
+          <w:lang w:val="en-US"/>
+        </w:rPr>
+        <w:t>Semrush</w:t>
+      </w:r>
+      <w:r>
+        <w:t xml:space="preserve">, </w:t>
+      </w:r>
+      <w:r>
+        <w:t>анализ проблем которой мы и будем производить в дальнейшем.</w:t>
+      </w:r>
+    </w:p>
+    <w:p>
+      <w:r>
+        <w:t>SEMrush - компания, специализирующаяся на программном обеспечении как услугах (SaaS), базирующаяся в Бостоне, которая продает подписки на программное обеспечение для онлайн-визуализации и маркетинговой аналитики.</w:t>
+      </w:r>
+    </w:p>
+    <w:p>
+      <w:r>
+        <w:t>Ситуация с Китаем</w:t>
+      </w:r>
+    </w:p>
+    <w:p>
+      <w:r>
+        <w:t>Проанализировав блоги компании, можно найти серию статей о том, как данная компания преодолевала китайский фаервол. Постараемся</w:t>
+      </w:r>
+      <w:r>
+        <w:t xml:space="preserve"> учитывать данные обстоятельства</w:t>
+      </w:r>
+      <w:r>
+        <w:t>, а также интегрировать усложнение</w:t>
+      </w:r>
+      <w:r>
+        <w:t>,</w:t>
+      </w:r>
+      <w:r>
+        <w:t xml:space="preserve"> используемое для данного </w:t>
+      </w:r>
+      <w:r>
+        <w:t>региона. То есть к созданной ИС будет интегрирован данный кусок архитектуры:</w:t>
+      </w:r>
+    </w:p>
+    <w:p>
+      <w:r>
+        <w:rPr>
+          <w:noProof/>
+          <w:lang w:eastAsia="ru-RU"/>
+        </w:rPr>
+        <w:drawing>
+          <wp:inline distT="0" distB="0" distL="0" distR="0">
+            <wp:extent cx="6480810" cy="2376518"/>
+            <wp:effectExtent l="0" t="0" r="0" b="5080"/>
+            <wp:docPr id="7" name="Рисунок 7" descr="https://habrastorage.org/webt/jr/qe/uq/jrqeuqrsssdnjbnkp43rqjm29ro.png"/>
+            <wp:cNvGraphicFramePr>
+              <a:graphicFrameLocks xmlns:a="http://schemas.openxmlformats.org/drawingml/2006/main" noChangeAspect="1"/>
+            </wp:cNvGraphicFramePr>
+            <a:graphic xmlns:a="http://schemas.openxmlformats.org/drawingml/2006/main">
+              <a:graphicData uri="http://schemas.openxmlformats.org/drawingml/2006/picture">
+                <pic:pic xmlns:pic="http://schemas.openxmlformats.org/drawingml/2006/picture">
+                  <pic:nvPicPr>
+                    <pic:cNvPr id="0" name="Picture 1" descr="https://habrastorage.org/webt/jr/qe/uq/jrqeuqrsssdnjbnkp43rqjm29ro.png"/>
+                    <pic:cNvPicPr>
+                      <a:picLocks noChangeAspect="1" noChangeArrowheads="1"/>
+                    </pic:cNvPicPr>
+                  </pic:nvPicPr>
+                  <pic:blipFill>
+                    <a:blip r:embed="rId6" cstate="print">
+                      <a:extLst>
+                        <a:ext uri="{28A0092B-C50C-407E-A947-70E740481C1C}">
+                          <a14:useLocalDpi xmlns:a14="http://schemas.microsoft.com/office/drawing/2010/main" val="0"/>
+                        </a:ext>
+                      </a:extLst>
+                    </a:blip>
+                    <a:srcRect/>
+                    <a:stretch>
+                      <a:fillRect/>
+                    </a:stretch>
+                  </pic:blipFill>
+                  <pic:spPr bwMode="auto">
+                    <a:xfrm>
+                      <a:off x="0" y="0"/>
+                      <a:ext cx="6480810" cy="2376518"/>
+                    </a:xfrm>
+                    <a:prstGeom prst="rect">
+                      <a:avLst/>
+                    </a:prstGeom>
+                    <a:noFill/>
+                    <a:ln>
+                      <a:noFill/>
+                    </a:ln>
+                  </pic:spPr>
+                </pic:pic>
+              </a:graphicData>
+            </a:graphic>
+          </wp:inline>
+        </w:drawing>
+      </w:r>
+    </w:p>
+    <w:p>
+      <w:r>
+        <w:t>Это нужно будет учитывать при проектировании, расчета расходов и экономической целесообразности данного проекта.</w:t>
+      </w:r>
+    </w:p>
+    <w:p>
+      <w:r>
+        <w:t>Также, раз мы взялись рассматревать все в таких подробностях, то посмотрим как дела у компании в этом регионе на данный момент:</w:t>
+      </w:r>
+    </w:p>
+    <w:p>
+      <w:r>
+        <w:rPr>
+          <w:noProof/>
+          <w:lang w:eastAsia="ru-RU"/>
+        </w:rPr>
+        <w:drawing>
+          <wp:inline distT="0" distB="0" distL="0" distR="0" wp14:anchorId="516CAF59" wp14:editId="6E57211E">
+            <wp:extent cx="5029200" cy="1419726"/>
+            <wp:effectExtent l="0" t="0" r="0" b="9525"/>
+            <wp:docPr id="1" name="Рисунок 1"/>
+            <wp:cNvGraphicFramePr>
+              <a:graphicFrameLocks xmlns:a="http://schemas.openxmlformats.org/drawingml/2006/main" noChangeAspect="1"/>
+            </wp:cNvGraphicFramePr>
+            <a:graphic xmlns:a="http://schemas.openxmlformats.org/drawingml/2006/main">
+              <a:graphicData uri="http://schemas.openxmlformats.org/drawingml/2006/picture">
+                <pic:pic xmlns:pic="http://schemas.openxmlformats.org/drawingml/2006/picture">
+                  <pic:nvPicPr>
+                    <pic:cNvPr id="1" name=""/>
+                    <pic:cNvPicPr/>
+                  </pic:nvPicPr>
+                  <pic:blipFill rotWithShape="1">
+                    <a:blip r:embed="rId7"/>
+                    <a:srcRect r="38566" b="69169"/>
+                    <a:stretch/>
+                  </pic:blipFill>
+                  <pic:spPr bwMode="auto">
+                    <a:xfrm>
+                      <a:off x="0" y="0"/>
+                      <a:ext cx="5038690" cy="1422405"/>
+                    </a:xfrm>
+                    <a:prstGeom prst="rect">
+                      <a:avLst/>
+                    </a:prstGeom>
+                    <a:ln>
+                      <a:noFill/>
+                    </a:ln>
+                    <a:extLst>
+                      <a:ext uri="{53640926-AAD7-44D8-BBD7-CCE9431645EC}">
+                        <a14:shadowObscured xmlns:a14="http://schemas.microsoft.com/office/drawing/2010/main"/>
+                      </a:ext>
+                    </a:extLst>
+                  </pic:spPr>
+                </pic:pic>
+              </a:graphicData>
+            </a:graphic>
+          </wp:inline>
+        </w:drawing>
+      </w:r>
+    </w:p>
+    <w:p>
+      <w:r>
+        <w:t>Из данного скриншота видно, что при вводе названия компании китайский поисковик уже готов предложить нам самый популярный запрос. А именно, взломанную версию программы. Хорошо, постараемся и этот аспект учитывать.</w:t>
+      </w:r>
+    </w:p>
+    <w:p>
+      <w:r>
+        <w:t>Перейдем к обычному поиску по названию компании:</w:t>
+      </w:r>
+    </w:p>
+    <w:p>
+      <w:r>
+        <w:rPr>
+          <w:noProof/>
+          <w:lang w:eastAsia="ru-RU"/>
+        </w:rPr>
+        <w:lastRenderedPageBreak/>
+        <w:drawing>
+          <wp:inline distT="0" distB="0" distL="0" distR="0" wp14:anchorId="35AE34EA" wp14:editId="4073E25F">
+            <wp:extent cx="4824424" cy="2857500"/>
+            <wp:effectExtent l="0" t="0" r="0" b="0"/>
+            <wp:docPr id="2" name="Рисунок 2"/>
+            <wp:cNvGraphicFramePr>
+              <a:graphicFrameLocks xmlns:a="http://schemas.openxmlformats.org/drawingml/2006/main" noChangeAspect="1"/>
+            </wp:cNvGraphicFramePr>
+            <a:graphic xmlns:a="http://schemas.openxmlformats.org/drawingml/2006/main">
+              <a:graphicData uri="http://schemas.openxmlformats.org/drawingml/2006/picture">
+                <pic:pic xmlns:pic="http://schemas.openxmlformats.org/drawingml/2006/picture">
+                  <pic:nvPicPr>
+                    <pic:cNvPr id="1" name=""/>
+                    <pic:cNvPicPr/>
+                  </pic:nvPicPr>
+                  <pic:blipFill>
+                    <a:blip r:embed="rId8"/>
+                    <a:stretch>
+                      <a:fillRect/>
+                    </a:stretch>
+                  </pic:blipFill>
+                  <pic:spPr>
+                    <a:xfrm>
+                      <a:off x="0" y="0"/>
+                      <a:ext cx="4833663" cy="2862972"/>
+                    </a:xfrm>
+                    <a:prstGeom prst="rect">
+                      <a:avLst/>
+                    </a:prstGeom>
+                  </pic:spPr>
+                </pic:pic>
+              </a:graphicData>
+            </a:graphic>
+          </wp:inline>
+        </w:drawing>
+      </w:r>
+    </w:p>
+    <w:p>
+      <w:r>
+        <w:t xml:space="preserve">Первое, что тут стоит отметить, что мы уже проиграли в органическом поиске некому </w:t>
+      </w:r>
+      <w:r>
+        <w:rPr>
+          <w:lang w:val="en-US"/>
+        </w:rPr>
+        <w:t>captain</w:t>
+      </w:r>
+      <w:r>
+        <w:t xml:space="preserve"> </w:t>
+      </w:r>
+      <w:r>
+        <w:rPr>
+          <w:lang w:val="en-US"/>
+        </w:rPr>
+        <w:t>bi</w:t>
+      </w:r>
+      <w:r>
+        <w:t>.</w:t>
+      </w:r>
+      <w:r>
+        <w:t xml:space="preserve"> Это наш прямой конкурент от </w:t>
+      </w:r>
+      <w:r>
+        <w:rPr>
+          <w:lang w:val="en-US"/>
+        </w:rPr>
+        <w:t>amazon</w:t>
+      </w:r>
+      <w:r>
+        <w:t>. При том продвигается он чисто на органическом поиске:</w:t>
+      </w:r>
+    </w:p>
+    <w:p>
+      <w:r>
+        <w:rPr>
+          <w:noProof/>
+          <w:lang w:eastAsia="ru-RU"/>
+        </w:rPr>
+        <w:drawing>
+          <wp:inline distT="0" distB="0" distL="0" distR="0" wp14:anchorId="6514E858" wp14:editId="10A0DE3B">
+            <wp:extent cx="4752975" cy="3015899"/>
+            <wp:effectExtent l="0" t="0" r="0" b="0"/>
+            <wp:docPr id="3" name="Рисунок 3"/>
+            <wp:cNvGraphicFramePr>
+              <a:graphicFrameLocks xmlns:a="http://schemas.openxmlformats.org/drawingml/2006/main" noChangeAspect="1"/>
+            </wp:cNvGraphicFramePr>
+            <a:graphic xmlns:a="http://schemas.openxmlformats.org/drawingml/2006/main">
+              <a:graphicData uri="http://schemas.openxmlformats.org/drawingml/2006/picture">
+                <pic:pic xmlns:pic="http://schemas.openxmlformats.org/drawingml/2006/picture">
+                  <pic:nvPicPr>
+                    <pic:cNvPr id="1" name=""/>
+                    <pic:cNvPicPr/>
+                  </pic:nvPicPr>
+                  <pic:blipFill>
+                    <a:blip r:embed="rId9"/>
+                    <a:stretch>
+                      <a:fillRect/>
+                    </a:stretch>
+                  </pic:blipFill>
+                  <pic:spPr>
+                    <a:xfrm>
+                      <a:off x="0" y="0"/>
+                      <a:ext cx="4756959" cy="3018427"/>
+                    </a:xfrm>
+                    <a:prstGeom prst="rect">
+                      <a:avLst/>
+                    </a:prstGeom>
+                  </pic:spPr>
+                </pic:pic>
+              </a:graphicData>
+            </a:graphic>
+          </wp:inline>
+        </w:drawing>
+      </w:r>
+      <w:r>
+        <w:t xml:space="preserve"> </w:t>
+      </w:r>
+    </w:p>
+    <w:p>
+      <w:r>
+        <w:t>В отличии от нас, незначительно использующих платное продвижение в данном регионе:</w:t>
+      </w:r>
+    </w:p>
+    <w:p>
+      <w:r>
+        <w:rPr>
+          <w:noProof/>
+          <w:lang w:eastAsia="ru-RU"/>
+        </w:rPr>
+        <w:lastRenderedPageBreak/>
+        <w:drawing>
+          <wp:inline distT="0" distB="0" distL="0" distR="0" wp14:anchorId="66AFBB6E" wp14:editId="6135A023">
+            <wp:extent cx="4972050" cy="3252342"/>
+            <wp:effectExtent l="0" t="0" r="0" b="5715"/>
+            <wp:docPr id="4" name="Рисунок 4"/>
+            <wp:cNvGraphicFramePr>
+              <a:graphicFrameLocks xmlns:a="http://schemas.openxmlformats.org/drawingml/2006/main" noChangeAspect="1"/>
+            </wp:cNvGraphicFramePr>
+            <a:graphic xmlns:a="http://schemas.openxmlformats.org/drawingml/2006/main">
+              <a:graphicData uri="http://schemas.openxmlformats.org/drawingml/2006/picture">
+                <pic:pic xmlns:pic="http://schemas.openxmlformats.org/drawingml/2006/picture">
+                  <pic:nvPicPr>
+                    <pic:cNvPr id="1" name=""/>
+                    <pic:cNvPicPr/>
+                  </pic:nvPicPr>
+                  <pic:blipFill>
+                    <a:blip r:embed="rId10"/>
+                    <a:stretch>
+                      <a:fillRect/>
+                    </a:stretch>
+                  </pic:blipFill>
+                  <pic:spPr>
+                    <a:xfrm>
+                      <a:off x="0" y="0"/>
+                      <a:ext cx="4975158" cy="3254375"/>
+                    </a:xfrm>
+                    <a:prstGeom prst="rect">
+                      <a:avLst/>
+                    </a:prstGeom>
+                  </pic:spPr>
+                </pic:pic>
+              </a:graphicData>
+            </a:graphic>
+          </wp:inline>
+        </w:drawing>
+      </w:r>
+    </w:p>
+    <w:p>
+      <w:r>
+        <w:t>При том по посещениям нашего сайта в Китае мы проигрываем примерно в 6 раз:</w:t>
+      </w:r>
+    </w:p>
+    <w:p>
+      <w:r>
+        <w:rPr>
+          <w:noProof/>
+          <w:lang w:eastAsia="ru-RU"/>
+        </w:rPr>
+        <w:drawing>
+          <wp:inline distT="0" distB="0" distL="0" distR="0" wp14:anchorId="5451654E" wp14:editId="0283EE34">
+            <wp:extent cx="6480810" cy="4463415"/>
+            <wp:effectExtent l="0" t="0" r="0" b="0"/>
+            <wp:docPr id="5" name="Рисунок 5"/>
+            <wp:cNvGraphicFramePr>
+              <a:graphicFrameLocks xmlns:a="http://schemas.openxmlformats.org/drawingml/2006/main" noChangeAspect="1"/>
+            </wp:cNvGraphicFramePr>
+            <a:graphic xmlns:a="http://schemas.openxmlformats.org/drawingml/2006/main">
+              <a:graphicData uri="http://schemas.openxmlformats.org/drawingml/2006/picture">
+                <pic:pic xmlns:pic="http://schemas.openxmlformats.org/drawingml/2006/picture">
+                  <pic:nvPicPr>
+                    <pic:cNvPr id="1" name=""/>
+                    <pic:cNvPicPr/>
+                  </pic:nvPicPr>
+                  <pic:blipFill>
+                    <a:blip r:embed="rId11"/>
+                    <a:stretch>
+                      <a:fillRect/>
+                    </a:stretch>
+                  </pic:blipFill>
+                  <pic:spPr>
+                    <a:xfrm>
+                      <a:off x="0" y="0"/>
+                      <a:ext cx="6480810" cy="4463415"/>
+                    </a:xfrm>
+                    <a:prstGeom prst="rect">
+                      <a:avLst/>
+                    </a:prstGeom>
+                  </pic:spPr>
+                </pic:pic>
+              </a:graphicData>
+            </a:graphic>
+          </wp:inline>
+        </w:drawing>
+      </w:r>
+    </w:p>
+    <w:p>
+      <w:pPr>
+        <w:rPr>
+          <w:lang w:val="en-US"/>
+        </w:rPr>
+      </w:pPr>
+      <w:r>
+        <w:rPr>
+          <w:lang w:val="en-US"/>
+        </w:rPr>
+        <w:t>Capitan bi</w:t>
+      </w:r>
+    </w:p>
+    <w:p>
+      <w:pPr>
+        <w:rPr>
+          <w:lang w:val="en-US"/>
+        </w:rPr>
+      </w:pPr>
+      <w:r>
+        <w:rPr>
+          <w:noProof/>
+          <w:lang w:eastAsia="ru-RU"/>
+        </w:rPr>
+        <w:lastRenderedPageBreak/>
+        <w:drawing>
+          <wp:inline distT="0" distB="0" distL="0" distR="0" wp14:anchorId="6EFE3433" wp14:editId="771C22AB">
+            <wp:extent cx="6480810" cy="4502785"/>
+            <wp:effectExtent l="0" t="0" r="0" b="0"/>
+            <wp:docPr id="6" name="Рисунок 6"/>
+            <wp:cNvGraphicFramePr>
+              <a:graphicFrameLocks xmlns:a="http://schemas.openxmlformats.org/drawingml/2006/main" noChangeAspect="1"/>
+            </wp:cNvGraphicFramePr>
+            <a:graphic xmlns:a="http://schemas.openxmlformats.org/drawingml/2006/main">
+              <a:graphicData uri="http://schemas.openxmlformats.org/drawingml/2006/picture">
+                <pic:pic xmlns:pic="http://schemas.openxmlformats.org/drawingml/2006/picture">
+                  <pic:nvPicPr>
+                    <pic:cNvPr id="1" name=""/>
+                    <pic:cNvPicPr/>
+                  </pic:nvPicPr>
+                  <pic:blipFill>
+                    <a:blip r:embed="rId12"/>
+                    <a:stretch>
+                      <a:fillRect/>
+                    </a:stretch>
+                  </pic:blipFill>
+                  <pic:spPr>
+                    <a:xfrm>
+                      <a:off x="0" y="0"/>
+                      <a:ext cx="6480810" cy="4502785"/>
+                    </a:xfrm>
+                    <a:prstGeom prst="rect">
+                      <a:avLst/>
+                    </a:prstGeom>
+                  </pic:spPr>
+                </pic:pic>
+              </a:graphicData>
+            </a:graphic>
+          </wp:inline>
+        </w:drawing>
+      </w:r>
+    </w:p>
+    <w:p>
+      <w:r>
+        <w:rPr>
+          <w:lang w:val="en-US"/>
+        </w:rPr>
+        <w:t>Semrush</w:t>
+      </w:r>
+    </w:p>
+    <w:p>
+      <w:r>
+        <w:rPr>
+          <w:b/>
+        </w:rPr>
         <w:t>Потребности бизнеса:</w:t>
       </w:r>
-    </w:p>
-    <w:p>
-      <w:r>
-        <w:t>Комплексная поддержка</w:t>
-      </w:r>
-    </w:p>
-    <w:p>
-      <w:r>
+      <w:r>
+        <w:t xml:space="preserve"> сокращение </w:t>
+      </w:r>
+      <w:r>
+        <w:t xml:space="preserve">издержек на персонал, вызванных долгим </w:t>
+      </w:r>
+      <w:r>
+        <w:t>анализом целевой аудитории, повышение популярности в Китае.</w:t>
+      </w:r>
+    </w:p>
+    <w:p>
+      <w:r>
+        <w:rPr>
+          <w:b/>
+        </w:rPr>
         <w:t>Бизнес цели:</w:t>
       </w:r>
     </w:p>
@@ -647,83 +1659,1236 @@
       <w:r>
         <w:t>Финансы</w:t>
       </w:r>
-    </w:p>
-    <w:p>
-      <w:r>
-        <w:t>Снижение себестоимости оказываемой услуги</w:t>
-      </w:r>
-    </w:p>
-    <w:p>
-      <w:r>
-        <w:t>Увеличение выручки</w:t>
-      </w:r>
+      <w:r>
+        <w:t>:</w:t>
+      </w:r>
+    </w:p>
+    <w:p>
+      <w:pPr>
+        <w:pStyle w:val="a6"/>
+        <w:numPr>
+          <w:ilvl w:val="0"/>
+          <w:numId w:val="4"/>
+        </w:numPr>
+      </w:pPr>
+      <w:r>
+        <w:t>Снизить постоянные издержки на единицу продукции</w:t>
+      </w:r>
+    </w:p>
+    <w:p>
+      <w:pPr>
+        <w:pStyle w:val="a6"/>
+        <w:numPr>
+          <w:ilvl w:val="0"/>
+          <w:numId w:val="4"/>
+        </w:numPr>
+      </w:pPr>
+      <w:r>
+        <w:t>Повысить прибыльность бизнеса</w:t>
+      </w:r>
+    </w:p>
+    <w:p>
+      <w:pPr>
+        <w:pStyle w:val="a6"/>
+        <w:numPr>
+          <w:ilvl w:val="0"/>
+          <w:numId w:val="4"/>
+        </w:numPr>
+      </w:pPr>
+      <w:r>
+        <w:t>Увеличение конкурентоспособности на рынке</w:t>
+      </w:r>
+    </w:p>
+    <w:p>
+      <w:pPr>
+        <w:pStyle w:val="a6"/>
+        <w:numPr>
+          <w:ilvl w:val="0"/>
+          <w:numId w:val="4"/>
+        </w:numPr>
+      </w:pPr>
+      <w:r>
+        <w:t>Минимизация рисков от внедрения нового продукта</w:t>
+      </w:r>
+    </w:p>
+    <w:p>
+      <w:r>
+        <w:t>Клиенты:</w:t>
+      </w:r>
+    </w:p>
+    <w:p>
+      <w:pPr>
+        <w:pStyle w:val="a6"/>
+        <w:numPr>
+          <w:ilvl w:val="0"/>
+          <w:numId w:val="5"/>
+        </w:numPr>
+      </w:pPr>
+      <w:r>
+        <w:t>Привлечение новых клиентов</w:t>
+      </w:r>
+    </w:p>
+    <w:p>
+      <w:pPr>
+        <w:pStyle w:val="a6"/>
+        <w:numPr>
+          <w:ilvl w:val="0"/>
+          <w:numId w:val="5"/>
+        </w:numPr>
+      </w:pPr>
+      <w:r>
+        <w:t>Выход на новые рынки</w:t>
+      </w:r>
+    </w:p>
+    <w:p>
+      <w:pPr>
+        <w:pStyle w:val="a6"/>
+        <w:numPr>
+          <w:ilvl w:val="0"/>
+          <w:numId w:val="5"/>
+        </w:numPr>
+      </w:pPr>
+      <w:r>
+        <w:t>Повышение лояльности клиента</w:t>
+      </w:r>
+    </w:p>
+    <w:p>
+      <w:pPr>
+        <w:pStyle w:val="a6"/>
+        <w:numPr>
+          <w:ilvl w:val="0"/>
+          <w:numId w:val="5"/>
+        </w:numPr>
+      </w:pPr>
+      <w:r>
+        <w:t>Постоянная доступность предоставляемых услуг</w:t>
+      </w:r>
+    </w:p>
+    <w:p>
+      <w:r>
+        <w:t>Процессы:</w:t>
+      </w:r>
+    </w:p>
+    <w:p>
+      <w:pPr>
+        <w:pStyle w:val="a6"/>
+        <w:numPr>
+          <w:ilvl w:val="0"/>
+          <w:numId w:val="10"/>
+        </w:numPr>
+      </w:pPr>
+      <w:r>
+        <w:t>Повысить контроль качества в проектных группах</w:t>
+      </w:r>
+    </w:p>
+    <w:p>
+      <w:pPr>
+        <w:pStyle w:val="a6"/>
+        <w:numPr>
+          <w:ilvl w:val="0"/>
+          <w:numId w:val="10"/>
+        </w:numPr>
+      </w:pPr>
+      <w:r>
+        <w:t>Управление процессами на основе данных</w:t>
+      </w:r>
+    </w:p>
+    <w:p>
+      <w:r>
+        <w:t xml:space="preserve">Персонал: </w:t>
+      </w:r>
+    </w:p>
+    <w:p>
+      <w:pPr>
+        <w:pStyle w:val="a6"/>
+        <w:numPr>
+          <w:ilvl w:val="0"/>
+          <w:numId w:val="12"/>
+        </w:numPr>
+      </w:pPr>
+      <w:r>
+        <w:t>Повысить мотивацию сотрудников</w:t>
+      </w:r>
+    </w:p>
+    <w:p>
+      <w:pPr>
+        <w:pStyle w:val="a6"/>
+        <w:numPr>
+          <w:ilvl w:val="0"/>
+          <w:numId w:val="12"/>
+        </w:numPr>
+      </w:pPr>
+      <w:r>
+        <w:t>Оптимизация использования рабочего времени</w:t>
+      </w:r>
+    </w:p>
+    <w:p/>
+    <w:p>
+      <w:r>
+        <w:rPr>
+          <w:b/>
+          <w:lang w:val="en-US"/>
+        </w:rPr>
+        <w:t>IT-</w:t>
+      </w:r>
+      <w:r>
+        <w:rPr>
+          <w:b/>
+        </w:rPr>
+        <w:t>цели:</w:t>
+      </w:r>
+      <w:r>
+        <w:t xml:space="preserve"> </w:t>
+      </w:r>
+    </w:p>
+    <w:p>
+      <w:r>
+        <w:t>Финансы:</w:t>
+      </w:r>
+    </w:p>
+    <w:p>
+      <w:pPr>
+        <w:pStyle w:val="a6"/>
+        <w:numPr>
+          <w:ilvl w:val="0"/>
+          <w:numId w:val="2"/>
+        </w:numPr>
+      </w:pPr>
+      <w:r>
+        <w:t>Оценка выгод от реализации</w:t>
+      </w:r>
+    </w:p>
+    <w:p>
+      <w:pPr>
+        <w:pStyle w:val="a6"/>
+        <w:numPr>
+          <w:ilvl w:val="0"/>
+          <w:numId w:val="2"/>
+        </w:numPr>
+      </w:pPr>
+      <w:r>
+        <w:t>Повысить выручку компании</w:t>
+      </w:r>
+      <w:r>
+        <w:t>, путем расширения существующего функционала</w:t>
+      </w:r>
+    </w:p>
+    <w:p>
+      <w:r>
+        <w:t>Клиенты:</w:t>
+      </w:r>
+    </w:p>
+    <w:p>
+      <w:pPr>
+        <w:pStyle w:val="a6"/>
+        <w:numPr>
+          <w:ilvl w:val="0"/>
+          <w:numId w:val="9"/>
+        </w:numPr>
+      </w:pPr>
+      <w:r>
+        <w:t>Сокращение времени ответа при работе с предоставляемыми услугами</w:t>
+      </w:r>
+    </w:p>
+    <w:p>
+      <w:pPr>
+        <w:pStyle w:val="a6"/>
+        <w:numPr>
+          <w:ilvl w:val="0"/>
+          <w:numId w:val="9"/>
+        </w:numPr>
+      </w:pPr>
+      <w:r>
+        <w:t xml:space="preserve">Создание дополнительных </w:t>
+      </w:r>
+      <w:r>
+        <w:rPr>
+          <w:lang w:val="en-US"/>
+        </w:rPr>
+        <w:t>it</w:t>
+      </w:r>
+      <w:r>
+        <w:t>-</w:t>
+      </w:r>
+      <w:r>
+        <w:t>продуктов для привлечения клиентов</w:t>
+      </w:r>
+    </w:p>
+    <w:p>
+      <w:pPr>
+        <w:pStyle w:val="a6"/>
+        <w:numPr>
+          <w:ilvl w:val="0"/>
+          <w:numId w:val="9"/>
+        </w:numPr>
+      </w:pPr>
+      <w:r>
+        <w:t>Улучшение услуг, с использованием новых разработок</w:t>
+      </w:r>
+    </w:p>
+    <w:p>
+      <w:r>
+        <w:t>Процессы:</w:t>
+      </w:r>
+    </w:p>
+    <w:p>
+      <w:pPr>
+        <w:pStyle w:val="a6"/>
+        <w:numPr>
+          <w:ilvl w:val="0"/>
+          <w:numId w:val="8"/>
+        </w:numPr>
+      </w:pPr>
+      <w:r>
+        <w:t>Увеличение скорости работы существующих проектов, путем внедрения информационной системы</w:t>
+      </w:r>
+    </w:p>
+    <w:p>
+      <w:pPr>
+        <w:pStyle w:val="a6"/>
+        <w:numPr>
+          <w:ilvl w:val="0"/>
+          <w:numId w:val="8"/>
+        </w:numPr>
+      </w:pPr>
+      <w:r>
+        <w:t>Сохранение безопасности на должностном уровне вовремя и после внедрения продукта</w:t>
+      </w:r>
+    </w:p>
+    <w:p>
+      <w:pPr>
+        <w:pStyle w:val="a6"/>
+        <w:numPr>
+          <w:ilvl w:val="0"/>
+          <w:numId w:val="8"/>
+        </w:numPr>
+      </w:pPr>
+      <w:r>
+        <w:t xml:space="preserve">Бесперебойная работа </w:t>
+      </w:r>
+      <w:r>
+        <w:t>нового продукта во всех регионах</w:t>
+      </w:r>
+    </w:p>
+    <w:p>
+      <w:r>
+        <w:t xml:space="preserve">Персонал: </w:t>
+      </w:r>
+    </w:p>
+    <w:p>
+      <w:pPr>
+        <w:pStyle w:val="a6"/>
+        <w:numPr>
+          <w:ilvl w:val="0"/>
+          <w:numId w:val="7"/>
+        </w:numPr>
+      </w:pPr>
+      <w:r>
+        <w:t>Сокращение времени на выполнение рутинных операций</w:t>
+      </w:r>
+    </w:p>
+    <w:p>
+      <w:pPr>
+        <w:pStyle w:val="a6"/>
+        <w:numPr>
+          <w:ilvl w:val="0"/>
+          <w:numId w:val="7"/>
+        </w:numPr>
+      </w:pPr>
+      <w:r>
+        <w:t xml:space="preserve">Повысить квалификацию персонала в использовании </w:t>
+      </w:r>
+      <w:r>
+        <w:rPr>
+          <w:lang w:val="en-US"/>
+        </w:rPr>
+        <w:t>it</w:t>
+      </w:r>
+      <w:r>
+        <w:t>-</w:t>
+      </w:r>
+      <w:r>
+        <w:t>решений</w:t>
+      </w:r>
+    </w:p>
+    <w:p>
+      <w:pPr>
+        <w:pStyle w:val="1"/>
+      </w:pPr>
+      <w:bookmarkStart w:id="0" w:name="_Toc26716003"/>
+      <w:r>
+        <w:t>Матрица влияния (файл excel приложен)</w:t>
+      </w:r>
+      <w:bookmarkEnd w:id="0"/>
+    </w:p>
+    <w:p>
+      <w:r>
+        <w:rPr>
+          <w:noProof/>
+          <w:lang w:eastAsia="ru-RU"/>
+        </w:rPr>
+        <w:drawing>
+          <wp:inline distT="0" distB="0" distL="0" distR="0" wp14:anchorId="708EF161" wp14:editId="7F1B0CDB">
+            <wp:extent cx="6480810" cy="2569845"/>
+            <wp:effectExtent l="0" t="0" r="0" b="1905"/>
+            <wp:docPr id="8" name="Рисунок 8"/>
+            <wp:cNvGraphicFramePr>
+              <a:graphicFrameLocks xmlns:a="http://schemas.openxmlformats.org/drawingml/2006/main" noChangeAspect="1"/>
+            </wp:cNvGraphicFramePr>
+            <a:graphic xmlns:a="http://schemas.openxmlformats.org/drawingml/2006/main">
+              <a:graphicData uri="http://schemas.openxmlformats.org/drawingml/2006/picture">
+                <pic:pic xmlns:pic="http://schemas.openxmlformats.org/drawingml/2006/picture">
+                  <pic:nvPicPr>
+                    <pic:cNvPr id="1" name=""/>
+                    <pic:cNvPicPr/>
+                  </pic:nvPicPr>
+                  <pic:blipFill>
+                    <a:blip r:embed="rId13"/>
+                    <a:stretch>
+                      <a:fillRect/>
+                    </a:stretch>
+                  </pic:blipFill>
+                  <pic:spPr>
+                    <a:xfrm>
+                      <a:off x="0" y="0"/>
+                      <a:ext cx="6480810" cy="2569845"/>
+                    </a:xfrm>
+                    <a:prstGeom prst="rect">
+                      <a:avLst/>
+                    </a:prstGeom>
+                  </pic:spPr>
+                </pic:pic>
+              </a:graphicData>
+            </a:graphic>
+          </wp:inline>
+        </w:drawing>
+      </w:r>
+      <w:bookmarkStart w:id="1" w:name="_GoBack"/>
+      <w:bookmarkEnd w:id="1"/>
+    </w:p>
+    <w:p>
+      <w:pPr>
+        <w:pStyle w:val="1"/>
+      </w:pPr>
+      <w:bookmarkStart w:id="2" w:name="_Toc26716004"/>
+      <w:r>
+        <w:lastRenderedPageBreak/>
+        <w:t>Организационная структура:</w:t>
+      </w:r>
+      <w:bookmarkEnd w:id="2"/>
+    </w:p>
+    <w:p>
+      <w:r>
+        <w:object w:dxaOrig="18960" w:dyaOrig="11161">
+          <v:shapetype id="_x0000_t75" coordsize="21600,21600" o:spt="75" o:preferrelative="t" path="m@4@5l@4@11@9@11@9@5xe" filled="f" stroked="f">
+            <v:stroke joinstyle="miter"/>
+            <v:formulas>
+              <v:f eqn="if lineDrawn pixelLineWidth 0"/>
+              <v:f eqn="sum @0 1 0"/>
+              <v:f eqn="sum 0 0 @1"/>
+              <v:f eqn="prod @2 1 2"/>
+              <v:f eqn="prod @3 21600 pixelWidth"/>
+              <v:f eqn="prod @3 21600 pixelHeight"/>
+              <v:f eqn="sum @0 0 1"/>
+              <v:f eqn="prod @6 1 2"/>
+              <v:f eqn="prod @7 21600 pixelWidth"/>
+              <v:f eqn="sum @8 21600 0"/>
+              <v:f eqn="prod @7 21600 pixelHeight"/>
+              <v:f eqn="sum @10 21600 0"/>
+            </v:formulas>
+            <v:path o:extrusionok="f" gradientshapeok="t" o:connecttype="rect"/>
+            <o:lock v:ext="edit" aspectratio="t"/>
+          </v:shapetype>
+          <v:shape id="_x0000_i1030" type="#_x0000_t75" style="width:510pt;height:300.25pt" o:ole="">
+            <v:imagedata r:id="rId14" o:title=""/>
+          </v:shape>
+          <o:OLEObject Type="Embed" ProgID="Visio.Drawing.15" ShapeID="_x0000_i1030" DrawAspect="Content" ObjectID="_1637359522" r:id="rId15"/>
+        </w:object>
+      </w:r>
+    </w:p>
+    <w:p>
+      <w:r>
+        <w:t xml:space="preserve">Организационная структура данного предприятия является матричной. Руководителю подчиняются штабные подразделения и руководители функциональных подразделений, а также координатор проектов. </w:t>
+      </w:r>
+      <w:r>
+        <w:t>Они, в свою очередь, управляют теми, кто разрабатывает проекты и поддерживает целевые программы.</w:t>
+      </w:r>
+    </w:p>
+    <w:p>
+      <w:pPr>
+        <w:pStyle w:val="1"/>
+      </w:pPr>
+      <w:bookmarkStart w:id="3" w:name="_Toc26716005"/>
+      <w:r>
+        <w:t>Перечень процессов управления IT в компании</w:t>
+      </w:r>
+      <w:bookmarkEnd w:id="3"/>
+    </w:p>
+    <w:p/>
+    <w:p/>
+    <w:p>
+      <w:pPr>
+        <w:pStyle w:val="1"/>
+      </w:pPr>
+      <w:bookmarkStart w:id="4" w:name="_Toc26716006"/>
+      <w:r>
+        <w:t>Процессы управления ИТ, которые затрагивает разработка.</w:t>
+      </w:r>
+      <w:bookmarkEnd w:id="4"/>
     </w:p>
     <w:p/>
     <w:p/>
     <w:p/>
+    <w:p>
+      <w:pPr>
+        <w:pStyle w:val="1"/>
+      </w:pPr>
+      <w:bookmarkStart w:id="5" w:name="_Toc26716007"/>
+      <w:r>
+        <w:t>Технико-экономическое обоснование (эффекты и стоимость владения)</w:t>
+      </w:r>
+      <w:bookmarkEnd w:id="5"/>
+    </w:p>
+    <w:p>
+      <w:r>
+        <w:t>Для расчета TCO были выбраны следующие параметры:</w:t>
+      </w:r>
+    </w:p>
+    <w:p>
+      <w:pPr>
+        <w:pStyle w:val="a6"/>
+        <w:numPr>
+          <w:ilvl w:val="0"/>
+          <w:numId w:val="14"/>
+        </w:numPr>
+      </w:pPr>
+      <w:r>
+        <w:t>Стоимость “железа”</w:t>
+      </w:r>
+    </w:p>
+    <w:p>
+      <w:pPr>
+        <w:pStyle w:val="a6"/>
+        <w:numPr>
+          <w:ilvl w:val="0"/>
+          <w:numId w:val="14"/>
+        </w:numPr>
+      </w:pPr>
+      <w:r>
+        <w:t>Стоимость лицензий</w:t>
+      </w:r>
+    </w:p>
+    <w:p>
+      <w:pPr>
+        <w:pStyle w:val="a6"/>
+        <w:numPr>
+          <w:ilvl w:val="0"/>
+          <w:numId w:val="14"/>
+        </w:numPr>
+      </w:pPr>
+      <w:r>
+        <w:t>Стоимость внедрения и обучения персонала</w:t>
+      </w:r>
+    </w:p>
+    <w:p>
+      <w:pPr>
+        <w:pStyle w:val="a6"/>
+        <w:numPr>
+          <w:ilvl w:val="0"/>
+          <w:numId w:val="14"/>
+        </w:numPr>
+      </w:pPr>
+      <w:r>
+        <w:t>Стоимость обслуживания</w:t>
+      </w:r>
+    </w:p>
+    <w:p/>
+    <w:p>
+      <w:pPr>
+        <w:pStyle w:val="a6"/>
+        <w:numPr>
+          <w:ilvl w:val="0"/>
+          <w:numId w:val="15"/>
+        </w:numPr>
+      </w:pPr>
+      <w:r>
+        <w:t>Стоимость “железа”</w:t>
+      </w:r>
+    </w:p>
+    <w:tbl>
+      <w:tblPr>
+        <w:tblStyle w:val="a8"/>
+        <w:tblW w:w="0" w:type="auto"/>
+        <w:tblLook w:val="04A0" w:firstRow="1" w:lastRow="0" w:firstColumn="1" w:lastColumn="0" w:noHBand="0" w:noVBand="1"/>
+      </w:tblPr>
+      <w:tblGrid>
+        <w:gridCol w:w="3397"/>
+        <w:gridCol w:w="681"/>
+        <w:gridCol w:w="2039"/>
+        <w:gridCol w:w="2039"/>
+        <w:gridCol w:w="2040"/>
+      </w:tblGrid>
+      <w:tr>
+        <w:tc>
+          <w:tcPr>
+            <w:tcW w:w="3397" w:type="dxa"/>
+          </w:tcPr>
+          <w:p>
+            <w:pPr>
+              <w:jc w:val="center"/>
+            </w:pPr>
+            <w:r>
+              <w:t>Элемент капитальных затрат и балансовая стоимость используемого оборудования</w:t>
+            </w:r>
+          </w:p>
+        </w:tc>
+        <w:tc>
+          <w:tcPr>
+            <w:tcW w:w="681" w:type="dxa"/>
+          </w:tcPr>
+          <w:p>
+            <w:pPr>
+              <w:jc w:val="center"/>
+            </w:pPr>
+            <w:r>
+              <w:rPr>
+                <w:color w:val="000000"/>
+              </w:rPr>
+              <w:t>Кол-во. шт</w:t>
+            </w:r>
+          </w:p>
+        </w:tc>
+        <w:tc>
+          <w:tcPr>
+            <w:tcW w:w="2039" w:type="dxa"/>
+          </w:tcPr>
+          <w:p>
+            <w:pPr>
+              <w:jc w:val="center"/>
+            </w:pPr>
+            <w:r>
+              <w:rPr>
+                <w:color w:val="000000"/>
+              </w:rPr>
+              <w:t>Стоимость единицы, тыс. руб.</w:t>
+            </w:r>
+          </w:p>
+        </w:tc>
+        <w:tc>
+          <w:tcPr>
+            <w:tcW w:w="2039" w:type="dxa"/>
+          </w:tcPr>
+          <w:p>
+            <w:pPr>
+              <w:jc w:val="center"/>
+            </w:pPr>
+            <w:r>
+              <w:rPr>
+                <w:color w:val="000000"/>
+              </w:rPr>
+              <w:t>Общая стоимость оборудования, тыс. руб.</w:t>
+            </w:r>
+          </w:p>
+        </w:tc>
+        <w:tc>
+          <w:tcPr>
+            <w:tcW w:w="2040" w:type="dxa"/>
+          </w:tcPr>
+          <w:p>
+            <w:pPr>
+              <w:jc w:val="center"/>
+            </w:pPr>
+            <w:r>
+              <w:rPr>
+                <w:color w:val="000000"/>
+              </w:rPr>
+              <w:t>Норма амортизации, %</w:t>
+            </w:r>
+          </w:p>
+        </w:tc>
+      </w:tr>
+      <w:tr>
+        <w:tc>
+          <w:tcPr>
+            <w:tcW w:w="3397" w:type="dxa"/>
+          </w:tcPr>
+          <w:p/>
+        </w:tc>
+        <w:tc>
+          <w:tcPr>
+            <w:tcW w:w="681" w:type="dxa"/>
+          </w:tcPr>
+          <w:p/>
+        </w:tc>
+        <w:tc>
+          <w:tcPr>
+            <w:tcW w:w="2039" w:type="dxa"/>
+          </w:tcPr>
+          <w:p/>
+        </w:tc>
+        <w:tc>
+          <w:tcPr>
+            <w:tcW w:w="2039" w:type="dxa"/>
+          </w:tcPr>
+          <w:p/>
+        </w:tc>
+        <w:tc>
+          <w:tcPr>
+            <w:tcW w:w="2040" w:type="dxa"/>
+          </w:tcPr>
+          <w:p/>
+        </w:tc>
+      </w:tr>
+      <w:tr>
+        <w:tc>
+          <w:tcPr>
+            <w:tcW w:w="3397" w:type="dxa"/>
+          </w:tcPr>
+          <w:p/>
+        </w:tc>
+        <w:tc>
+          <w:tcPr>
+            <w:tcW w:w="681" w:type="dxa"/>
+          </w:tcPr>
+          <w:p/>
+        </w:tc>
+        <w:tc>
+          <w:tcPr>
+            <w:tcW w:w="2039" w:type="dxa"/>
+          </w:tcPr>
+          <w:p/>
+        </w:tc>
+        <w:tc>
+          <w:tcPr>
+            <w:tcW w:w="2039" w:type="dxa"/>
+          </w:tcPr>
+          <w:p/>
+        </w:tc>
+        <w:tc>
+          <w:tcPr>
+            <w:tcW w:w="2040" w:type="dxa"/>
+          </w:tcPr>
+          <w:p/>
+        </w:tc>
+      </w:tr>
+      <w:tr>
+        <w:tc>
+          <w:tcPr>
+            <w:tcW w:w="3397" w:type="dxa"/>
+          </w:tcPr>
+          <w:p/>
+        </w:tc>
+        <w:tc>
+          <w:tcPr>
+            <w:tcW w:w="681" w:type="dxa"/>
+          </w:tcPr>
+          <w:p/>
+        </w:tc>
+        <w:tc>
+          <w:tcPr>
+            <w:tcW w:w="2039" w:type="dxa"/>
+          </w:tcPr>
+          <w:p/>
+        </w:tc>
+        <w:tc>
+          <w:tcPr>
+            <w:tcW w:w="2039" w:type="dxa"/>
+          </w:tcPr>
+          <w:p/>
+        </w:tc>
+        <w:tc>
+          <w:tcPr>
+            <w:tcW w:w="2040" w:type="dxa"/>
+          </w:tcPr>
+          <w:p/>
+        </w:tc>
+      </w:tr>
+      <w:tr>
+        <w:tc>
+          <w:tcPr>
+            <w:tcW w:w="3397" w:type="dxa"/>
+          </w:tcPr>
+          <w:p/>
+        </w:tc>
+        <w:tc>
+          <w:tcPr>
+            <w:tcW w:w="681" w:type="dxa"/>
+          </w:tcPr>
+          <w:p/>
+        </w:tc>
+        <w:tc>
+          <w:tcPr>
+            <w:tcW w:w="2039" w:type="dxa"/>
+          </w:tcPr>
+          <w:p/>
+        </w:tc>
+        <w:tc>
+          <w:tcPr>
+            <w:tcW w:w="2039" w:type="dxa"/>
+          </w:tcPr>
+          <w:p/>
+        </w:tc>
+        <w:tc>
+          <w:tcPr>
+            <w:tcW w:w="2040" w:type="dxa"/>
+          </w:tcPr>
+          <w:p/>
+        </w:tc>
+      </w:tr>
+      <w:tr>
+        <w:tc>
+          <w:tcPr>
+            <w:tcW w:w="3397" w:type="dxa"/>
+          </w:tcPr>
+          <w:p/>
+        </w:tc>
+        <w:tc>
+          <w:tcPr>
+            <w:tcW w:w="681" w:type="dxa"/>
+          </w:tcPr>
+          <w:p/>
+        </w:tc>
+        <w:tc>
+          <w:tcPr>
+            <w:tcW w:w="2039" w:type="dxa"/>
+          </w:tcPr>
+          <w:p/>
+        </w:tc>
+        <w:tc>
+          <w:tcPr>
+            <w:tcW w:w="2039" w:type="dxa"/>
+          </w:tcPr>
+          <w:p/>
+        </w:tc>
+        <w:tc>
+          <w:tcPr>
+            <w:tcW w:w="2040" w:type="dxa"/>
+          </w:tcPr>
+          <w:p/>
+        </w:tc>
+      </w:tr>
+      <w:tr>
+        <w:tc>
+          <w:tcPr>
+            <w:tcW w:w="3397" w:type="dxa"/>
+          </w:tcPr>
+          <w:p>
+            <w:pPr>
+              <w:rPr>
+                <w:lang w:val="en-US"/>
+              </w:rPr>
+            </w:pPr>
+            <w:r>
+              <w:rPr>
+                <w:lang w:val="en-US"/>
+              </w:rPr>
+              <w:t>Linux</w:t>
+            </w:r>
+          </w:p>
+        </w:tc>
+        <w:tc>
+          <w:tcPr>
+            <w:tcW w:w="681" w:type="dxa"/>
+          </w:tcPr>
+          <w:p/>
+        </w:tc>
+        <w:tc>
+          <w:tcPr>
+            <w:tcW w:w="2039" w:type="dxa"/>
+          </w:tcPr>
+          <w:p/>
+        </w:tc>
+        <w:tc>
+          <w:tcPr>
+            <w:tcW w:w="2039" w:type="dxa"/>
+          </w:tcPr>
+          <w:p/>
+        </w:tc>
+        <w:tc>
+          <w:tcPr>
+            <w:tcW w:w="2040" w:type="dxa"/>
+          </w:tcPr>
+          <w:p/>
+        </w:tc>
+      </w:tr>
+    </w:tbl>
+    <w:p/>
+    <w:p>
+      <w:pPr>
+        <w:pStyle w:val="a6"/>
+        <w:numPr>
+          <w:ilvl w:val="0"/>
+          <w:numId w:val="15"/>
+        </w:numPr>
+      </w:pPr>
+      <w:r>
+        <w:t>Стоимость лицензий</w:t>
+      </w:r>
+    </w:p>
+    <w:tbl>
+      <w:tblPr>
+        <w:tblStyle w:val="a8"/>
+        <w:tblW w:w="0" w:type="auto"/>
+        <w:tblLook w:val="04A0" w:firstRow="1" w:lastRow="0" w:firstColumn="1" w:lastColumn="0" w:noHBand="0" w:noVBand="1"/>
+      </w:tblPr>
+      <w:tblGrid>
+        <w:gridCol w:w="5098"/>
+        <w:gridCol w:w="5098"/>
+      </w:tblGrid>
+      <w:tr>
+        <w:tc>
+          <w:tcPr>
+            <w:tcW w:w="5098" w:type="dxa"/>
+          </w:tcPr>
+          <w:p>
+            <w:r>
+              <w:t>Название лицензии</w:t>
+            </w:r>
+          </w:p>
+        </w:tc>
+        <w:tc>
+          <w:tcPr>
+            <w:tcW w:w="5098" w:type="dxa"/>
+          </w:tcPr>
+          <w:p>
+            <w:r>
+              <w:t>Стоимость</w:t>
+            </w:r>
+            <w:r>
+              <w:t>, тыс. руб.</w:t>
+            </w:r>
+          </w:p>
+        </w:tc>
+      </w:tr>
+      <w:tr>
+        <w:tc>
+          <w:tcPr>
+            <w:tcW w:w="5098" w:type="dxa"/>
+          </w:tcPr>
+          <w:p>
+            <w:r>
+              <w:rPr>
+                <w:lang w:val="en-US"/>
+              </w:rPr>
+              <w:t>China</w:t>
+            </w:r>
+            <w:r>
+              <w:t xml:space="preserve"> </w:t>
+            </w:r>
+            <w:r>
+              <w:rPr>
+                <w:lang w:val="en-US"/>
+              </w:rPr>
+              <w:t>ICP</w:t>
+            </w:r>
+          </w:p>
+        </w:tc>
+        <w:tc>
+          <w:tcPr>
+            <w:tcW w:w="5098" w:type="dxa"/>
+          </w:tcPr>
+          <w:p>
+            <w:r>
+              <w:t>25</w:t>
+            </w:r>
+          </w:p>
+        </w:tc>
+      </w:tr>
+    </w:tbl>
+    <w:p/>
+    <w:p>
+      <w:pPr>
+        <w:pStyle w:val="a6"/>
+        <w:numPr>
+          <w:ilvl w:val="0"/>
+          <w:numId w:val="15"/>
+        </w:numPr>
+      </w:pPr>
+      <w:r>
+        <w:t>Стоимость внедрения и обучения персонала</w:t>
+      </w:r>
+    </w:p>
+    <w:tbl>
+      <w:tblPr>
+        <w:tblStyle w:val="a8"/>
+        <w:tblW w:w="0" w:type="auto"/>
+        <w:tblLook w:val="04A0" w:firstRow="1" w:lastRow="0" w:firstColumn="1" w:lastColumn="0" w:noHBand="0" w:noVBand="1"/>
+      </w:tblPr>
+      <w:tblGrid>
+        <w:gridCol w:w="2009"/>
+        <w:gridCol w:w="2021"/>
+        <w:gridCol w:w="2132"/>
+        <w:gridCol w:w="2017"/>
+        <w:gridCol w:w="2017"/>
+      </w:tblGrid>
+      <w:tr>
+        <w:tc>
+          <w:tcPr>
+            <w:tcW w:w="2039" w:type="dxa"/>
+          </w:tcPr>
+          <w:p>
+            <w:r>
+              <w:t>№</w:t>
+            </w:r>
+          </w:p>
+        </w:tc>
+        <w:tc>
+          <w:tcPr>
+            <w:tcW w:w="2039" w:type="dxa"/>
+          </w:tcPr>
+          <w:p>
+            <w:r>
+              <w:t>Название этапа</w:t>
+            </w:r>
+          </w:p>
+        </w:tc>
+        <w:tc>
+          <w:tcPr>
+            <w:tcW w:w="2039" w:type="dxa"/>
+          </w:tcPr>
+          <w:p>
+            <w:r>
+              <w:t>Продолжительность работы в днях</w:t>
+            </w:r>
+          </w:p>
+        </w:tc>
+        <w:tc>
+          <w:tcPr>
+            <w:tcW w:w="2039" w:type="dxa"/>
+          </w:tcPr>
+          <w:p>
+            <w:r>
+              <w:t>Цена за 1 час работы в руб.</w:t>
+            </w:r>
+          </w:p>
+        </w:tc>
+        <w:tc>
+          <w:tcPr>
+            <w:tcW w:w="2040" w:type="dxa"/>
+          </w:tcPr>
+          <w:p>
+            <w:r>
+              <w:t>Итого, руб</w:t>
+            </w:r>
+          </w:p>
+        </w:tc>
+      </w:tr>
+      <w:tr>
+        <w:tc>
+          <w:tcPr>
+            <w:tcW w:w="2039" w:type="dxa"/>
+          </w:tcPr>
+          <w:p/>
+        </w:tc>
+        <w:tc>
+          <w:tcPr>
+            <w:tcW w:w="2039" w:type="dxa"/>
+          </w:tcPr>
+          <w:p/>
+        </w:tc>
+        <w:tc>
+          <w:tcPr>
+            <w:tcW w:w="2039" w:type="dxa"/>
+          </w:tcPr>
+          <w:p/>
+        </w:tc>
+        <w:tc>
+          <w:tcPr>
+            <w:tcW w:w="2039" w:type="dxa"/>
+          </w:tcPr>
+          <w:p/>
+        </w:tc>
+        <w:tc>
+          <w:tcPr>
+            <w:tcW w:w="2040" w:type="dxa"/>
+          </w:tcPr>
+          <w:p/>
+        </w:tc>
+      </w:tr>
+      <w:tr>
+        <w:tc>
+          <w:tcPr>
+            <w:tcW w:w="2039" w:type="dxa"/>
+          </w:tcPr>
+          <w:p/>
+        </w:tc>
+        <w:tc>
+          <w:tcPr>
+            <w:tcW w:w="2039" w:type="dxa"/>
+          </w:tcPr>
+          <w:p/>
+        </w:tc>
+        <w:tc>
+          <w:tcPr>
+            <w:tcW w:w="2039" w:type="dxa"/>
+          </w:tcPr>
+          <w:p/>
+        </w:tc>
+        <w:tc>
+          <w:tcPr>
+            <w:tcW w:w="2039" w:type="dxa"/>
+          </w:tcPr>
+          <w:p/>
+        </w:tc>
+        <w:tc>
+          <w:tcPr>
+            <w:tcW w:w="2040" w:type="dxa"/>
+          </w:tcPr>
+          <w:p/>
+        </w:tc>
+      </w:tr>
+      <w:tr>
+        <w:tc>
+          <w:tcPr>
+            <w:tcW w:w="2039" w:type="dxa"/>
+          </w:tcPr>
+          <w:p/>
+        </w:tc>
+        <w:tc>
+          <w:tcPr>
+            <w:tcW w:w="2039" w:type="dxa"/>
+          </w:tcPr>
+          <w:p/>
+        </w:tc>
+        <w:tc>
+          <w:tcPr>
+            <w:tcW w:w="2039" w:type="dxa"/>
+          </w:tcPr>
+          <w:p/>
+        </w:tc>
+        <w:tc>
+          <w:tcPr>
+            <w:tcW w:w="2039" w:type="dxa"/>
+          </w:tcPr>
+          <w:p/>
+        </w:tc>
+        <w:tc>
+          <w:tcPr>
+            <w:tcW w:w="2040" w:type="dxa"/>
+          </w:tcPr>
+          <w:p/>
+        </w:tc>
+      </w:tr>
+    </w:tbl>
+    <w:p/>
+    <w:p>
+      <w:pPr>
+        <w:pStyle w:val="a6"/>
+        <w:numPr>
+          <w:ilvl w:val="0"/>
+          <w:numId w:val="15"/>
+        </w:numPr>
+      </w:pPr>
+      <w:r>
+        <w:t>Стоимость обслуживания</w:t>
+      </w:r>
+    </w:p>
+    <w:tbl>
+      <w:tblPr>
+        <w:tblStyle w:val="a8"/>
+        <w:tblW w:w="0" w:type="auto"/>
+        <w:tblLook w:val="04A0" w:firstRow="1" w:lastRow="0" w:firstColumn="1" w:lastColumn="0" w:noHBand="0" w:noVBand="1"/>
+      </w:tblPr>
+      <w:tblGrid>
+        <w:gridCol w:w="5098"/>
+        <w:gridCol w:w="5098"/>
+      </w:tblGrid>
+      <w:tr>
+        <w:tc>
+          <w:tcPr>
+            <w:tcW w:w="5098" w:type="dxa"/>
+          </w:tcPr>
+          <w:p>
+            <w:r>
+              <w:t>Показатель</w:t>
+            </w:r>
+          </w:p>
+        </w:tc>
+        <w:tc>
+          <w:tcPr>
+            <w:tcW w:w="5098" w:type="dxa"/>
+          </w:tcPr>
+          <w:p>
+            <w:r>
+              <w:t>Значение, тыс. руб.</w:t>
+            </w:r>
+          </w:p>
+        </w:tc>
+      </w:tr>
+      <w:tr>
+        <w:tc>
+          <w:tcPr>
+            <w:tcW w:w="5098" w:type="dxa"/>
+          </w:tcPr>
+          <w:p/>
+        </w:tc>
+        <w:tc>
+          <w:tcPr>
+            <w:tcW w:w="5098" w:type="dxa"/>
+          </w:tcPr>
+          <w:p/>
+        </w:tc>
+      </w:tr>
+      <w:tr>
+        <w:tc>
+          <w:tcPr>
+            <w:tcW w:w="5098" w:type="dxa"/>
+          </w:tcPr>
+          <w:p/>
+        </w:tc>
+        <w:tc>
+          <w:tcPr>
+            <w:tcW w:w="5098" w:type="dxa"/>
+          </w:tcPr>
+          <w:p/>
+        </w:tc>
+      </w:tr>
+      <w:tr>
+        <w:tc>
+          <w:tcPr>
+            <w:tcW w:w="5098" w:type="dxa"/>
+          </w:tcPr>
+          <w:p/>
+        </w:tc>
+        <w:tc>
+          <w:tcPr>
+            <w:tcW w:w="5098" w:type="dxa"/>
+          </w:tcPr>
+          <w:p/>
+        </w:tc>
+      </w:tr>
+      <w:tr>
+        <w:tc>
+          <w:tcPr>
+            <w:tcW w:w="5098" w:type="dxa"/>
+          </w:tcPr>
+          <w:p/>
+        </w:tc>
+        <w:tc>
+          <w:tcPr>
+            <w:tcW w:w="5098" w:type="dxa"/>
+          </w:tcPr>
+          <w:p/>
+        </w:tc>
+      </w:tr>
+      <w:tr>
+        <w:tc>
+          <w:tcPr>
+            <w:tcW w:w="5098" w:type="dxa"/>
+          </w:tcPr>
+          <w:p/>
+        </w:tc>
+        <w:tc>
+          <w:tcPr>
+            <w:tcW w:w="5098" w:type="dxa"/>
+          </w:tcPr>
+          <w:p/>
+        </w:tc>
+      </w:tr>
+    </w:tbl>
     <w:p/>
     <w:p/>
     <w:p/>
-    <w:p/>
-    <w:p/>
-    <w:p>
-      <w:pPr>
-        <w:pStyle w:val="1"/>
-      </w:pPr>
-      <w:r>
-        <w:t xml:space="preserve">Матрица влияния (файл </w:t>
-      </w:r>
-      <w:proofErr w:type="spellStart"/>
-      <w:r>
-        <w:t>excel</w:t>
-      </w:r>
-      <w:proofErr w:type="spellEnd"/>
-      <w:r>
-        <w:t xml:space="preserve"> приложен)</w:t>
-      </w:r>
-    </w:p>
-    <w:p/>
-    <w:p/>
-    <w:p>
-      <w:pPr>
-        <w:pStyle w:val="1"/>
-      </w:pPr>
-      <w:r>
-        <w:t>Организационная структура:</w:t>
-      </w:r>
-    </w:p>
-    <w:p/>
-    <w:p/>
-    <w:p>
-      <w:pPr>
-        <w:pStyle w:val="1"/>
-      </w:pPr>
-      <w:r>
-        <w:t>Перечень процессов управления IT в компании</w:t>
-      </w:r>
-    </w:p>
-    <w:p/>
-    <w:p/>
-    <w:p>
-      <w:pPr>
-        <w:pStyle w:val="1"/>
-      </w:pPr>
-      <w:r>
-        <w:t>Процессы управления ИТ, которые затрагивает разработка.</w:t>
-      </w:r>
-    </w:p>
-    <w:p/>
-    <w:p/>
-    <w:p/>
-    <w:p>
-      <w:pPr>
-        <w:pStyle w:val="1"/>
-      </w:pPr>
-      <w:r>
-        <w:t>Технико-экономическое обоснование (эффекты и стоимость владения)</w:t>
-      </w:r>
-    </w:p>
-    <w:p/>
     <w:p>
       <w:r>
         <w:t>Предварительная подготовка</w:t>
@@ -736,7 +2901,6 @@
     </w:p>
     <w:p>
       <w:r>
-        <w:lastRenderedPageBreak/>
         <w:t>Расчет новых показателей, если в отсчетные точки он не производится</w:t>
       </w:r>
     </w:p>
@@ -790,6 +2954,7 @@
       <w:pPr>
         <w:pStyle w:val="1"/>
       </w:pPr>
+      <w:bookmarkStart w:id="6" w:name="_Toc26716008"/>
       <w:r>
         <w:t xml:space="preserve">Решения по сопровождению </w:t>
       </w:r>
@@ -799,13 +2964,146 @@
       <w:r>
         <w:t>конфигурациями, регламенты изменений и др., ITIL)</w:t>
       </w:r>
+      <w:bookmarkEnd w:id="6"/>
     </w:p>
     <w:p/>
     <w:p/>
     <w:p/>
     <w:p>
-      <w:bookmarkStart w:id="0" w:name="_GoBack"/>
-      <w:bookmarkEnd w:id="0"/>
+      <w:pPr>
+        <w:pStyle w:val="1"/>
+      </w:pPr>
+      <w:bookmarkStart w:id="7" w:name="_Toc26716009"/>
+      <w:r>
+        <w:t>Приложения</w:t>
+      </w:r>
+      <w:bookmarkEnd w:id="7"/>
+    </w:p>
+    <w:p/>
+    <w:p/>
+    <w:p/>
+    <w:p/>
+    <w:p>
+      <w:pPr>
+        <w:pStyle w:val="1"/>
+      </w:pPr>
+      <w:bookmarkStart w:id="8" w:name="_Toc26716010"/>
+      <w:r>
+        <w:t>Источники информации:</w:t>
+      </w:r>
+      <w:bookmarkEnd w:id="8"/>
+    </w:p>
+    <w:p>
+      <w:pPr>
+        <w:pStyle w:val="a6"/>
+        <w:numPr>
+          <w:ilvl w:val="0"/>
+          <w:numId w:val="6"/>
+        </w:numPr>
+      </w:pPr>
+      <w:hyperlink r:id="rId16" w:history="1">
+        <w:r>
+          <w:rPr>
+            <w:rStyle w:val="a7"/>
+          </w:rPr>
+          <w:t>https://habr.com/</w:t>
+        </w:r>
+      </w:hyperlink>
+      <w:r>
+        <w:t xml:space="preserve"> - </w:t>
+      </w:r>
+      <w:r>
+        <w:t>анализ статей и блога компании</w:t>
+      </w:r>
+    </w:p>
+    <w:p>
+      <w:pPr>
+        <w:pStyle w:val="a6"/>
+        <w:numPr>
+          <w:ilvl w:val="0"/>
+          <w:numId w:val="6"/>
+        </w:numPr>
+      </w:pPr>
+      <w:hyperlink r:id="rId17" w:history="1">
+        <w:r>
+          <w:rPr>
+            <w:rStyle w:val="a7"/>
+          </w:rPr>
+          <w:t>https://en.wikipedia.org/</w:t>
+        </w:r>
+      </w:hyperlink>
+      <w:r>
+        <w:t xml:space="preserve"> - информация о компании и сфере ее деятельности</w:t>
+      </w:r>
+    </w:p>
+    <w:p>
+      <w:pPr>
+        <w:pStyle w:val="a6"/>
+        <w:numPr>
+          <w:ilvl w:val="0"/>
+          <w:numId w:val="6"/>
+        </w:numPr>
+      </w:pPr>
+      <w:hyperlink r:id="rId18" w:history="1">
+        <w:r>
+          <w:rPr>
+            <w:rStyle w:val="a7"/>
+          </w:rPr>
+          <w:t>https://github.com/</w:t>
+        </w:r>
+      </w:hyperlink>
+      <w:r>
+        <w:t xml:space="preserve"> - информация по поводу паттернов проектирования и архитектур для создания ИС</w:t>
+      </w:r>
+    </w:p>
+    <w:p>
+      <w:pPr>
+        <w:pStyle w:val="a6"/>
+        <w:numPr>
+          <w:ilvl w:val="0"/>
+          <w:numId w:val="6"/>
+        </w:numPr>
+      </w:pPr>
+      <w:hyperlink r:id="rId19" w:history="1">
+        <w:r>
+          <w:rPr>
+            <w:rStyle w:val="a7"/>
+          </w:rPr>
+          <w:t>https://www.alibabacloud.com/</w:t>
+        </w:r>
+      </w:hyperlink>
+      <w:r>
+        <w:t xml:space="preserve"> - анализ цен для использования ИС в Китае</w:t>
+      </w:r>
+    </w:p>
+    <w:p>
+      <w:pPr>
+        <w:pStyle w:val="a6"/>
+        <w:numPr>
+          <w:ilvl w:val="0"/>
+          <w:numId w:val="6"/>
+        </w:numPr>
+      </w:pPr>
+      <w:hyperlink r:id="rId20" w:history="1">
+        <w:r>
+          <w:rPr>
+            <w:rStyle w:val="a7"/>
+          </w:rPr>
+          <w:t>https://www.similarweb.com/</w:t>
+        </w:r>
+      </w:hyperlink>
+      <w:r>
+        <w:t xml:space="preserve"> - статистика сайтов</w:t>
+      </w:r>
+    </w:p>
+    <w:p>
+      <w:pPr>
+        <w:pStyle w:val="a6"/>
+        <w:numPr>
+          <w:ilvl w:val="0"/>
+          <w:numId w:val="6"/>
+        </w:numPr>
+      </w:pPr>
     </w:p>
     <w:sectPr>
       <w:pgSz w:w="11906" w:h="16838"/>
@@ -817,6 +3115,1592 @@
     </w:sectPr>
   </w:body>
 </w:document>
+</file>
+
+<file path=word/numbering.xml><?xml version="1.0" encoding="utf-8"?>
+<w:numbering xmlns:wpc="http://schemas.microsoft.com/office/word/2010/wordprocessingCanvas" xmlns:cx="http://schemas.microsoft.com/office/drawing/2014/chartex" xmlns:cx1="http://schemas.microsoft.com/office/drawing/2015/9/8/chartex" xmlns:mc="http://schemas.openxmlformats.org/markup-compatibility/2006" xmlns:o="urn:schemas-microsoft-com:office:office" xmlns:r="http://schemas.openxmlformats.org/officeDocument/2006/relationships" xmlns:m="http://schemas.openxmlformats.org/officeDocument/2006/math" xmlns:v="urn:schemas-microsoft-com:vml" xmlns:wp14="http://schemas.microsoft.com/office/word/2010/wordprocessingDrawing" xmlns:wp="http://schemas.openxmlformats.org/drawingml/2006/wordprocessingDrawing" xmlns:w10="urn:schemas-microsoft-com:office:word" xmlns:w="http://schemas.openxmlformats.org/wordprocessingml/2006/main" xmlns:w14="http://schemas.microsoft.com/office/word/2010/wordml" xmlns:w15="http://schemas.microsoft.com/office/word/2012/wordml" xmlns:w16se="http://schemas.microsoft.com/office/word/2015/wordml/symex" xmlns:wpg="http://schemas.microsoft.com/office/word/2010/wordprocessingGroup" xmlns:wpi="http://schemas.microsoft.com/office/word/2010/wordprocessingInk" xmlns:wne="http://schemas.microsoft.com/office/word/2006/wordml" xmlns:wps="http://schemas.microsoft.com/office/word/2010/wordprocessingShape" mc:Ignorable="w14 w15 w16se wp14">
+  <w:abstractNum w:abstractNumId="0" w15:restartNumberingAfterBreak="0">
+    <w:nsid w:val="0E51614E"/>
+    <w:multiLevelType w:val="hybridMultilevel"/>
+    <w:tmpl w:val="6A8270BE"/>
+    <w:lvl w:ilvl="0" w:tplc="04190001">
+      <w:start w:val="1"/>
+      <w:numFmt w:val="bullet"/>
+      <w:lvlText w:val=""/>
+      <w:lvlJc w:val="left"/>
+      <w:pPr>
+        <w:ind w:left="720" w:hanging="360"/>
+      </w:pPr>
+      <w:rPr>
+        <w:rFonts w:ascii="Symbol" w:hAnsi="Symbol" w:hint="default"/>
+      </w:rPr>
+    </w:lvl>
+    <w:lvl w:ilvl="1" w:tplc="04190003" w:tentative="1">
+      <w:start w:val="1"/>
+      <w:numFmt w:val="bullet"/>
+      <w:lvlText w:val="o"/>
+      <w:lvlJc w:val="left"/>
+      <w:pPr>
+        <w:ind w:left="1440" w:hanging="360"/>
+      </w:pPr>
+      <w:rPr>
+        <w:rFonts w:ascii="Courier New" w:hAnsi="Courier New" w:cs="Courier New" w:hint="default"/>
+      </w:rPr>
+    </w:lvl>
+    <w:lvl w:ilvl="2" w:tplc="04190005" w:tentative="1">
+      <w:start w:val="1"/>
+      <w:numFmt w:val="bullet"/>
+      <w:lvlText w:val=""/>
+      <w:lvlJc w:val="left"/>
+      <w:pPr>
+        <w:ind w:left="2160" w:hanging="360"/>
+      </w:pPr>
+      <w:rPr>
+        <w:rFonts w:ascii="Wingdings" w:hAnsi="Wingdings" w:hint="default"/>
+      </w:rPr>
+    </w:lvl>
+    <w:lvl w:ilvl="3" w:tplc="04190001" w:tentative="1">
+      <w:start w:val="1"/>
+      <w:numFmt w:val="bullet"/>
+      <w:lvlText w:val=""/>
+      <w:lvlJc w:val="left"/>
+      <w:pPr>
+        <w:ind w:left="2880" w:hanging="360"/>
+      </w:pPr>
+      <w:rPr>
+        <w:rFonts w:ascii="Symbol" w:hAnsi="Symbol" w:hint="default"/>
+      </w:rPr>
+    </w:lvl>
+    <w:lvl w:ilvl="4" w:tplc="04190003" w:tentative="1">
+      <w:start w:val="1"/>
+      <w:numFmt w:val="bullet"/>
+      <w:lvlText w:val="o"/>
+      <w:lvlJc w:val="left"/>
+      <w:pPr>
+        <w:ind w:left="3600" w:hanging="360"/>
+      </w:pPr>
+      <w:rPr>
+        <w:rFonts w:ascii="Courier New" w:hAnsi="Courier New" w:cs="Courier New" w:hint="default"/>
+      </w:rPr>
+    </w:lvl>
+    <w:lvl w:ilvl="5" w:tplc="04190005" w:tentative="1">
+      <w:start w:val="1"/>
+      <w:numFmt w:val="bullet"/>
+      <w:lvlText w:val=""/>
+      <w:lvlJc w:val="left"/>
+      <w:pPr>
+        <w:ind w:left="4320" w:hanging="360"/>
+      </w:pPr>
+      <w:rPr>
+        <w:rFonts w:ascii="Wingdings" w:hAnsi="Wingdings" w:hint="default"/>
+      </w:rPr>
+    </w:lvl>
+    <w:lvl w:ilvl="6" w:tplc="04190001" w:tentative="1">
+      <w:start w:val="1"/>
+      <w:numFmt w:val="bullet"/>
+      <w:lvlText w:val=""/>
+      <w:lvlJc w:val="left"/>
+      <w:pPr>
+        <w:ind w:left="5040" w:hanging="360"/>
+      </w:pPr>
+      <w:rPr>
+        <w:rFonts w:ascii="Symbol" w:hAnsi="Symbol" w:hint="default"/>
+      </w:rPr>
+    </w:lvl>
+    <w:lvl w:ilvl="7" w:tplc="04190003" w:tentative="1">
+      <w:start w:val="1"/>
+      <w:numFmt w:val="bullet"/>
+      <w:lvlText w:val="o"/>
+      <w:lvlJc w:val="left"/>
+      <w:pPr>
+        <w:ind w:left="5760" w:hanging="360"/>
+      </w:pPr>
+      <w:rPr>
+        <w:rFonts w:ascii="Courier New" w:hAnsi="Courier New" w:cs="Courier New" w:hint="default"/>
+      </w:rPr>
+    </w:lvl>
+    <w:lvl w:ilvl="8" w:tplc="04190005" w:tentative="1">
+      <w:start w:val="1"/>
+      <w:numFmt w:val="bullet"/>
+      <w:lvlText w:val=""/>
+      <w:lvlJc w:val="left"/>
+      <w:pPr>
+        <w:ind w:left="6480" w:hanging="360"/>
+      </w:pPr>
+      <w:rPr>
+        <w:rFonts w:ascii="Wingdings" w:hAnsi="Wingdings" w:hint="default"/>
+      </w:rPr>
+    </w:lvl>
+  </w:abstractNum>
+  <w:abstractNum w:abstractNumId="1" w15:restartNumberingAfterBreak="0">
+    <w:nsid w:val="152B41FF"/>
+    <w:multiLevelType w:val="hybridMultilevel"/>
+    <w:tmpl w:val="4564805C"/>
+    <w:lvl w:ilvl="0" w:tplc="04190001">
+      <w:start w:val="1"/>
+      <w:numFmt w:val="bullet"/>
+      <w:lvlText w:val=""/>
+      <w:lvlJc w:val="left"/>
+      <w:pPr>
+        <w:ind w:left="720" w:hanging="360"/>
+      </w:pPr>
+      <w:rPr>
+        <w:rFonts w:ascii="Symbol" w:hAnsi="Symbol" w:hint="default"/>
+      </w:rPr>
+    </w:lvl>
+    <w:lvl w:ilvl="1" w:tplc="04190003" w:tentative="1">
+      <w:start w:val="1"/>
+      <w:numFmt w:val="bullet"/>
+      <w:lvlText w:val="o"/>
+      <w:lvlJc w:val="left"/>
+      <w:pPr>
+        <w:ind w:left="1440" w:hanging="360"/>
+      </w:pPr>
+      <w:rPr>
+        <w:rFonts w:ascii="Courier New" w:hAnsi="Courier New" w:cs="Courier New" w:hint="default"/>
+      </w:rPr>
+    </w:lvl>
+    <w:lvl w:ilvl="2" w:tplc="04190005" w:tentative="1">
+      <w:start w:val="1"/>
+      <w:numFmt w:val="bullet"/>
+      <w:lvlText w:val=""/>
+      <w:lvlJc w:val="left"/>
+      <w:pPr>
+        <w:ind w:left="2160" w:hanging="360"/>
+      </w:pPr>
+      <w:rPr>
+        <w:rFonts w:ascii="Wingdings" w:hAnsi="Wingdings" w:hint="default"/>
+      </w:rPr>
+    </w:lvl>
+    <w:lvl w:ilvl="3" w:tplc="04190001" w:tentative="1">
+      <w:start w:val="1"/>
+      <w:numFmt w:val="bullet"/>
+      <w:lvlText w:val=""/>
+      <w:lvlJc w:val="left"/>
+      <w:pPr>
+        <w:ind w:left="2880" w:hanging="360"/>
+      </w:pPr>
+      <w:rPr>
+        <w:rFonts w:ascii="Symbol" w:hAnsi="Symbol" w:hint="default"/>
+      </w:rPr>
+    </w:lvl>
+    <w:lvl w:ilvl="4" w:tplc="04190003" w:tentative="1">
+      <w:start w:val="1"/>
+      <w:numFmt w:val="bullet"/>
+      <w:lvlText w:val="o"/>
+      <w:lvlJc w:val="left"/>
+      <w:pPr>
+        <w:ind w:left="3600" w:hanging="360"/>
+      </w:pPr>
+      <w:rPr>
+        <w:rFonts w:ascii="Courier New" w:hAnsi="Courier New" w:cs="Courier New" w:hint="default"/>
+      </w:rPr>
+    </w:lvl>
+    <w:lvl w:ilvl="5" w:tplc="04190005" w:tentative="1">
+      <w:start w:val="1"/>
+      <w:numFmt w:val="bullet"/>
+      <w:lvlText w:val=""/>
+      <w:lvlJc w:val="left"/>
+      <w:pPr>
+        <w:ind w:left="4320" w:hanging="360"/>
+      </w:pPr>
+      <w:rPr>
+        <w:rFonts w:ascii="Wingdings" w:hAnsi="Wingdings" w:hint="default"/>
+      </w:rPr>
+    </w:lvl>
+    <w:lvl w:ilvl="6" w:tplc="04190001" w:tentative="1">
+      <w:start w:val="1"/>
+      <w:numFmt w:val="bullet"/>
+      <w:lvlText w:val=""/>
+      <w:lvlJc w:val="left"/>
+      <w:pPr>
+        <w:ind w:left="5040" w:hanging="360"/>
+      </w:pPr>
+      <w:rPr>
+        <w:rFonts w:ascii="Symbol" w:hAnsi="Symbol" w:hint="default"/>
+      </w:rPr>
+    </w:lvl>
+    <w:lvl w:ilvl="7" w:tplc="04190003" w:tentative="1">
+      <w:start w:val="1"/>
+      <w:numFmt w:val="bullet"/>
+      <w:lvlText w:val="o"/>
+      <w:lvlJc w:val="left"/>
+      <w:pPr>
+        <w:ind w:left="5760" w:hanging="360"/>
+      </w:pPr>
+      <w:rPr>
+        <w:rFonts w:ascii="Courier New" w:hAnsi="Courier New" w:cs="Courier New" w:hint="default"/>
+      </w:rPr>
+    </w:lvl>
+    <w:lvl w:ilvl="8" w:tplc="04190005" w:tentative="1">
+      <w:start w:val="1"/>
+      <w:numFmt w:val="bullet"/>
+      <w:lvlText w:val=""/>
+      <w:lvlJc w:val="left"/>
+      <w:pPr>
+        <w:ind w:left="6480" w:hanging="360"/>
+      </w:pPr>
+      <w:rPr>
+        <w:rFonts w:ascii="Wingdings" w:hAnsi="Wingdings" w:hint="default"/>
+      </w:rPr>
+    </w:lvl>
+  </w:abstractNum>
+  <w:abstractNum w:abstractNumId="2" w15:restartNumberingAfterBreak="0">
+    <w:nsid w:val="210E48AE"/>
+    <w:multiLevelType w:val="hybridMultilevel"/>
+    <w:tmpl w:val="55040FC8"/>
+    <w:lvl w:ilvl="0" w:tplc="0419000F">
+      <w:start w:val="1"/>
+      <w:numFmt w:val="decimal"/>
+      <w:lvlText w:val="%1."/>
+      <w:lvlJc w:val="left"/>
+      <w:pPr>
+        <w:ind w:left="720" w:hanging="360"/>
+      </w:pPr>
+    </w:lvl>
+    <w:lvl w:ilvl="1" w:tplc="04190019" w:tentative="1">
+      <w:start w:val="1"/>
+      <w:numFmt w:val="lowerLetter"/>
+      <w:lvlText w:val="%2."/>
+      <w:lvlJc w:val="left"/>
+      <w:pPr>
+        <w:ind w:left="1440" w:hanging="360"/>
+      </w:pPr>
+    </w:lvl>
+    <w:lvl w:ilvl="2" w:tplc="0419001B" w:tentative="1">
+      <w:start w:val="1"/>
+      <w:numFmt w:val="lowerRoman"/>
+      <w:lvlText w:val="%3."/>
+      <w:lvlJc w:val="right"/>
+      <w:pPr>
+        <w:ind w:left="2160" w:hanging="180"/>
+      </w:pPr>
+    </w:lvl>
+    <w:lvl w:ilvl="3" w:tplc="0419000F" w:tentative="1">
+      <w:start w:val="1"/>
+      <w:numFmt w:val="decimal"/>
+      <w:lvlText w:val="%4."/>
+      <w:lvlJc w:val="left"/>
+      <w:pPr>
+        <w:ind w:left="2880" w:hanging="360"/>
+      </w:pPr>
+    </w:lvl>
+    <w:lvl w:ilvl="4" w:tplc="04190019" w:tentative="1">
+      <w:start w:val="1"/>
+      <w:numFmt w:val="lowerLetter"/>
+      <w:lvlText w:val="%5."/>
+      <w:lvlJc w:val="left"/>
+      <w:pPr>
+        <w:ind w:left="3600" w:hanging="360"/>
+      </w:pPr>
+    </w:lvl>
+    <w:lvl w:ilvl="5" w:tplc="0419001B" w:tentative="1">
+      <w:start w:val="1"/>
+      <w:numFmt w:val="lowerRoman"/>
+      <w:lvlText w:val="%6."/>
+      <w:lvlJc w:val="right"/>
+      <w:pPr>
+        <w:ind w:left="4320" w:hanging="180"/>
+      </w:pPr>
+    </w:lvl>
+    <w:lvl w:ilvl="6" w:tplc="0419000F" w:tentative="1">
+      <w:start w:val="1"/>
+      <w:numFmt w:val="decimal"/>
+      <w:lvlText w:val="%7."/>
+      <w:lvlJc w:val="left"/>
+      <w:pPr>
+        <w:ind w:left="5040" w:hanging="360"/>
+      </w:pPr>
+    </w:lvl>
+    <w:lvl w:ilvl="7" w:tplc="04190019" w:tentative="1">
+      <w:start w:val="1"/>
+      <w:numFmt w:val="lowerLetter"/>
+      <w:lvlText w:val="%8."/>
+      <w:lvlJc w:val="left"/>
+      <w:pPr>
+        <w:ind w:left="5760" w:hanging="360"/>
+      </w:pPr>
+    </w:lvl>
+    <w:lvl w:ilvl="8" w:tplc="0419001B" w:tentative="1">
+      <w:start w:val="1"/>
+      <w:numFmt w:val="lowerRoman"/>
+      <w:lvlText w:val="%9."/>
+      <w:lvlJc w:val="right"/>
+      <w:pPr>
+        <w:ind w:left="6480" w:hanging="180"/>
+      </w:pPr>
+    </w:lvl>
+  </w:abstractNum>
+  <w:abstractNum w:abstractNumId="3" w15:restartNumberingAfterBreak="0">
+    <w:nsid w:val="26AB278F"/>
+    <w:multiLevelType w:val="hybridMultilevel"/>
+    <w:tmpl w:val="A8EE22D6"/>
+    <w:lvl w:ilvl="0" w:tplc="04190001">
+      <w:start w:val="1"/>
+      <w:numFmt w:val="bullet"/>
+      <w:lvlText w:val=""/>
+      <w:lvlJc w:val="left"/>
+      <w:pPr>
+        <w:ind w:left="720" w:hanging="360"/>
+      </w:pPr>
+      <w:rPr>
+        <w:rFonts w:ascii="Symbol" w:hAnsi="Symbol" w:hint="default"/>
+      </w:rPr>
+    </w:lvl>
+    <w:lvl w:ilvl="1" w:tplc="04190003" w:tentative="1">
+      <w:start w:val="1"/>
+      <w:numFmt w:val="bullet"/>
+      <w:lvlText w:val="o"/>
+      <w:lvlJc w:val="left"/>
+      <w:pPr>
+        <w:ind w:left="1440" w:hanging="360"/>
+      </w:pPr>
+      <w:rPr>
+        <w:rFonts w:ascii="Courier New" w:hAnsi="Courier New" w:cs="Courier New" w:hint="default"/>
+      </w:rPr>
+    </w:lvl>
+    <w:lvl w:ilvl="2" w:tplc="04190005" w:tentative="1">
+      <w:start w:val="1"/>
+      <w:numFmt w:val="bullet"/>
+      <w:lvlText w:val=""/>
+      <w:lvlJc w:val="left"/>
+      <w:pPr>
+        <w:ind w:left="2160" w:hanging="360"/>
+      </w:pPr>
+      <w:rPr>
+        <w:rFonts w:ascii="Wingdings" w:hAnsi="Wingdings" w:hint="default"/>
+      </w:rPr>
+    </w:lvl>
+    <w:lvl w:ilvl="3" w:tplc="04190001" w:tentative="1">
+      <w:start w:val="1"/>
+      <w:numFmt w:val="bullet"/>
+      <w:lvlText w:val=""/>
+      <w:lvlJc w:val="left"/>
+      <w:pPr>
+        <w:ind w:left="2880" w:hanging="360"/>
+      </w:pPr>
+      <w:rPr>
+        <w:rFonts w:ascii="Symbol" w:hAnsi="Symbol" w:hint="default"/>
+      </w:rPr>
+    </w:lvl>
+    <w:lvl w:ilvl="4" w:tplc="04190003" w:tentative="1">
+      <w:start w:val="1"/>
+      <w:numFmt w:val="bullet"/>
+      <w:lvlText w:val="o"/>
+      <w:lvlJc w:val="left"/>
+      <w:pPr>
+        <w:ind w:left="3600" w:hanging="360"/>
+      </w:pPr>
+      <w:rPr>
+        <w:rFonts w:ascii="Courier New" w:hAnsi="Courier New" w:cs="Courier New" w:hint="default"/>
+      </w:rPr>
+    </w:lvl>
+    <w:lvl w:ilvl="5" w:tplc="04190005" w:tentative="1">
+      <w:start w:val="1"/>
+      <w:numFmt w:val="bullet"/>
+      <w:lvlText w:val=""/>
+      <w:lvlJc w:val="left"/>
+      <w:pPr>
+        <w:ind w:left="4320" w:hanging="360"/>
+      </w:pPr>
+      <w:rPr>
+        <w:rFonts w:ascii="Wingdings" w:hAnsi="Wingdings" w:hint="default"/>
+      </w:rPr>
+    </w:lvl>
+    <w:lvl w:ilvl="6" w:tplc="04190001" w:tentative="1">
+      <w:start w:val="1"/>
+      <w:numFmt w:val="bullet"/>
+      <w:lvlText w:val=""/>
+      <w:lvlJc w:val="left"/>
+      <w:pPr>
+        <w:ind w:left="5040" w:hanging="360"/>
+      </w:pPr>
+      <w:rPr>
+        <w:rFonts w:ascii="Symbol" w:hAnsi="Symbol" w:hint="default"/>
+      </w:rPr>
+    </w:lvl>
+    <w:lvl w:ilvl="7" w:tplc="04190003" w:tentative="1">
+      <w:start w:val="1"/>
+      <w:numFmt w:val="bullet"/>
+      <w:lvlText w:val="o"/>
+      <w:lvlJc w:val="left"/>
+      <w:pPr>
+        <w:ind w:left="5760" w:hanging="360"/>
+      </w:pPr>
+      <w:rPr>
+        <w:rFonts w:ascii="Courier New" w:hAnsi="Courier New" w:cs="Courier New" w:hint="default"/>
+      </w:rPr>
+    </w:lvl>
+    <w:lvl w:ilvl="8" w:tplc="04190005" w:tentative="1">
+      <w:start w:val="1"/>
+      <w:numFmt w:val="bullet"/>
+      <w:lvlText w:val=""/>
+      <w:lvlJc w:val="left"/>
+      <w:pPr>
+        <w:ind w:left="6480" w:hanging="360"/>
+      </w:pPr>
+      <w:rPr>
+        <w:rFonts w:ascii="Wingdings" w:hAnsi="Wingdings" w:hint="default"/>
+      </w:rPr>
+    </w:lvl>
+  </w:abstractNum>
+  <w:abstractNum w:abstractNumId="4" w15:restartNumberingAfterBreak="0">
+    <w:nsid w:val="2A540C5C"/>
+    <w:multiLevelType w:val="hybridMultilevel"/>
+    <w:tmpl w:val="A90226AE"/>
+    <w:lvl w:ilvl="0" w:tplc="04190001">
+      <w:start w:val="1"/>
+      <w:numFmt w:val="bullet"/>
+      <w:lvlText w:val=""/>
+      <w:lvlJc w:val="left"/>
+      <w:pPr>
+        <w:ind w:left="720" w:hanging="360"/>
+      </w:pPr>
+      <w:rPr>
+        <w:rFonts w:ascii="Symbol" w:hAnsi="Symbol" w:hint="default"/>
+      </w:rPr>
+    </w:lvl>
+    <w:lvl w:ilvl="1" w:tplc="04190003" w:tentative="1">
+      <w:start w:val="1"/>
+      <w:numFmt w:val="bullet"/>
+      <w:lvlText w:val="o"/>
+      <w:lvlJc w:val="left"/>
+      <w:pPr>
+        <w:ind w:left="1440" w:hanging="360"/>
+      </w:pPr>
+      <w:rPr>
+        <w:rFonts w:ascii="Courier New" w:hAnsi="Courier New" w:cs="Courier New" w:hint="default"/>
+      </w:rPr>
+    </w:lvl>
+    <w:lvl w:ilvl="2" w:tplc="04190005" w:tentative="1">
+      <w:start w:val="1"/>
+      <w:numFmt w:val="bullet"/>
+      <w:lvlText w:val=""/>
+      <w:lvlJc w:val="left"/>
+      <w:pPr>
+        <w:ind w:left="2160" w:hanging="360"/>
+      </w:pPr>
+      <w:rPr>
+        <w:rFonts w:ascii="Wingdings" w:hAnsi="Wingdings" w:hint="default"/>
+      </w:rPr>
+    </w:lvl>
+    <w:lvl w:ilvl="3" w:tplc="04190001" w:tentative="1">
+      <w:start w:val="1"/>
+      <w:numFmt w:val="bullet"/>
+      <w:lvlText w:val=""/>
+      <w:lvlJc w:val="left"/>
+      <w:pPr>
+        <w:ind w:left="2880" w:hanging="360"/>
+      </w:pPr>
+      <w:rPr>
+        <w:rFonts w:ascii="Symbol" w:hAnsi="Symbol" w:hint="default"/>
+      </w:rPr>
+    </w:lvl>
+    <w:lvl w:ilvl="4" w:tplc="04190003" w:tentative="1">
+      <w:start w:val="1"/>
+      <w:numFmt w:val="bullet"/>
+      <w:lvlText w:val="o"/>
+      <w:lvlJc w:val="left"/>
+      <w:pPr>
+        <w:ind w:left="3600" w:hanging="360"/>
+      </w:pPr>
+      <w:rPr>
+        <w:rFonts w:ascii="Courier New" w:hAnsi="Courier New" w:cs="Courier New" w:hint="default"/>
+      </w:rPr>
+    </w:lvl>
+    <w:lvl w:ilvl="5" w:tplc="04190005" w:tentative="1">
+      <w:start w:val="1"/>
+      <w:numFmt w:val="bullet"/>
+      <w:lvlText w:val=""/>
+      <w:lvlJc w:val="left"/>
+      <w:pPr>
+        <w:ind w:left="4320" w:hanging="360"/>
+      </w:pPr>
+      <w:rPr>
+        <w:rFonts w:ascii="Wingdings" w:hAnsi="Wingdings" w:hint="default"/>
+      </w:rPr>
+    </w:lvl>
+    <w:lvl w:ilvl="6" w:tplc="04190001" w:tentative="1">
+      <w:start w:val="1"/>
+      <w:numFmt w:val="bullet"/>
+      <w:lvlText w:val=""/>
+      <w:lvlJc w:val="left"/>
+      <w:pPr>
+        <w:ind w:left="5040" w:hanging="360"/>
+      </w:pPr>
+      <w:rPr>
+        <w:rFonts w:ascii="Symbol" w:hAnsi="Symbol" w:hint="default"/>
+      </w:rPr>
+    </w:lvl>
+    <w:lvl w:ilvl="7" w:tplc="04190003" w:tentative="1">
+      <w:start w:val="1"/>
+      <w:numFmt w:val="bullet"/>
+      <w:lvlText w:val="o"/>
+      <w:lvlJc w:val="left"/>
+      <w:pPr>
+        <w:ind w:left="5760" w:hanging="360"/>
+      </w:pPr>
+      <w:rPr>
+        <w:rFonts w:ascii="Courier New" w:hAnsi="Courier New" w:cs="Courier New" w:hint="default"/>
+      </w:rPr>
+    </w:lvl>
+    <w:lvl w:ilvl="8" w:tplc="04190005" w:tentative="1">
+      <w:start w:val="1"/>
+      <w:numFmt w:val="bullet"/>
+      <w:lvlText w:val=""/>
+      <w:lvlJc w:val="left"/>
+      <w:pPr>
+        <w:ind w:left="6480" w:hanging="360"/>
+      </w:pPr>
+      <w:rPr>
+        <w:rFonts w:ascii="Wingdings" w:hAnsi="Wingdings" w:hint="default"/>
+      </w:rPr>
+    </w:lvl>
+  </w:abstractNum>
+  <w:abstractNum w:abstractNumId="5" w15:restartNumberingAfterBreak="0">
+    <w:nsid w:val="2B4945CA"/>
+    <w:multiLevelType w:val="hybridMultilevel"/>
+    <w:tmpl w:val="3F20F892"/>
+    <w:lvl w:ilvl="0" w:tplc="0419000F">
+      <w:start w:val="1"/>
+      <w:numFmt w:val="decimal"/>
+      <w:lvlText w:val="%1."/>
+      <w:lvlJc w:val="left"/>
+      <w:pPr>
+        <w:ind w:left="720" w:hanging="360"/>
+      </w:pPr>
+    </w:lvl>
+    <w:lvl w:ilvl="1" w:tplc="04190019" w:tentative="1">
+      <w:start w:val="1"/>
+      <w:numFmt w:val="lowerLetter"/>
+      <w:lvlText w:val="%2."/>
+      <w:lvlJc w:val="left"/>
+      <w:pPr>
+        <w:ind w:left="1440" w:hanging="360"/>
+      </w:pPr>
+    </w:lvl>
+    <w:lvl w:ilvl="2" w:tplc="0419001B" w:tentative="1">
+      <w:start w:val="1"/>
+      <w:numFmt w:val="lowerRoman"/>
+      <w:lvlText w:val="%3."/>
+      <w:lvlJc w:val="right"/>
+      <w:pPr>
+        <w:ind w:left="2160" w:hanging="180"/>
+      </w:pPr>
+    </w:lvl>
+    <w:lvl w:ilvl="3" w:tplc="0419000F" w:tentative="1">
+      <w:start w:val="1"/>
+      <w:numFmt w:val="decimal"/>
+      <w:lvlText w:val="%4."/>
+      <w:lvlJc w:val="left"/>
+      <w:pPr>
+        <w:ind w:left="2880" w:hanging="360"/>
+      </w:pPr>
+    </w:lvl>
+    <w:lvl w:ilvl="4" w:tplc="04190019" w:tentative="1">
+      <w:start w:val="1"/>
+      <w:numFmt w:val="lowerLetter"/>
+      <w:lvlText w:val="%5."/>
+      <w:lvlJc w:val="left"/>
+      <w:pPr>
+        <w:ind w:left="3600" w:hanging="360"/>
+      </w:pPr>
+    </w:lvl>
+    <w:lvl w:ilvl="5" w:tplc="0419001B" w:tentative="1">
+      <w:start w:val="1"/>
+      <w:numFmt w:val="lowerRoman"/>
+      <w:lvlText w:val="%6."/>
+      <w:lvlJc w:val="right"/>
+      <w:pPr>
+        <w:ind w:left="4320" w:hanging="180"/>
+      </w:pPr>
+    </w:lvl>
+    <w:lvl w:ilvl="6" w:tplc="0419000F" w:tentative="1">
+      <w:start w:val="1"/>
+      <w:numFmt w:val="decimal"/>
+      <w:lvlText w:val="%7."/>
+      <w:lvlJc w:val="left"/>
+      <w:pPr>
+        <w:ind w:left="5040" w:hanging="360"/>
+      </w:pPr>
+    </w:lvl>
+    <w:lvl w:ilvl="7" w:tplc="04190019" w:tentative="1">
+      <w:start w:val="1"/>
+      <w:numFmt w:val="lowerLetter"/>
+      <w:lvlText w:val="%8."/>
+      <w:lvlJc w:val="left"/>
+      <w:pPr>
+        <w:ind w:left="5760" w:hanging="360"/>
+      </w:pPr>
+    </w:lvl>
+    <w:lvl w:ilvl="8" w:tplc="0419001B" w:tentative="1">
+      <w:start w:val="1"/>
+      <w:numFmt w:val="lowerRoman"/>
+      <w:lvlText w:val="%9."/>
+      <w:lvlJc w:val="right"/>
+      <w:pPr>
+        <w:ind w:left="6480" w:hanging="180"/>
+      </w:pPr>
+    </w:lvl>
+  </w:abstractNum>
+  <w:abstractNum w:abstractNumId="6" w15:restartNumberingAfterBreak="0">
+    <w:nsid w:val="2F0229AB"/>
+    <w:multiLevelType w:val="hybridMultilevel"/>
+    <w:tmpl w:val="9C1EC6B0"/>
+    <w:lvl w:ilvl="0" w:tplc="04190001">
+      <w:start w:val="1"/>
+      <w:numFmt w:val="bullet"/>
+      <w:lvlText w:val=""/>
+      <w:lvlJc w:val="left"/>
+      <w:pPr>
+        <w:ind w:left="720" w:hanging="360"/>
+      </w:pPr>
+      <w:rPr>
+        <w:rFonts w:ascii="Symbol" w:hAnsi="Symbol" w:hint="default"/>
+      </w:rPr>
+    </w:lvl>
+    <w:lvl w:ilvl="1" w:tplc="04190003" w:tentative="1">
+      <w:start w:val="1"/>
+      <w:numFmt w:val="bullet"/>
+      <w:lvlText w:val="o"/>
+      <w:lvlJc w:val="left"/>
+      <w:pPr>
+        <w:ind w:left="1440" w:hanging="360"/>
+      </w:pPr>
+      <w:rPr>
+        <w:rFonts w:ascii="Courier New" w:hAnsi="Courier New" w:cs="Courier New" w:hint="default"/>
+      </w:rPr>
+    </w:lvl>
+    <w:lvl w:ilvl="2" w:tplc="04190005" w:tentative="1">
+      <w:start w:val="1"/>
+      <w:numFmt w:val="bullet"/>
+      <w:lvlText w:val=""/>
+      <w:lvlJc w:val="left"/>
+      <w:pPr>
+        <w:ind w:left="2160" w:hanging="360"/>
+      </w:pPr>
+      <w:rPr>
+        <w:rFonts w:ascii="Wingdings" w:hAnsi="Wingdings" w:hint="default"/>
+      </w:rPr>
+    </w:lvl>
+    <w:lvl w:ilvl="3" w:tplc="04190001" w:tentative="1">
+      <w:start w:val="1"/>
+      <w:numFmt w:val="bullet"/>
+      <w:lvlText w:val=""/>
+      <w:lvlJc w:val="left"/>
+      <w:pPr>
+        <w:ind w:left="2880" w:hanging="360"/>
+      </w:pPr>
+      <w:rPr>
+        <w:rFonts w:ascii="Symbol" w:hAnsi="Symbol" w:hint="default"/>
+      </w:rPr>
+    </w:lvl>
+    <w:lvl w:ilvl="4" w:tplc="04190003" w:tentative="1">
+      <w:start w:val="1"/>
+      <w:numFmt w:val="bullet"/>
+      <w:lvlText w:val="o"/>
+      <w:lvlJc w:val="left"/>
+      <w:pPr>
+        <w:ind w:left="3600" w:hanging="360"/>
+      </w:pPr>
+      <w:rPr>
+        <w:rFonts w:ascii="Courier New" w:hAnsi="Courier New" w:cs="Courier New" w:hint="default"/>
+      </w:rPr>
+    </w:lvl>
+    <w:lvl w:ilvl="5" w:tplc="04190005" w:tentative="1">
+      <w:start w:val="1"/>
+      <w:numFmt w:val="bullet"/>
+      <w:lvlText w:val=""/>
+      <w:lvlJc w:val="left"/>
+      <w:pPr>
+        <w:ind w:left="4320" w:hanging="360"/>
+      </w:pPr>
+      <w:rPr>
+        <w:rFonts w:ascii="Wingdings" w:hAnsi="Wingdings" w:hint="default"/>
+      </w:rPr>
+    </w:lvl>
+    <w:lvl w:ilvl="6" w:tplc="04190001" w:tentative="1">
+      <w:start w:val="1"/>
+      <w:numFmt w:val="bullet"/>
+      <w:lvlText w:val=""/>
+      <w:lvlJc w:val="left"/>
+      <w:pPr>
+        <w:ind w:left="5040" w:hanging="360"/>
+      </w:pPr>
+      <w:rPr>
+        <w:rFonts w:ascii="Symbol" w:hAnsi="Symbol" w:hint="default"/>
+      </w:rPr>
+    </w:lvl>
+    <w:lvl w:ilvl="7" w:tplc="04190003" w:tentative="1">
+      <w:start w:val="1"/>
+      <w:numFmt w:val="bullet"/>
+      <w:lvlText w:val="o"/>
+      <w:lvlJc w:val="left"/>
+      <w:pPr>
+        <w:ind w:left="5760" w:hanging="360"/>
+      </w:pPr>
+      <w:rPr>
+        <w:rFonts w:ascii="Courier New" w:hAnsi="Courier New" w:cs="Courier New" w:hint="default"/>
+      </w:rPr>
+    </w:lvl>
+    <w:lvl w:ilvl="8" w:tplc="04190005" w:tentative="1">
+      <w:start w:val="1"/>
+      <w:numFmt w:val="bullet"/>
+      <w:lvlText w:val=""/>
+      <w:lvlJc w:val="left"/>
+      <w:pPr>
+        <w:ind w:left="6480" w:hanging="360"/>
+      </w:pPr>
+      <w:rPr>
+        <w:rFonts w:ascii="Wingdings" w:hAnsi="Wingdings" w:hint="default"/>
+      </w:rPr>
+    </w:lvl>
+  </w:abstractNum>
+  <w:abstractNum w:abstractNumId="7" w15:restartNumberingAfterBreak="0">
+    <w:nsid w:val="347C2A29"/>
+    <w:multiLevelType w:val="hybridMultilevel"/>
+    <w:tmpl w:val="55040FC8"/>
+    <w:lvl w:ilvl="0" w:tplc="0419000F">
+      <w:start w:val="1"/>
+      <w:numFmt w:val="decimal"/>
+      <w:lvlText w:val="%1."/>
+      <w:lvlJc w:val="left"/>
+      <w:pPr>
+        <w:ind w:left="720" w:hanging="360"/>
+      </w:pPr>
+    </w:lvl>
+    <w:lvl w:ilvl="1" w:tplc="04190019" w:tentative="1">
+      <w:start w:val="1"/>
+      <w:numFmt w:val="lowerLetter"/>
+      <w:lvlText w:val="%2."/>
+      <w:lvlJc w:val="left"/>
+      <w:pPr>
+        <w:ind w:left="1440" w:hanging="360"/>
+      </w:pPr>
+    </w:lvl>
+    <w:lvl w:ilvl="2" w:tplc="0419001B" w:tentative="1">
+      <w:start w:val="1"/>
+      <w:numFmt w:val="lowerRoman"/>
+      <w:lvlText w:val="%3."/>
+      <w:lvlJc w:val="right"/>
+      <w:pPr>
+        <w:ind w:left="2160" w:hanging="180"/>
+      </w:pPr>
+    </w:lvl>
+    <w:lvl w:ilvl="3" w:tplc="0419000F" w:tentative="1">
+      <w:start w:val="1"/>
+      <w:numFmt w:val="decimal"/>
+      <w:lvlText w:val="%4."/>
+      <w:lvlJc w:val="left"/>
+      <w:pPr>
+        <w:ind w:left="2880" w:hanging="360"/>
+      </w:pPr>
+    </w:lvl>
+    <w:lvl w:ilvl="4" w:tplc="04190019" w:tentative="1">
+      <w:start w:val="1"/>
+      <w:numFmt w:val="lowerLetter"/>
+      <w:lvlText w:val="%5."/>
+      <w:lvlJc w:val="left"/>
+      <w:pPr>
+        <w:ind w:left="3600" w:hanging="360"/>
+      </w:pPr>
+    </w:lvl>
+    <w:lvl w:ilvl="5" w:tplc="0419001B" w:tentative="1">
+      <w:start w:val="1"/>
+      <w:numFmt w:val="lowerRoman"/>
+      <w:lvlText w:val="%6."/>
+      <w:lvlJc w:val="right"/>
+      <w:pPr>
+        <w:ind w:left="4320" w:hanging="180"/>
+      </w:pPr>
+    </w:lvl>
+    <w:lvl w:ilvl="6" w:tplc="0419000F" w:tentative="1">
+      <w:start w:val="1"/>
+      <w:numFmt w:val="decimal"/>
+      <w:lvlText w:val="%7."/>
+      <w:lvlJc w:val="left"/>
+      <w:pPr>
+        <w:ind w:left="5040" w:hanging="360"/>
+      </w:pPr>
+    </w:lvl>
+    <w:lvl w:ilvl="7" w:tplc="04190019" w:tentative="1">
+      <w:start w:val="1"/>
+      <w:numFmt w:val="lowerLetter"/>
+      <w:lvlText w:val="%8."/>
+      <w:lvlJc w:val="left"/>
+      <w:pPr>
+        <w:ind w:left="5760" w:hanging="360"/>
+      </w:pPr>
+    </w:lvl>
+    <w:lvl w:ilvl="8" w:tplc="0419001B" w:tentative="1">
+      <w:start w:val="1"/>
+      <w:numFmt w:val="lowerRoman"/>
+      <w:lvlText w:val="%9."/>
+      <w:lvlJc w:val="right"/>
+      <w:pPr>
+        <w:ind w:left="6480" w:hanging="180"/>
+      </w:pPr>
+    </w:lvl>
+  </w:abstractNum>
+  <w:abstractNum w:abstractNumId="8" w15:restartNumberingAfterBreak="0">
+    <w:nsid w:val="47140BAF"/>
+    <w:multiLevelType w:val="hybridMultilevel"/>
+    <w:tmpl w:val="BE64BE00"/>
+    <w:lvl w:ilvl="0" w:tplc="0419000F">
+      <w:start w:val="1"/>
+      <w:numFmt w:val="decimal"/>
+      <w:lvlText w:val="%1."/>
+      <w:lvlJc w:val="left"/>
+      <w:pPr>
+        <w:ind w:left="720" w:hanging="360"/>
+      </w:pPr>
+    </w:lvl>
+    <w:lvl w:ilvl="1" w:tplc="04190019" w:tentative="1">
+      <w:start w:val="1"/>
+      <w:numFmt w:val="lowerLetter"/>
+      <w:lvlText w:val="%2."/>
+      <w:lvlJc w:val="left"/>
+      <w:pPr>
+        <w:ind w:left="1440" w:hanging="360"/>
+      </w:pPr>
+    </w:lvl>
+    <w:lvl w:ilvl="2" w:tplc="0419001B" w:tentative="1">
+      <w:start w:val="1"/>
+      <w:numFmt w:val="lowerRoman"/>
+      <w:lvlText w:val="%3."/>
+      <w:lvlJc w:val="right"/>
+      <w:pPr>
+        <w:ind w:left="2160" w:hanging="180"/>
+      </w:pPr>
+    </w:lvl>
+    <w:lvl w:ilvl="3" w:tplc="0419000F" w:tentative="1">
+      <w:start w:val="1"/>
+      <w:numFmt w:val="decimal"/>
+      <w:lvlText w:val="%4."/>
+      <w:lvlJc w:val="left"/>
+      <w:pPr>
+        <w:ind w:left="2880" w:hanging="360"/>
+      </w:pPr>
+    </w:lvl>
+    <w:lvl w:ilvl="4" w:tplc="04190019" w:tentative="1">
+      <w:start w:val="1"/>
+      <w:numFmt w:val="lowerLetter"/>
+      <w:lvlText w:val="%5."/>
+      <w:lvlJc w:val="left"/>
+      <w:pPr>
+        <w:ind w:left="3600" w:hanging="360"/>
+      </w:pPr>
+    </w:lvl>
+    <w:lvl w:ilvl="5" w:tplc="0419001B" w:tentative="1">
+      <w:start w:val="1"/>
+      <w:numFmt w:val="lowerRoman"/>
+      <w:lvlText w:val="%6."/>
+      <w:lvlJc w:val="right"/>
+      <w:pPr>
+        <w:ind w:left="4320" w:hanging="180"/>
+      </w:pPr>
+    </w:lvl>
+    <w:lvl w:ilvl="6" w:tplc="0419000F" w:tentative="1">
+      <w:start w:val="1"/>
+      <w:numFmt w:val="decimal"/>
+      <w:lvlText w:val="%7."/>
+      <w:lvlJc w:val="left"/>
+      <w:pPr>
+        <w:ind w:left="5040" w:hanging="360"/>
+      </w:pPr>
+    </w:lvl>
+    <w:lvl w:ilvl="7" w:tplc="04190019" w:tentative="1">
+      <w:start w:val="1"/>
+      <w:numFmt w:val="lowerLetter"/>
+      <w:lvlText w:val="%8."/>
+      <w:lvlJc w:val="left"/>
+      <w:pPr>
+        <w:ind w:left="5760" w:hanging="360"/>
+      </w:pPr>
+    </w:lvl>
+    <w:lvl w:ilvl="8" w:tplc="0419001B" w:tentative="1">
+      <w:start w:val="1"/>
+      <w:numFmt w:val="lowerRoman"/>
+      <w:lvlText w:val="%9."/>
+      <w:lvlJc w:val="right"/>
+      <w:pPr>
+        <w:ind w:left="6480" w:hanging="180"/>
+      </w:pPr>
+    </w:lvl>
+  </w:abstractNum>
+  <w:abstractNum w:abstractNumId="9" w15:restartNumberingAfterBreak="0">
+    <w:nsid w:val="4BF4029A"/>
+    <w:multiLevelType w:val="hybridMultilevel"/>
+    <w:tmpl w:val="002E4B42"/>
+    <w:lvl w:ilvl="0" w:tplc="04190001">
+      <w:start w:val="1"/>
+      <w:numFmt w:val="bullet"/>
+      <w:lvlText w:val=""/>
+      <w:lvlJc w:val="left"/>
+      <w:pPr>
+        <w:ind w:left="720" w:hanging="360"/>
+      </w:pPr>
+      <w:rPr>
+        <w:rFonts w:ascii="Symbol" w:hAnsi="Symbol" w:hint="default"/>
+      </w:rPr>
+    </w:lvl>
+    <w:lvl w:ilvl="1" w:tplc="04190003" w:tentative="1">
+      <w:start w:val="1"/>
+      <w:numFmt w:val="bullet"/>
+      <w:lvlText w:val="o"/>
+      <w:lvlJc w:val="left"/>
+      <w:pPr>
+        <w:ind w:left="1440" w:hanging="360"/>
+      </w:pPr>
+      <w:rPr>
+        <w:rFonts w:ascii="Courier New" w:hAnsi="Courier New" w:cs="Courier New" w:hint="default"/>
+      </w:rPr>
+    </w:lvl>
+    <w:lvl w:ilvl="2" w:tplc="04190005" w:tentative="1">
+      <w:start w:val="1"/>
+      <w:numFmt w:val="bullet"/>
+      <w:lvlText w:val=""/>
+      <w:lvlJc w:val="left"/>
+      <w:pPr>
+        <w:ind w:left="2160" w:hanging="360"/>
+      </w:pPr>
+      <w:rPr>
+        <w:rFonts w:ascii="Wingdings" w:hAnsi="Wingdings" w:hint="default"/>
+      </w:rPr>
+    </w:lvl>
+    <w:lvl w:ilvl="3" w:tplc="04190001" w:tentative="1">
+      <w:start w:val="1"/>
+      <w:numFmt w:val="bullet"/>
+      <w:lvlText w:val=""/>
+      <w:lvlJc w:val="left"/>
+      <w:pPr>
+        <w:ind w:left="2880" w:hanging="360"/>
+      </w:pPr>
+      <w:rPr>
+        <w:rFonts w:ascii="Symbol" w:hAnsi="Symbol" w:hint="default"/>
+      </w:rPr>
+    </w:lvl>
+    <w:lvl w:ilvl="4" w:tplc="04190003" w:tentative="1">
+      <w:start w:val="1"/>
+      <w:numFmt w:val="bullet"/>
+      <w:lvlText w:val="o"/>
+      <w:lvlJc w:val="left"/>
+      <w:pPr>
+        <w:ind w:left="3600" w:hanging="360"/>
+      </w:pPr>
+      <w:rPr>
+        <w:rFonts w:ascii="Courier New" w:hAnsi="Courier New" w:cs="Courier New" w:hint="default"/>
+      </w:rPr>
+    </w:lvl>
+    <w:lvl w:ilvl="5" w:tplc="04190005" w:tentative="1">
+      <w:start w:val="1"/>
+      <w:numFmt w:val="bullet"/>
+      <w:lvlText w:val=""/>
+      <w:lvlJc w:val="left"/>
+      <w:pPr>
+        <w:ind w:left="4320" w:hanging="360"/>
+      </w:pPr>
+      <w:rPr>
+        <w:rFonts w:ascii="Wingdings" w:hAnsi="Wingdings" w:hint="default"/>
+      </w:rPr>
+    </w:lvl>
+    <w:lvl w:ilvl="6" w:tplc="04190001" w:tentative="1">
+      <w:start w:val="1"/>
+      <w:numFmt w:val="bullet"/>
+      <w:lvlText w:val=""/>
+      <w:lvlJc w:val="left"/>
+      <w:pPr>
+        <w:ind w:left="5040" w:hanging="360"/>
+      </w:pPr>
+      <w:rPr>
+        <w:rFonts w:ascii="Symbol" w:hAnsi="Symbol" w:hint="default"/>
+      </w:rPr>
+    </w:lvl>
+    <w:lvl w:ilvl="7" w:tplc="04190003" w:tentative="1">
+      <w:start w:val="1"/>
+      <w:numFmt w:val="bullet"/>
+      <w:lvlText w:val="o"/>
+      <w:lvlJc w:val="left"/>
+      <w:pPr>
+        <w:ind w:left="5760" w:hanging="360"/>
+      </w:pPr>
+      <w:rPr>
+        <w:rFonts w:ascii="Courier New" w:hAnsi="Courier New" w:cs="Courier New" w:hint="default"/>
+      </w:rPr>
+    </w:lvl>
+    <w:lvl w:ilvl="8" w:tplc="04190005" w:tentative="1">
+      <w:start w:val="1"/>
+      <w:numFmt w:val="bullet"/>
+      <w:lvlText w:val=""/>
+      <w:lvlJc w:val="left"/>
+      <w:pPr>
+        <w:ind w:left="6480" w:hanging="360"/>
+      </w:pPr>
+      <w:rPr>
+        <w:rFonts w:ascii="Wingdings" w:hAnsi="Wingdings" w:hint="default"/>
+      </w:rPr>
+    </w:lvl>
+  </w:abstractNum>
+  <w:abstractNum w:abstractNumId="10" w15:restartNumberingAfterBreak="0">
+    <w:nsid w:val="6751498E"/>
+    <w:multiLevelType w:val="hybridMultilevel"/>
+    <w:tmpl w:val="0F20BBE8"/>
+    <w:lvl w:ilvl="0" w:tplc="04190001">
+      <w:start w:val="1"/>
+      <w:numFmt w:val="bullet"/>
+      <w:lvlText w:val=""/>
+      <w:lvlJc w:val="left"/>
+      <w:pPr>
+        <w:ind w:left="360" w:hanging="360"/>
+      </w:pPr>
+      <w:rPr>
+        <w:rFonts w:ascii="Symbol" w:hAnsi="Symbol" w:hint="default"/>
+      </w:rPr>
+    </w:lvl>
+    <w:lvl w:ilvl="1" w:tplc="04190003" w:tentative="1">
+      <w:start w:val="1"/>
+      <w:numFmt w:val="bullet"/>
+      <w:lvlText w:val="o"/>
+      <w:lvlJc w:val="left"/>
+      <w:pPr>
+        <w:ind w:left="1080" w:hanging="360"/>
+      </w:pPr>
+      <w:rPr>
+        <w:rFonts w:ascii="Courier New" w:hAnsi="Courier New" w:cs="Courier New" w:hint="default"/>
+      </w:rPr>
+    </w:lvl>
+    <w:lvl w:ilvl="2" w:tplc="04190005" w:tentative="1">
+      <w:start w:val="1"/>
+      <w:numFmt w:val="bullet"/>
+      <w:lvlText w:val=""/>
+      <w:lvlJc w:val="left"/>
+      <w:pPr>
+        <w:ind w:left="1800" w:hanging="360"/>
+      </w:pPr>
+      <w:rPr>
+        <w:rFonts w:ascii="Wingdings" w:hAnsi="Wingdings" w:hint="default"/>
+      </w:rPr>
+    </w:lvl>
+    <w:lvl w:ilvl="3" w:tplc="04190001" w:tentative="1">
+      <w:start w:val="1"/>
+      <w:numFmt w:val="bullet"/>
+      <w:lvlText w:val=""/>
+      <w:lvlJc w:val="left"/>
+      <w:pPr>
+        <w:ind w:left="2520" w:hanging="360"/>
+      </w:pPr>
+      <w:rPr>
+        <w:rFonts w:ascii="Symbol" w:hAnsi="Symbol" w:hint="default"/>
+      </w:rPr>
+    </w:lvl>
+    <w:lvl w:ilvl="4" w:tplc="04190003" w:tentative="1">
+      <w:start w:val="1"/>
+      <w:numFmt w:val="bullet"/>
+      <w:lvlText w:val="o"/>
+      <w:lvlJc w:val="left"/>
+      <w:pPr>
+        <w:ind w:left="3240" w:hanging="360"/>
+      </w:pPr>
+      <w:rPr>
+        <w:rFonts w:ascii="Courier New" w:hAnsi="Courier New" w:cs="Courier New" w:hint="default"/>
+      </w:rPr>
+    </w:lvl>
+    <w:lvl w:ilvl="5" w:tplc="04190005" w:tentative="1">
+      <w:start w:val="1"/>
+      <w:numFmt w:val="bullet"/>
+      <w:lvlText w:val=""/>
+      <w:lvlJc w:val="left"/>
+      <w:pPr>
+        <w:ind w:left="3960" w:hanging="360"/>
+      </w:pPr>
+      <w:rPr>
+        <w:rFonts w:ascii="Wingdings" w:hAnsi="Wingdings" w:hint="default"/>
+      </w:rPr>
+    </w:lvl>
+    <w:lvl w:ilvl="6" w:tplc="04190001" w:tentative="1">
+      <w:start w:val="1"/>
+      <w:numFmt w:val="bullet"/>
+      <w:lvlText w:val=""/>
+      <w:lvlJc w:val="left"/>
+      <w:pPr>
+        <w:ind w:left="4680" w:hanging="360"/>
+      </w:pPr>
+      <w:rPr>
+        <w:rFonts w:ascii="Symbol" w:hAnsi="Symbol" w:hint="default"/>
+      </w:rPr>
+    </w:lvl>
+    <w:lvl w:ilvl="7" w:tplc="04190003" w:tentative="1">
+      <w:start w:val="1"/>
+      <w:numFmt w:val="bullet"/>
+      <w:lvlText w:val="o"/>
+      <w:lvlJc w:val="left"/>
+      <w:pPr>
+        <w:ind w:left="5400" w:hanging="360"/>
+      </w:pPr>
+      <w:rPr>
+        <w:rFonts w:ascii="Courier New" w:hAnsi="Courier New" w:cs="Courier New" w:hint="default"/>
+      </w:rPr>
+    </w:lvl>
+    <w:lvl w:ilvl="8" w:tplc="04190005" w:tentative="1">
+      <w:start w:val="1"/>
+      <w:numFmt w:val="bullet"/>
+      <w:lvlText w:val=""/>
+      <w:lvlJc w:val="left"/>
+      <w:pPr>
+        <w:ind w:left="6120" w:hanging="360"/>
+      </w:pPr>
+      <w:rPr>
+        <w:rFonts w:ascii="Wingdings" w:hAnsi="Wingdings" w:hint="default"/>
+      </w:rPr>
+    </w:lvl>
+  </w:abstractNum>
+  <w:abstractNum w:abstractNumId="11" w15:restartNumberingAfterBreak="0">
+    <w:nsid w:val="741B139B"/>
+    <w:multiLevelType w:val="hybridMultilevel"/>
+    <w:tmpl w:val="A112E1E8"/>
+    <w:lvl w:ilvl="0" w:tplc="04190001">
+      <w:start w:val="1"/>
+      <w:numFmt w:val="bullet"/>
+      <w:lvlText w:val=""/>
+      <w:lvlJc w:val="left"/>
+      <w:pPr>
+        <w:ind w:left="720" w:hanging="360"/>
+      </w:pPr>
+      <w:rPr>
+        <w:rFonts w:ascii="Symbol" w:hAnsi="Symbol" w:hint="default"/>
+      </w:rPr>
+    </w:lvl>
+    <w:lvl w:ilvl="1" w:tplc="04190003" w:tentative="1">
+      <w:start w:val="1"/>
+      <w:numFmt w:val="bullet"/>
+      <w:lvlText w:val="o"/>
+      <w:lvlJc w:val="left"/>
+      <w:pPr>
+        <w:ind w:left="1440" w:hanging="360"/>
+      </w:pPr>
+      <w:rPr>
+        <w:rFonts w:ascii="Courier New" w:hAnsi="Courier New" w:cs="Courier New" w:hint="default"/>
+      </w:rPr>
+    </w:lvl>
+    <w:lvl w:ilvl="2" w:tplc="04190005" w:tentative="1">
+      <w:start w:val="1"/>
+      <w:numFmt w:val="bullet"/>
+      <w:lvlText w:val=""/>
+      <w:lvlJc w:val="left"/>
+      <w:pPr>
+        <w:ind w:left="2160" w:hanging="360"/>
+      </w:pPr>
+      <w:rPr>
+        <w:rFonts w:ascii="Wingdings" w:hAnsi="Wingdings" w:hint="default"/>
+      </w:rPr>
+    </w:lvl>
+    <w:lvl w:ilvl="3" w:tplc="04190001" w:tentative="1">
+      <w:start w:val="1"/>
+      <w:numFmt w:val="bullet"/>
+      <w:lvlText w:val=""/>
+      <w:lvlJc w:val="left"/>
+      <w:pPr>
+        <w:ind w:left="2880" w:hanging="360"/>
+      </w:pPr>
+      <w:rPr>
+        <w:rFonts w:ascii="Symbol" w:hAnsi="Symbol" w:hint="default"/>
+      </w:rPr>
+    </w:lvl>
+    <w:lvl w:ilvl="4" w:tplc="04190003" w:tentative="1">
+      <w:start w:val="1"/>
+      <w:numFmt w:val="bullet"/>
+      <w:lvlText w:val="o"/>
+      <w:lvlJc w:val="left"/>
+      <w:pPr>
+        <w:ind w:left="3600" w:hanging="360"/>
+      </w:pPr>
+      <w:rPr>
+        <w:rFonts w:ascii="Courier New" w:hAnsi="Courier New" w:cs="Courier New" w:hint="default"/>
+      </w:rPr>
+    </w:lvl>
+    <w:lvl w:ilvl="5" w:tplc="04190005" w:tentative="1">
+      <w:start w:val="1"/>
+      <w:numFmt w:val="bullet"/>
+      <w:lvlText w:val=""/>
+      <w:lvlJc w:val="left"/>
+      <w:pPr>
+        <w:ind w:left="4320" w:hanging="360"/>
+      </w:pPr>
+      <w:rPr>
+        <w:rFonts w:ascii="Wingdings" w:hAnsi="Wingdings" w:hint="default"/>
+      </w:rPr>
+    </w:lvl>
+    <w:lvl w:ilvl="6" w:tplc="04190001" w:tentative="1">
+      <w:start w:val="1"/>
+      <w:numFmt w:val="bullet"/>
+      <w:lvlText w:val=""/>
+      <w:lvlJc w:val="left"/>
+      <w:pPr>
+        <w:ind w:left="5040" w:hanging="360"/>
+      </w:pPr>
+      <w:rPr>
+        <w:rFonts w:ascii="Symbol" w:hAnsi="Symbol" w:hint="default"/>
+      </w:rPr>
+    </w:lvl>
+    <w:lvl w:ilvl="7" w:tplc="04190003" w:tentative="1">
+      <w:start w:val="1"/>
+      <w:numFmt w:val="bullet"/>
+      <w:lvlText w:val="o"/>
+      <w:lvlJc w:val="left"/>
+      <w:pPr>
+        <w:ind w:left="5760" w:hanging="360"/>
+      </w:pPr>
+      <w:rPr>
+        <w:rFonts w:ascii="Courier New" w:hAnsi="Courier New" w:cs="Courier New" w:hint="default"/>
+      </w:rPr>
+    </w:lvl>
+    <w:lvl w:ilvl="8" w:tplc="04190005" w:tentative="1">
+      <w:start w:val="1"/>
+      <w:numFmt w:val="bullet"/>
+      <w:lvlText w:val=""/>
+      <w:lvlJc w:val="left"/>
+      <w:pPr>
+        <w:ind w:left="6480" w:hanging="360"/>
+      </w:pPr>
+      <w:rPr>
+        <w:rFonts w:ascii="Wingdings" w:hAnsi="Wingdings" w:hint="default"/>
+      </w:rPr>
+    </w:lvl>
+  </w:abstractNum>
+  <w:abstractNum w:abstractNumId="12" w15:restartNumberingAfterBreak="0">
+    <w:nsid w:val="7476114D"/>
+    <w:multiLevelType w:val="hybridMultilevel"/>
+    <w:tmpl w:val="3F20F892"/>
+    <w:lvl w:ilvl="0" w:tplc="0419000F">
+      <w:start w:val="1"/>
+      <w:numFmt w:val="decimal"/>
+      <w:lvlText w:val="%1."/>
+      <w:lvlJc w:val="left"/>
+      <w:pPr>
+        <w:ind w:left="720" w:hanging="360"/>
+      </w:pPr>
+    </w:lvl>
+    <w:lvl w:ilvl="1" w:tplc="04190019" w:tentative="1">
+      <w:start w:val="1"/>
+      <w:numFmt w:val="lowerLetter"/>
+      <w:lvlText w:val="%2."/>
+      <w:lvlJc w:val="left"/>
+      <w:pPr>
+        <w:ind w:left="1440" w:hanging="360"/>
+      </w:pPr>
+    </w:lvl>
+    <w:lvl w:ilvl="2" w:tplc="0419001B" w:tentative="1">
+      <w:start w:val="1"/>
+      <w:numFmt w:val="lowerRoman"/>
+      <w:lvlText w:val="%3."/>
+      <w:lvlJc w:val="right"/>
+      <w:pPr>
+        <w:ind w:left="2160" w:hanging="180"/>
+      </w:pPr>
+    </w:lvl>
+    <w:lvl w:ilvl="3" w:tplc="0419000F" w:tentative="1">
+      <w:start w:val="1"/>
+      <w:numFmt w:val="decimal"/>
+      <w:lvlText w:val="%4."/>
+      <w:lvlJc w:val="left"/>
+      <w:pPr>
+        <w:ind w:left="2880" w:hanging="360"/>
+      </w:pPr>
+    </w:lvl>
+    <w:lvl w:ilvl="4" w:tplc="04190019" w:tentative="1">
+      <w:start w:val="1"/>
+      <w:numFmt w:val="lowerLetter"/>
+      <w:lvlText w:val="%5."/>
+      <w:lvlJc w:val="left"/>
+      <w:pPr>
+        <w:ind w:left="3600" w:hanging="360"/>
+      </w:pPr>
+    </w:lvl>
+    <w:lvl w:ilvl="5" w:tplc="0419001B" w:tentative="1">
+      <w:start w:val="1"/>
+      <w:numFmt w:val="lowerRoman"/>
+      <w:lvlText w:val="%6."/>
+      <w:lvlJc w:val="right"/>
+      <w:pPr>
+        <w:ind w:left="4320" w:hanging="180"/>
+      </w:pPr>
+    </w:lvl>
+    <w:lvl w:ilvl="6" w:tplc="0419000F" w:tentative="1">
+      <w:start w:val="1"/>
+      <w:numFmt w:val="decimal"/>
+      <w:lvlText w:val="%7."/>
+      <w:lvlJc w:val="left"/>
+      <w:pPr>
+        <w:ind w:left="5040" w:hanging="360"/>
+      </w:pPr>
+    </w:lvl>
+    <w:lvl w:ilvl="7" w:tplc="04190019" w:tentative="1">
+      <w:start w:val="1"/>
+      <w:numFmt w:val="lowerLetter"/>
+      <w:lvlText w:val="%8."/>
+      <w:lvlJc w:val="left"/>
+      <w:pPr>
+        <w:ind w:left="5760" w:hanging="360"/>
+      </w:pPr>
+    </w:lvl>
+    <w:lvl w:ilvl="8" w:tplc="0419001B" w:tentative="1">
+      <w:start w:val="1"/>
+      <w:numFmt w:val="lowerRoman"/>
+      <w:lvlText w:val="%9."/>
+      <w:lvlJc w:val="right"/>
+      <w:pPr>
+        <w:ind w:left="6480" w:hanging="180"/>
+      </w:pPr>
+    </w:lvl>
+  </w:abstractNum>
+  <w:abstractNum w:abstractNumId="13" w15:restartNumberingAfterBreak="0">
+    <w:nsid w:val="769C08CE"/>
+    <w:multiLevelType w:val="hybridMultilevel"/>
+    <w:tmpl w:val="E064E2CE"/>
+    <w:lvl w:ilvl="0" w:tplc="04190001">
+      <w:start w:val="1"/>
+      <w:numFmt w:val="bullet"/>
+      <w:lvlText w:val=""/>
+      <w:lvlJc w:val="left"/>
+      <w:pPr>
+        <w:ind w:left="720" w:hanging="360"/>
+      </w:pPr>
+      <w:rPr>
+        <w:rFonts w:ascii="Symbol" w:hAnsi="Symbol" w:hint="default"/>
+      </w:rPr>
+    </w:lvl>
+    <w:lvl w:ilvl="1" w:tplc="04190003" w:tentative="1">
+      <w:start w:val="1"/>
+      <w:numFmt w:val="bullet"/>
+      <w:lvlText w:val="o"/>
+      <w:lvlJc w:val="left"/>
+      <w:pPr>
+        <w:ind w:left="1440" w:hanging="360"/>
+      </w:pPr>
+      <w:rPr>
+        <w:rFonts w:ascii="Courier New" w:hAnsi="Courier New" w:cs="Courier New" w:hint="default"/>
+      </w:rPr>
+    </w:lvl>
+    <w:lvl w:ilvl="2" w:tplc="04190005" w:tentative="1">
+      <w:start w:val="1"/>
+      <w:numFmt w:val="bullet"/>
+      <w:lvlText w:val=""/>
+      <w:lvlJc w:val="left"/>
+      <w:pPr>
+        <w:ind w:left="2160" w:hanging="360"/>
+      </w:pPr>
+      <w:rPr>
+        <w:rFonts w:ascii="Wingdings" w:hAnsi="Wingdings" w:hint="default"/>
+      </w:rPr>
+    </w:lvl>
+    <w:lvl w:ilvl="3" w:tplc="04190001" w:tentative="1">
+      <w:start w:val="1"/>
+      <w:numFmt w:val="bullet"/>
+      <w:lvlText w:val=""/>
+      <w:lvlJc w:val="left"/>
+      <w:pPr>
+        <w:ind w:left="2880" w:hanging="360"/>
+      </w:pPr>
+      <w:rPr>
+        <w:rFonts w:ascii="Symbol" w:hAnsi="Symbol" w:hint="default"/>
+      </w:rPr>
+    </w:lvl>
+    <w:lvl w:ilvl="4" w:tplc="04190003" w:tentative="1">
+      <w:start w:val="1"/>
+      <w:numFmt w:val="bullet"/>
+      <w:lvlText w:val="o"/>
+      <w:lvlJc w:val="left"/>
+      <w:pPr>
+        <w:ind w:left="3600" w:hanging="360"/>
+      </w:pPr>
+      <w:rPr>
+        <w:rFonts w:ascii="Courier New" w:hAnsi="Courier New" w:cs="Courier New" w:hint="default"/>
+      </w:rPr>
+    </w:lvl>
+    <w:lvl w:ilvl="5" w:tplc="04190005" w:tentative="1">
+      <w:start w:val="1"/>
+      <w:numFmt w:val="bullet"/>
+      <w:lvlText w:val=""/>
+      <w:lvlJc w:val="left"/>
+      <w:pPr>
+        <w:ind w:left="4320" w:hanging="360"/>
+      </w:pPr>
+      <w:rPr>
+        <w:rFonts w:ascii="Wingdings" w:hAnsi="Wingdings" w:hint="default"/>
+      </w:rPr>
+    </w:lvl>
+    <w:lvl w:ilvl="6" w:tplc="04190001" w:tentative="1">
+      <w:start w:val="1"/>
+      <w:numFmt w:val="bullet"/>
+      <w:lvlText w:val=""/>
+      <w:lvlJc w:val="left"/>
+      <w:pPr>
+        <w:ind w:left="5040" w:hanging="360"/>
+      </w:pPr>
+      <w:rPr>
+        <w:rFonts w:ascii="Symbol" w:hAnsi="Symbol" w:hint="default"/>
+      </w:rPr>
+    </w:lvl>
+    <w:lvl w:ilvl="7" w:tplc="04190003" w:tentative="1">
+      <w:start w:val="1"/>
+      <w:numFmt w:val="bullet"/>
+      <w:lvlText w:val="o"/>
+      <w:lvlJc w:val="left"/>
+      <w:pPr>
+        <w:ind w:left="5760" w:hanging="360"/>
+      </w:pPr>
+      <w:rPr>
+        <w:rFonts w:ascii="Courier New" w:hAnsi="Courier New" w:cs="Courier New" w:hint="default"/>
+      </w:rPr>
+    </w:lvl>
+    <w:lvl w:ilvl="8" w:tplc="04190005" w:tentative="1">
+      <w:start w:val="1"/>
+      <w:numFmt w:val="bullet"/>
+      <w:lvlText w:val=""/>
+      <w:lvlJc w:val="left"/>
+      <w:pPr>
+        <w:ind w:left="6480" w:hanging="360"/>
+      </w:pPr>
+      <w:rPr>
+        <w:rFonts w:ascii="Wingdings" w:hAnsi="Wingdings" w:hint="default"/>
+      </w:rPr>
+    </w:lvl>
+  </w:abstractNum>
+  <w:abstractNum w:abstractNumId="14" w15:restartNumberingAfterBreak="0">
+    <w:nsid w:val="79B90EDC"/>
+    <w:multiLevelType w:val="hybridMultilevel"/>
+    <w:tmpl w:val="40906062"/>
+    <w:lvl w:ilvl="0" w:tplc="04190001">
+      <w:start w:val="1"/>
+      <w:numFmt w:val="bullet"/>
+      <w:lvlText w:val=""/>
+      <w:lvlJc w:val="left"/>
+      <w:pPr>
+        <w:ind w:left="720" w:hanging="360"/>
+      </w:pPr>
+      <w:rPr>
+        <w:rFonts w:ascii="Symbol" w:hAnsi="Symbol" w:hint="default"/>
+      </w:rPr>
+    </w:lvl>
+    <w:lvl w:ilvl="1" w:tplc="04190019" w:tentative="1">
+      <w:start w:val="1"/>
+      <w:numFmt w:val="lowerLetter"/>
+      <w:lvlText w:val="%2."/>
+      <w:lvlJc w:val="left"/>
+      <w:pPr>
+        <w:ind w:left="1440" w:hanging="360"/>
+      </w:pPr>
+    </w:lvl>
+    <w:lvl w:ilvl="2" w:tplc="0419001B" w:tentative="1">
+      <w:start w:val="1"/>
+      <w:numFmt w:val="lowerRoman"/>
+      <w:lvlText w:val="%3."/>
+      <w:lvlJc w:val="right"/>
+      <w:pPr>
+        <w:ind w:left="2160" w:hanging="180"/>
+      </w:pPr>
+    </w:lvl>
+    <w:lvl w:ilvl="3" w:tplc="0419000F" w:tentative="1">
+      <w:start w:val="1"/>
+      <w:numFmt w:val="decimal"/>
+      <w:lvlText w:val="%4."/>
+      <w:lvlJc w:val="left"/>
+      <w:pPr>
+        <w:ind w:left="2880" w:hanging="360"/>
+      </w:pPr>
+    </w:lvl>
+    <w:lvl w:ilvl="4" w:tplc="04190019" w:tentative="1">
+      <w:start w:val="1"/>
+      <w:numFmt w:val="lowerLetter"/>
+      <w:lvlText w:val="%5."/>
+      <w:lvlJc w:val="left"/>
+      <w:pPr>
+        <w:ind w:left="3600" w:hanging="360"/>
+      </w:pPr>
+    </w:lvl>
+    <w:lvl w:ilvl="5" w:tplc="0419001B" w:tentative="1">
+      <w:start w:val="1"/>
+      <w:numFmt w:val="lowerRoman"/>
+      <w:lvlText w:val="%6."/>
+      <w:lvlJc w:val="right"/>
+      <w:pPr>
+        <w:ind w:left="4320" w:hanging="180"/>
+      </w:pPr>
+    </w:lvl>
+    <w:lvl w:ilvl="6" w:tplc="0419000F" w:tentative="1">
+      <w:start w:val="1"/>
+      <w:numFmt w:val="decimal"/>
+      <w:lvlText w:val="%7."/>
+      <w:lvlJc w:val="left"/>
+      <w:pPr>
+        <w:ind w:left="5040" w:hanging="360"/>
+      </w:pPr>
+    </w:lvl>
+    <w:lvl w:ilvl="7" w:tplc="04190019" w:tentative="1">
+      <w:start w:val="1"/>
+      <w:numFmt w:val="lowerLetter"/>
+      <w:lvlText w:val="%8."/>
+      <w:lvlJc w:val="left"/>
+      <w:pPr>
+        <w:ind w:left="5760" w:hanging="360"/>
+      </w:pPr>
+    </w:lvl>
+    <w:lvl w:ilvl="8" w:tplc="0419001B" w:tentative="1">
+      <w:start w:val="1"/>
+      <w:numFmt w:val="lowerRoman"/>
+      <w:lvlText w:val="%9."/>
+      <w:lvlJc w:val="right"/>
+      <w:pPr>
+        <w:ind w:left="6480" w:hanging="180"/>
+      </w:pPr>
+    </w:lvl>
+  </w:abstractNum>
+  <w:num w:numId="1">
+    <w:abstractNumId w:val="7"/>
+  </w:num>
+  <w:num w:numId="2">
+    <w:abstractNumId w:val="2"/>
+  </w:num>
+  <w:num w:numId="3">
+    <w:abstractNumId w:val="8"/>
+  </w:num>
+  <w:num w:numId="4">
+    <w:abstractNumId w:val="14"/>
+  </w:num>
+  <w:num w:numId="5">
+    <w:abstractNumId w:val="0"/>
+  </w:num>
+  <w:num w:numId="6">
+    <w:abstractNumId w:val="3"/>
+  </w:num>
+  <w:num w:numId="7">
+    <w:abstractNumId w:val="13"/>
+  </w:num>
+  <w:num w:numId="8">
+    <w:abstractNumId w:val="4"/>
+  </w:num>
+  <w:num w:numId="9">
+    <w:abstractNumId w:val="9"/>
+  </w:num>
+  <w:num w:numId="10">
+    <w:abstractNumId w:val="11"/>
+  </w:num>
+  <w:num w:numId="11">
+    <w:abstractNumId w:val="10"/>
+  </w:num>
+  <w:num w:numId="12">
+    <w:abstractNumId w:val="1"/>
+  </w:num>
+  <w:num w:numId="13">
+    <w:abstractNumId w:val="6"/>
+  </w:num>
+  <w:num w:numId="14">
+    <w:abstractNumId w:val="5"/>
+  </w:num>
+  <w:num w:numId="15">
+    <w:abstractNumId w:val="12"/>
+  </w:num>
+</w:numbering>
 </file>
 
 <file path=word/styles.xml><?xml version="1.0" encoding="utf-8"?>
@@ -1349,6 +5233,59 @@
       <w:szCs w:val="26"/>
     </w:rPr>
   </w:style>
+  <w:style w:type="paragraph" w:styleId="a6">
+    <w:name w:val="List Paragraph"/>
+    <w:basedOn w:val="a"/>
+    <w:uiPriority w:val="34"/>
+    <w:qFormat/>
+    <w:rsid w:val="000201F4"/>
+    <w:pPr>
+      <w:ind w:left="720"/>
+      <w:contextualSpacing/>
+    </w:pPr>
+  </w:style>
+  <w:style w:type="character" w:styleId="a7">
+    <w:name w:val="Hyperlink"/>
+    <w:basedOn w:val="a0"/>
+    <w:uiPriority w:val="99"/>
+    <w:unhideWhenUsed/>
+    <w:rsid w:val="00081C1F"/>
+    <w:rPr>
+      <w:color w:val="0000FF"/>
+      <w:u w:val="single"/>
+    </w:rPr>
+  </w:style>
+  <w:style w:type="paragraph" w:styleId="11">
+    <w:name w:val="toc 1"/>
+    <w:basedOn w:val="a"/>
+    <w:next w:val="a"/>
+    <w:autoRedefine/>
+    <w:uiPriority w:val="39"/>
+    <w:unhideWhenUsed/>
+    <w:rsid w:val="00E876D9"/>
+    <w:pPr>
+      <w:spacing w:after="100"/>
+    </w:pPr>
+  </w:style>
+  <w:style w:type="table" w:styleId="a8">
+    <w:name w:val="Table Grid"/>
+    <w:basedOn w:val="a1"/>
+    <w:uiPriority w:val="39"/>
+    <w:rsid w:val="004066EB"/>
+    <w:pPr>
+      <w:spacing w:after="0" w:line="240" w:lineRule="auto"/>
+    </w:pPr>
+    <w:tblPr>
+      <w:tblBorders>
+        <w:top w:val="single" w:sz="4" w:space="0" w:color="auto"/>
+        <w:left w:val="single" w:sz="4" w:space="0" w:color="auto"/>
+        <w:bottom w:val="single" w:sz="4" w:space="0" w:color="auto"/>
+        <w:right w:val="single" w:sz="4" w:space="0" w:color="auto"/>
+        <w:insideH w:val="single" w:sz="4" w:space="0" w:color="auto"/>
+        <w:insideV w:val="single" w:sz="4" w:space="0" w:color="auto"/>
+      </w:tblBorders>
+    </w:tblPr>
+  </w:style>
 </w:styles>
 </file>
 

</xml_diff>

<commit_message>
added vision, goals and technical p
</commit_message>
<xml_diff>
--- a/economic-analysis.docx
+++ b/economic-analysis.docx
@@ -602,21 +602,7 @@
                 <w:rStyle w:val="a7"/>
                 <w:noProof/>
               </w:rPr>
-              <w:t>Матрица влияния (файл excel при</w:t>
-            </w:r>
-            <w:r>
-              <w:rPr>
-                <w:rStyle w:val="a7"/>
-                <w:noProof/>
-              </w:rPr>
-              <w:t>л</w:t>
-            </w:r>
-            <w:r>
-              <w:rPr>
-                <w:rStyle w:val="a7"/>
-                <w:noProof/>
-              </w:rPr>
-              <w:t>ожен)</w:t>
+              <w:t>Матрица влияния (файл excel приложен)</w:t>
             </w:r>
             <w:r>
               <w:rPr>
@@ -2265,7 +2251,7 @@
           <v:shape id="_x0000_i1025" type="#_x0000_t75" style="width:509.75pt;height:300.1pt" o:ole="">
             <v:imagedata r:id="rId14" o:title=""/>
           </v:shape>
-          <o:OLEObject Type="Embed" ProgID="Visio.Drawing.15" ShapeID="_x0000_i1025" DrawAspect="Content" ObjectID="_1637418289" r:id="rId15"/>
+          <o:OLEObject Type="Embed" ProgID="Visio.Drawing.15" ShapeID="_x0000_i1025" DrawAspect="Content" ObjectID="_1637430853" r:id="rId15"/>
         </w:object>
       </w:r>
     </w:p>
@@ -3293,25 +3279,7 @@
           </w:tcPr>
           <w:p>
             <w:r>
-              <w:t>Метрики оценки качества</w:t>
-            </w:r>
-            <w:r>
-              <w:t xml:space="preserve"> </w:t>
-            </w:r>
-            <w:r>
-              <w:t>(количество инцидентов, время</w:t>
-            </w:r>
-            <w:r>
-              <w:t xml:space="preserve"> </w:t>
-            </w:r>
-            <w:r>
-              <w:t>простоев, время исправления,</w:t>
-            </w:r>
-            <w:r>
-              <w:t xml:space="preserve"> </w:t>
-            </w:r>
-            <w:r>
-              <w:t>стоимость и т.д.)</w:t>
+              <w:t>Метрики оценки качества (количество инцидентов, время простоев, время исправления, стоимость и т.д.)</w:t>
             </w:r>
           </w:p>
         </w:tc>
@@ -3329,13 +3297,7 @@
           </w:tcPr>
           <w:p>
             <w:r>
-              <w:t>Методы обеспечения</w:t>
-            </w:r>
-            <w:r>
-              <w:t xml:space="preserve"> </w:t>
-            </w:r>
-            <w:r>
-              <w:t>безопасности</w:t>
+              <w:t>Методы обеспечения безопасности</w:t>
             </w:r>
           </w:p>
         </w:tc>
@@ -3353,13 +3315,7 @@
           </w:tcPr>
           <w:p>
             <w:r>
-              <w:t>Время реагирования на</w:t>
-            </w:r>
-            <w:r>
-              <w:t xml:space="preserve"> </w:t>
-            </w:r>
-            <w:r>
-              <w:t>обращения</w:t>
+              <w:t>Время реагирования на обращения</w:t>
             </w:r>
           </w:p>
         </w:tc>
@@ -4491,19 +4447,7 @@
               <w:rPr>
                 <w:lang w:val="en-US"/>
               </w:rPr>
-              <w:t>331</w:t>
-            </w:r>
-            <w:r>
-              <w:rPr>
-                <w:lang w:val="en-US"/>
-              </w:rPr>
-              <w:t>,</w:t>
-            </w:r>
-            <w:r>
-              <w:rPr>
-                <w:lang w:val="en-US"/>
-              </w:rPr>
-              <w:t xml:space="preserve">21704 </w:t>
+              <w:t xml:space="preserve">331,21704 </w:t>
             </w:r>
             <w:r>
               <w:rPr>
@@ -5920,10 +5864,7 @@
           </w:tcPr>
           <w:p>
             <w:r>
-              <w:t>15,8</w:t>
-            </w:r>
-            <w:r>
-              <w:t>00426</w:t>
+              <w:t>15,800426</w:t>
             </w:r>
           </w:p>
         </w:tc>
@@ -5978,6 +5919,303 @@
           <w:lang w:eastAsia="ru-RU"/>
         </w:rPr>
         <w:t>Выгоды</w:t>
+      </w:r>
+    </w:p>
+    <w:p>
+      <w:r>
+        <w:t>Текущая выручка:</w:t>
+      </w:r>
+    </w:p>
+    <w:p>
+      <w:r>
+        <w:t>Расчет текущей выручки 3600 подписок, 30</w:t>
+      </w:r>
+      <w:r>
+        <w:t xml:space="preserve">% </w:t>
+      </w:r>
+      <w:r>
+        <w:t xml:space="preserve">по цене </w:t>
+      </w:r>
+      <w:r>
+        <w:t>$83</w:t>
+      </w:r>
+      <w:r>
+        <w:t xml:space="preserve"> per month (при приобретении на год) и</w:t>
+      </w:r>
+      <w:r>
+        <w:t xml:space="preserve"> $99 </w:t>
+      </w:r>
+      <w:r>
+        <w:rPr>
+          <w:lang w:val="en-US"/>
+        </w:rPr>
+        <w:t>per</w:t>
+      </w:r>
+      <w:r>
+        <w:t xml:space="preserve"> </w:t>
+      </w:r>
+      <w:r>
+        <w:rPr>
+          <w:lang w:val="en-US"/>
+        </w:rPr>
+        <w:t>month</w:t>
+      </w:r>
+      <w:r>
+        <w:t xml:space="preserve"> (</w:t>
+      </w:r>
+      <w:r>
+        <w:t xml:space="preserve">при приобретении на месяц), 60% по цене </w:t>
+      </w:r>
+      <w:r>
+        <w:t>$</w:t>
+      </w:r>
+      <w:r>
+        <w:t>166 per month (при приобретении на год) и</w:t>
+      </w:r>
+      <w:r>
+        <w:t xml:space="preserve"> $</w:t>
+      </w:r>
+      <w:r>
+        <w:t>1</w:t>
+      </w:r>
+      <w:r>
+        <w:t xml:space="preserve">99 </w:t>
+      </w:r>
+      <w:r>
+        <w:rPr>
+          <w:lang w:val="en-US"/>
+        </w:rPr>
+        <w:t>per</w:t>
+      </w:r>
+      <w:r>
+        <w:t xml:space="preserve"> </w:t>
+      </w:r>
+      <w:r>
+        <w:rPr>
+          <w:lang w:val="en-US"/>
+        </w:rPr>
+        <w:t>month</w:t>
+      </w:r>
+      <w:r>
+        <w:t xml:space="preserve"> (</w:t>
+      </w:r>
+      <w:r>
+        <w:t xml:space="preserve">при приобретении на месяц), 8% </w:t>
+      </w:r>
+      <w:r>
+        <w:t xml:space="preserve">Business </w:t>
+      </w:r>
+      <w:r>
+        <w:t xml:space="preserve">по цене </w:t>
+      </w:r>
+      <w:r>
+        <w:t>$</w:t>
+      </w:r>
+      <w:r>
+        <w:t>333 per month (при приобретении на год) и</w:t>
+      </w:r>
+      <w:r>
+        <w:t xml:space="preserve"> $</w:t>
+      </w:r>
+      <w:r>
+        <w:t>3</w:t>
+      </w:r>
+      <w:r>
+        <w:t xml:space="preserve">99 </w:t>
+      </w:r>
+      <w:r>
+        <w:rPr>
+          <w:lang w:val="en-US"/>
+        </w:rPr>
+        <w:t>per</w:t>
+      </w:r>
+      <w:r>
+        <w:t xml:space="preserve"> </w:t>
+      </w:r>
+      <w:r>
+        <w:rPr>
+          <w:lang w:val="en-US"/>
+        </w:rPr>
+        <w:t>month</w:t>
+      </w:r>
+      <w:r>
+        <w:t xml:space="preserve"> (</w:t>
+      </w:r>
+      <w:r>
+        <w:t xml:space="preserve">при приобретении на месяц) и 2% </w:t>
+      </w:r>
+      <w:r>
+        <w:rPr>
+          <w:lang w:val="en-US"/>
+        </w:rPr>
+        <w:t>Enterprise</w:t>
+      </w:r>
+      <w:r>
+        <w:t xml:space="preserve"> </w:t>
+      </w:r>
+      <w:r>
+        <w:t xml:space="preserve">по цене </w:t>
+      </w:r>
+      <w:r>
+        <w:t>$</w:t>
+      </w:r>
+      <w:r>
+        <w:t>1</w:t>
+      </w:r>
+      <w:r>
+        <w:t>000</w:t>
+      </w:r>
+      <w:r>
+        <w:t xml:space="preserve"> per month</w:t>
+      </w:r>
+      <w:r>
+        <w:t xml:space="preserve"> </w:t>
+      </w:r>
+      <w:r>
+        <w:t>в среднем.</w:t>
+      </w:r>
+    </w:p>
+    <w:p>
+      <w:r>
+        <w:t xml:space="preserve">Итого: (91*.3*3600 + 182.5*.6*3600 + 366*.08*3600 + 1000*.02*3600) * курс доллара = </w:t>
+      </w:r>
+      <w:r>
+        <w:t>669888</w:t>
+      </w:r>
+      <w:r>
+        <w:t xml:space="preserve"> * курс доллара = </w:t>
+      </w:r>
+      <w:r>
+        <w:t>42</w:t>
+      </w:r>
+      <w:r>
+        <w:t> </w:t>
+      </w:r>
+      <w:r>
+        <w:t>579</w:t>
+      </w:r>
+      <w:r>
+        <w:t> </w:t>
+      </w:r>
+      <w:r>
+        <w:t>153</w:t>
+      </w:r>
+    </w:p>
+    <w:p>
+      <w:r>
+        <w:t>Ожидаемая выручка:</w:t>
+      </w:r>
+    </w:p>
+    <w:p>
+      <w:r>
+        <w:t xml:space="preserve">Расчет нового значения выручки (для этого зафиксируем все изменения в количестве приобретаемых услуг, а также в их распределении, + учтем сокращаемое время работы специалистов над исправлением ошибок): </w:t>
+      </w:r>
+      <w:r>
+        <w:t>(91*.25*3780 + 182.5*.65*3780 + 366*.08*3780 + 1000*.02*3780 + 1000*5)</w:t>
+      </w:r>
+      <w:r>
+        <w:t>*курс доллара</w:t>
+      </w:r>
+      <w:r>
+        <w:t xml:space="preserve"> + 100000*7*0.5</w:t>
+      </w:r>
+      <w:r>
+        <w:t xml:space="preserve"> = </w:t>
+      </w:r>
+      <w:r>
+        <w:t>725675.9</w:t>
+      </w:r>
+      <w:r>
+        <w:t xml:space="preserve"> * курс доллара + 350 000 = </w:t>
+      </w:r>
+      <w:r>
+        <w:t>46125121</w:t>
+      </w:r>
+      <w:r>
+        <w:t>.</w:t>
+      </w:r>
+      <w:r>
+        <w:t>29</w:t>
+      </w:r>
+      <w:r>
+        <w:t xml:space="preserve"> + 350 = </w:t>
+      </w:r>
+      <w:r>
+        <w:t>46475121.29</w:t>
+      </w:r>
+      <w:r>
+        <w:t>, что на 3 895</w:t>
+      </w:r>
+      <w:r>
+        <w:t> </w:t>
+      </w:r>
+      <w:r>
+        <w:t>969</w:t>
+      </w:r>
+      <w:r>
+        <w:t xml:space="preserve"> за первый месяц. За год: </w:t>
+      </w:r>
+      <w:r>
+        <w:t xml:space="preserve">46 751 628, а за три года </w:t>
+      </w:r>
+      <w:r>
+        <w:t>140</w:t>
+      </w:r>
+      <w:r>
+        <w:t> </w:t>
+      </w:r>
+      <w:r>
+        <w:t>254</w:t>
+      </w:r>
+      <w:r>
+        <w:t> </w:t>
+      </w:r>
+      <w:r>
+        <w:t>884</w:t>
+      </w:r>
+      <w:r>
+        <w:t xml:space="preserve">. Но это в самом лучшем случае, в действительности же, стоит учитывать риск на реализацию, на принятия продукта в каждом конкретном регионе, а также на релевантность и актуальность исследования. Чтобы учитывать данные цифры разделим планируемую нами выручку на 20. Получим: </w:t>
+      </w:r>
+      <w:r>
+        <w:t>2</w:t>
+      </w:r>
+      <w:r>
+        <w:t> </w:t>
+      </w:r>
+      <w:r>
+        <w:t>337</w:t>
+      </w:r>
+      <w:r>
+        <w:t> </w:t>
+      </w:r>
+      <w:r>
+        <w:t>581</w:t>
+      </w:r>
+      <w:r>
+        <w:t xml:space="preserve"> в первый год и </w:t>
+      </w:r>
+      <w:r>
+        <w:t>7</w:t>
+      </w:r>
+      <w:r>
+        <w:t> </w:t>
+      </w:r>
+      <w:r>
+        <w:t>012</w:t>
+      </w:r>
+      <w:r>
+        <w:t> </w:t>
+      </w:r>
+      <w:r>
+        <w:t>744</w:t>
+      </w:r>
+      <w:r>
+        <w:t xml:space="preserve"> за три года.</w:t>
+      </w:r>
+    </w:p>
+    <w:p>
+      <w:r>
+        <w:t>Затраты</w:t>
       </w:r>
     </w:p>
     <w:tbl>
@@ -5995,13 +6233,21 @@
           <w:tcPr>
             <w:tcW w:w="5098" w:type="dxa"/>
           </w:tcPr>
-          <w:p/>
-        </w:tc>
-        <w:tc>
-          <w:tcPr>
-            <w:tcW w:w="5098" w:type="dxa"/>
-          </w:tcPr>
-          <w:p/>
+          <w:p>
+            <w:r>
+              <w:t>ТСО за 1 год</w:t>
+            </w:r>
+          </w:p>
+        </w:tc>
+        <w:tc>
+          <w:tcPr>
+            <w:tcW w:w="5098" w:type="dxa"/>
+          </w:tcPr>
+          <w:p>
+            <w:r>
+              <w:t>2 255 543</w:t>
+            </w:r>
+          </w:p>
         </w:tc>
       </w:tr>
       <w:tr>
@@ -6009,13 +6255,21 @@
           <w:tcPr>
             <w:tcW w:w="5098" w:type="dxa"/>
           </w:tcPr>
-          <w:p/>
-        </w:tc>
-        <w:tc>
-          <w:tcPr>
-            <w:tcW w:w="5098" w:type="dxa"/>
-          </w:tcPr>
-          <w:p/>
+          <w:p>
+            <w:r>
+              <w:t>ТСО за 2 год (амортизация и тех обслуживание)</w:t>
+            </w:r>
+          </w:p>
+        </w:tc>
+        <w:tc>
+          <w:tcPr>
+            <w:tcW w:w="5098" w:type="dxa"/>
+          </w:tcPr>
+          <w:p>
+            <w:r>
+              <w:t>410 045</w:t>
+            </w:r>
+          </w:p>
         </w:tc>
       </w:tr>
       <w:tr>
@@ -6023,98 +6277,6 @@
           <w:tcPr>
             <w:tcW w:w="5098" w:type="dxa"/>
           </w:tcPr>
-          <w:p/>
-        </w:tc>
-        <w:tc>
-          <w:tcPr>
-            <w:tcW w:w="5098" w:type="dxa"/>
-          </w:tcPr>
-          <w:p/>
-        </w:tc>
-      </w:tr>
-      <w:tr>
-        <w:tc>
-          <w:tcPr>
-            <w:tcW w:w="5098" w:type="dxa"/>
-          </w:tcPr>
-          <w:p/>
-        </w:tc>
-        <w:tc>
-          <w:tcPr>
-            <w:tcW w:w="5098" w:type="dxa"/>
-          </w:tcPr>
-          <w:p/>
-        </w:tc>
-      </w:tr>
-    </w:tbl>
-    <w:p/>
-    <w:p>
-      <w:r>
-        <w:t>Затраты</w:t>
-      </w:r>
-    </w:p>
-    <w:tbl>
-      <w:tblPr>
-        <w:tblStyle w:val="a8"/>
-        <w:tblW w:w="0" w:type="auto"/>
-        <w:tblLook w:val="04A0" w:firstRow="1" w:lastRow="0" w:firstColumn="1" w:lastColumn="0" w:noHBand="0" w:noVBand="1"/>
-      </w:tblPr>
-      <w:tblGrid>
-        <w:gridCol w:w="5098"/>
-        <w:gridCol w:w="5098"/>
-      </w:tblGrid>
-      <w:tr>
-        <w:tc>
-          <w:tcPr>
-            <w:tcW w:w="5098" w:type="dxa"/>
-          </w:tcPr>
-          <w:p>
-            <w:r>
-              <w:t>ТСО за 1 год</w:t>
-            </w:r>
-          </w:p>
-        </w:tc>
-        <w:tc>
-          <w:tcPr>
-            <w:tcW w:w="5098" w:type="dxa"/>
-          </w:tcPr>
-          <w:p>
-            <w:r>
-              <w:t>2 255 543</w:t>
-            </w:r>
-          </w:p>
-        </w:tc>
-      </w:tr>
-      <w:tr>
-        <w:tc>
-          <w:tcPr>
-            <w:tcW w:w="5098" w:type="dxa"/>
-          </w:tcPr>
-          <w:p>
-            <w:r>
-              <w:t>ТСО за 2 год (амортизация и тех обслуживание)</w:t>
-            </w:r>
-          </w:p>
-        </w:tc>
-        <w:tc>
-          <w:tcPr>
-            <w:tcW w:w="5098" w:type="dxa"/>
-          </w:tcPr>
-          <w:p>
-            <w:r>
-              <w:t>410 </w:t>
-            </w:r>
-            <w:r>
-              <w:t>045</w:t>
-            </w:r>
-          </w:p>
-        </w:tc>
-      </w:tr>
-      <w:tr>
-        <w:tc>
-          <w:tcPr>
-            <w:tcW w:w="5098" w:type="dxa"/>
-          </w:tcPr>
           <w:p>
             <w:r>
               <w:t>ТСО за 3 год (амортизация и тех обслуживание)</w:t>
@@ -6127,10 +6289,7 @@
           </w:tcPr>
           <w:p>
             <w:r>
-              <w:t>410 </w:t>
-            </w:r>
-            <w:r>
-              <w:t>045</w:t>
+              <w:t>410 045</w:t>
             </w:r>
           </w:p>
         </w:tc>
@@ -6167,13 +6326,7 @@
         <w:t>Единовременные затраты</w:t>
       </w:r>
       <w:r>
-        <w:t xml:space="preserve"> (стоимость «железа» + стоимость лицензий + стоимость</w:t>
-      </w:r>
-      <w:r>
-        <w:t xml:space="preserve"> </w:t>
-      </w:r>
-      <w:r>
-        <w:t xml:space="preserve">внедрения и обучения персонала) = ТСО единовременный = </w:t>
+        <w:t xml:space="preserve"> (стоимость «железа» + стоимость лицензий + стоимость внедрения и обучения персонала) = ТСО единовременный = </w:t>
       </w:r>
       <w:r>
         <w:t>6</w:t>
@@ -6217,37 +6370,13 @@
         <w:t>Периодические затраты</w:t>
       </w:r>
       <w:r>
-        <w:t xml:space="preserve"> (амортизация + стоимость обслуживания) = ТСО периодический =</w:t>
-      </w:r>
-      <w:r>
-        <w:t xml:space="preserve"> </w:t>
+        <w:t xml:space="preserve"> (амортизация + стоимость обслуживания) = ТСО периодический = </w:t>
       </w:r>
       <w:r>
         <w:t xml:space="preserve">173 </w:t>
       </w:r>
       <w:r>
-        <w:t>804</w:t>
-      </w:r>
-      <w:r>
-        <w:t>,</w:t>
-      </w:r>
-      <w:r>
-        <w:t>68</w:t>
-      </w:r>
-      <w:r>
-        <w:t xml:space="preserve"> + </w:t>
-      </w:r>
-      <w:r>
-        <w:t>236</w:t>
-      </w:r>
-      <w:r>
-        <w:t> </w:t>
-      </w:r>
-      <w:r>
-        <w:t xml:space="preserve">240 </w:t>
-      </w:r>
-      <w:r>
-        <w:t xml:space="preserve">= 410 044,68 </w:t>
+        <w:t xml:space="preserve">804,68 + 236 240 = 410 044,68 </w:t>
       </w:r>
       <w:r>
         <w:t>руб.</w:t>
@@ -6264,37 +6393,43 @@
         <w:t xml:space="preserve"> = </w:t>
       </w:r>
       <w:r>
-        <w:t>2 255</w:t>
+        <w:t xml:space="preserve">2 255 543 </w:t>
+      </w:r>
+      <w:r>
+        <w:t xml:space="preserve">/ </w:t>
+      </w:r>
+      <w:r>
+        <w:t>2</w:t>
       </w:r>
       <w:r>
         <w:t> </w:t>
       </w:r>
       <w:r>
-        <w:t>543</w:t>
-      </w:r>
-      <w:r>
-        <w:t xml:space="preserve"> </w:t>
-      </w:r>
-      <w:r>
-        <w:t xml:space="preserve">/ </w:t>
-      </w:r>
-      <w:r>
-        <w:t xml:space="preserve"> </w:t>
+        <w:t>337</w:t>
+      </w:r>
+      <w:r>
+        <w:t> </w:t>
+      </w:r>
+      <w:r>
+        <w:t>581</w:t>
       </w:r>
       <w:r>
         <w:t xml:space="preserve"> = </w:t>
       </w:r>
       <w:r>
+        <w:t>0.96</w:t>
+      </w:r>
+      <w:r>
         <w:t xml:space="preserve"> года</w:t>
       </w:r>
       <w:r>
         <w:t xml:space="preserve"> = </w:t>
       </w:r>
       <w:r>
-        <w:t xml:space="preserve"> </w:t>
-      </w:r>
-      <w:r>
-        <w:t xml:space="preserve"> месяцев.</w:t>
+        <w:t>12 месяцев</w:t>
+      </w:r>
+      <w:r>
+        <w:t>.</w:t>
       </w:r>
     </w:p>
     <w:p>
@@ -6308,7 +6443,22 @@
         <w:t xml:space="preserve"> = (</w:t>
       </w:r>
       <w:r>
-        <w:t xml:space="preserve">   </w:t>
+        <w:t>7</w:t>
+      </w:r>
+      <w:r>
+        <w:t> </w:t>
+      </w:r>
+      <w:r>
+        <w:t>012</w:t>
+      </w:r>
+      <w:r>
+        <w:t> </w:t>
+      </w:r>
+      <w:r>
+        <w:t>744</w:t>
+      </w:r>
+      <w:r>
+        <w:t xml:space="preserve"> </w:t>
       </w:r>
       <w:r>
         <w:t xml:space="preserve">– </w:t>
@@ -6320,22 +6470,13 @@
         <w:t xml:space="preserve">) / </w:t>
       </w:r>
       <w:r>
-        <w:t>3 075</w:t>
-      </w:r>
-      <w:r>
-        <w:t> </w:t>
-      </w:r>
-      <w:r>
-        <w:t>633</w:t>
-      </w:r>
-      <w:r>
-        <w:t xml:space="preserve"> </w:t>
+        <w:t xml:space="preserve">3 075 633 </w:t>
       </w:r>
       <w:r>
         <w:t xml:space="preserve">* 100% = </w:t>
       </w:r>
       <w:r>
-        <w:t xml:space="preserve">   </w:t>
+        <w:t>128</w:t>
       </w:r>
       <w:r>
         <w:t>%</w:t>
@@ -6347,25 +6488,11 @@
       <w:pPr>
         <w:pStyle w:val="1"/>
       </w:pPr>
-      <w:bookmarkStart w:id="8" w:name="_Toc26787954"/>
-      <w:r>
-        <w:t>Приложения</w:t>
+      <w:bookmarkStart w:id="8" w:name="_Toc26787955"/>
+      <w:r>
+        <w:t>Источники информации:</w:t>
       </w:r>
       <w:bookmarkEnd w:id="8"/>
-    </w:p>
-    <w:p/>
-    <w:p/>
-    <w:p/>
-    <w:p/>
-    <w:p>
-      <w:pPr>
-        <w:pStyle w:val="1"/>
-      </w:pPr>
-      <w:bookmarkStart w:id="9" w:name="_Toc26787955"/>
-      <w:r>
-        <w:t>Источники информации:</w:t>
-      </w:r>
-      <w:bookmarkEnd w:id="9"/>
     </w:p>
     <w:p>
       <w:pPr>

</xml_diff>